<commit_message>
Doradjena korisnicka dokumentacija, klasa Datum i testirano
</commit_message>
<xml_diff>
--- a/OSI-ZADACI-ZA-CLANOVE-TIMA.docx
+++ b/OSI-ZADACI-ZA-CLANOVE-TIMA.docx
@@ -398,23 +398,46 @@
           <w:sz w:val="28"/>
           <w:szCs w:val="28"/>
         </w:rPr>
-        <w:t xml:space="preserve"> (tip </w:t>
-      </w:r>
-      <w:proofErr w:type="spellStart"/>
-      <w:r>
-        <w:rPr>
-          <w:sz w:val="28"/>
-          <w:szCs w:val="28"/>
-        </w:rPr>
-        <w:t>klase</w:t>
-      </w:r>
-      <w:proofErr w:type="spellEnd"/>
-      <w:r>
-        <w:rPr>
-          <w:sz w:val="28"/>
-          <w:szCs w:val="28"/>
-        </w:rPr>
-        <w:t xml:space="preserve"> Datum)</w:t>
+        <w:t xml:space="preserve"> (</w:t>
+      </w:r>
+      <w:r>
+        <w:rPr>
+          <w:sz w:val="28"/>
+          <w:szCs w:val="28"/>
+        </w:rPr>
+        <w:t xml:space="preserve">sati, </w:t>
+      </w:r>
+      <w:proofErr w:type="spellStart"/>
+      <w:r>
+        <w:rPr>
+          <w:sz w:val="28"/>
+          <w:szCs w:val="28"/>
+        </w:rPr>
+        <w:t>minuti</w:t>
+      </w:r>
+      <w:proofErr w:type="spellEnd"/>
+      <w:r>
+        <w:rPr>
+          <w:sz w:val="28"/>
+          <w:szCs w:val="28"/>
+        </w:rPr>
+        <w:t xml:space="preserve">, </w:t>
+      </w:r>
+      <w:proofErr w:type="spellStart"/>
+      <w:r>
+        <w:rPr>
+          <w:sz w:val="28"/>
+          <w:szCs w:val="28"/>
+        </w:rPr>
+        <w:t>sekunde</w:t>
+      </w:r>
+      <w:proofErr w:type="spellEnd"/>
+      <w:r>
+        <w:rPr>
+          <w:sz w:val="28"/>
+          <w:szCs w:val="28"/>
+        </w:rPr>
+        <w:t>)</w:t>
       </w:r>
       <w:r>
         <w:rPr>
@@ -429,23 +452,30 @@
           <w:sz w:val="28"/>
           <w:szCs w:val="28"/>
         </w:rPr>
-        <w:t xml:space="preserve"> (tip </w:t>
-      </w:r>
-      <w:proofErr w:type="spellStart"/>
-      <w:r>
-        <w:rPr>
-          <w:sz w:val="28"/>
-          <w:szCs w:val="28"/>
-        </w:rPr>
-        <w:t>klase</w:t>
-      </w:r>
-      <w:proofErr w:type="spellEnd"/>
-      <w:r>
-        <w:rPr>
-          <w:sz w:val="28"/>
-          <w:szCs w:val="28"/>
-        </w:rPr>
-        <w:t xml:space="preserve"> Datum)</w:t>
+        <w:t xml:space="preserve"> (</w:t>
+      </w:r>
+      <w:r>
+        <w:rPr>
+          <w:sz w:val="28"/>
+          <w:szCs w:val="28"/>
+        </w:rPr>
+        <w:t xml:space="preserve">sati, minute, </w:t>
+      </w:r>
+      <w:proofErr w:type="spellStart"/>
+      <w:r>
+        <w:rPr>
+          <w:sz w:val="28"/>
+          <w:szCs w:val="28"/>
+        </w:rPr>
+        <w:t>sekunde</w:t>
+      </w:r>
+      <w:proofErr w:type="spellEnd"/>
+      <w:r>
+        <w:rPr>
+          <w:sz w:val="28"/>
+          <w:szCs w:val="28"/>
+        </w:rPr>
+        <w:t>)</w:t>
       </w:r>
       <w:r>
         <w:rPr>
@@ -1037,12 +1067,94 @@
           <w:lang w:val="sr-Cyrl-RS"/>
         </w:rPr>
       </w:pPr>
-      <w:r>
-        <w:rPr>
-          <w:sz w:val="28"/>
-          <w:szCs w:val="28"/>
-          <w:lang w:val="sr-Cyrl-RS"/>
-        </w:rPr>
+      <w:proofErr w:type="spellStart"/>
+      <w:r>
+        <w:rPr>
+          <w:sz w:val="28"/>
+          <w:szCs w:val="28"/>
+        </w:rPr>
+        <w:t>Smisliti</w:t>
+      </w:r>
+      <w:proofErr w:type="spellEnd"/>
+      <w:r>
+        <w:rPr>
+          <w:sz w:val="28"/>
+          <w:szCs w:val="28"/>
+        </w:rPr>
+        <w:t xml:space="preserve"> </w:t>
+      </w:r>
+      <w:proofErr w:type="spellStart"/>
+      <w:r>
+        <w:rPr>
+          <w:sz w:val="28"/>
+          <w:szCs w:val="28"/>
+        </w:rPr>
+        <w:t>kako</w:t>
+      </w:r>
+      <w:proofErr w:type="spellEnd"/>
+      <w:r>
+        <w:rPr>
+          <w:sz w:val="28"/>
+          <w:szCs w:val="28"/>
+        </w:rPr>
+        <w:t xml:space="preserve"> </w:t>
+      </w:r>
+      <w:proofErr w:type="spellStart"/>
+      <w:r>
+        <w:rPr>
+          <w:sz w:val="28"/>
+          <w:szCs w:val="28"/>
+        </w:rPr>
+        <w:t>izgledaju</w:t>
+      </w:r>
+      <w:proofErr w:type="spellEnd"/>
+      <w:r>
+        <w:rPr>
+          <w:sz w:val="28"/>
+          <w:szCs w:val="28"/>
+        </w:rPr>
+        <w:t xml:space="preserve"> </w:t>
+      </w:r>
+      <w:proofErr w:type="spellStart"/>
+      <w:r>
+        <w:rPr>
+          <w:sz w:val="28"/>
+          <w:szCs w:val="28"/>
+        </w:rPr>
+        <w:t>te</w:t>
+      </w:r>
+      <w:proofErr w:type="spellEnd"/>
+      <w:r>
+        <w:rPr>
+          <w:sz w:val="28"/>
+          <w:szCs w:val="28"/>
+        </w:rPr>
+        <w:t xml:space="preserve"> rezervacije</w:t>
+      </w:r>
+      <w:bookmarkStart w:id="0" w:name="_GoBack"/>
+      <w:bookmarkEnd w:id="0"/>
+    </w:p>
+    <w:p>
+      <w:pPr>
+        <w:pStyle w:val="ListParagraph"/>
+        <w:numPr>
+          <w:ilvl w:val="0"/>
+          <w:numId w:val="1"/>
+        </w:numPr>
+        <w:jc w:val="both"/>
+        <w:rPr>
+          <w:sz w:val="28"/>
+          <w:szCs w:val="28"/>
+          <w:lang w:val="sr-Cyrl-RS"/>
+        </w:rPr>
+      </w:pPr>
+      <w:r>
+        <w:rPr>
+          <w:sz w:val="28"/>
+          <w:szCs w:val="28"/>
+          <w:lang w:val="sr-Cyrl-RS"/>
+        </w:rPr>
+        <w:lastRenderedPageBreak/>
         <w:t xml:space="preserve">Ако не постоји лет, то јест фајл за резервацију лета враћа се одговарајућа порука раднику </w:t>
       </w:r>
     </w:p>
@@ -1438,10 +1550,24 @@
           <w:sz w:val="28"/>
           <w:szCs w:val="28"/>
         </w:rPr>
-        <w:t xml:space="preserve"> je razloga.</w:t>
-      </w:r>
-      <w:bookmarkStart w:id="0" w:name="_GoBack"/>
-      <w:bookmarkEnd w:id="0"/>
+        <w:t xml:space="preserve"> je </w:t>
+      </w:r>
+      <w:proofErr w:type="spellStart"/>
+      <w:r>
+        <w:rPr>
+          <w:sz w:val="28"/>
+          <w:szCs w:val="28"/>
+        </w:rPr>
+        <w:t>razloga</w:t>
+      </w:r>
+      <w:proofErr w:type="spellEnd"/>
+      <w:r>
+        <w:rPr>
+          <w:sz w:val="28"/>
+          <w:szCs w:val="28"/>
+        </w:rPr>
+        <w:t>.</w:t>
+      </w:r>
     </w:p>
     <w:sectPr>
       <w:pgSz w:w="12240" w:h="15840"/>

</xml_diff>

<commit_message>
Azurirao zadatke za tim - ZADATAK 3
</commit_message>
<xml_diff>
--- a/OSI-ZADACI-ZA-CLANOVE-TIMA.docx
+++ b/OSI-ZADACI-ZA-CLANOVE-TIMA.docx
@@ -267,46 +267,91 @@
     </w:p>
     <w:p>
       <w:pPr>
+        <w:ind w:firstLine="360"/>
         <w:jc w:val="both"/>
         <w:rPr>
           <w:sz w:val="28"/>
           <w:szCs w:val="28"/>
-          <w:lang w:val="sr-Cyrl-RS"/>
-        </w:rPr>
-      </w:pPr>
-      <w:r>
-        <w:rPr>
-          <w:sz w:val="28"/>
-          <w:szCs w:val="28"/>
-        </w:rPr>
-        <w:t>Zoran</w:t>
-      </w:r>
-      <w:r>
-        <w:rPr>
-          <w:sz w:val="28"/>
-          <w:szCs w:val="28"/>
-          <w:lang w:val="sr-Cyrl-RS"/>
-        </w:rPr>
-        <w:t xml:space="preserve"> ради контролор</w:t>
-      </w:r>
-      <w:r>
-        <w:rPr>
-          <w:sz w:val="28"/>
-          <w:szCs w:val="28"/>
-        </w:rPr>
-        <w:t>a</w:t>
-      </w:r>
-      <w:r>
-        <w:rPr>
-          <w:sz w:val="28"/>
-          <w:szCs w:val="28"/>
-          <w:lang w:val="sr-Cyrl-RS"/>
-        </w:rPr>
-        <w:t>:</w:t>
-      </w:r>
+        </w:rPr>
+      </w:pPr>
+      <w:r>
+        <w:rPr>
+          <w:sz w:val="28"/>
+          <w:szCs w:val="28"/>
+          <w:lang w:val="sr-Cyrl-RS"/>
+        </w:rPr>
+        <w:t>-</w:t>
+      </w:r>
+      <w:r>
+        <w:rPr>
+          <w:sz w:val="28"/>
+          <w:szCs w:val="28"/>
+        </w:rPr>
+        <w:t xml:space="preserve">NEMA POTREBE ZA KLASOM TIPA VRIJEME JER SE STRINGOVI VEC MOGU SORTIRANI AKO SE UNESU U OBLIKU </w:t>
+      </w:r>
+      <w:proofErr w:type="spellStart"/>
+      <w:r>
+        <w:rPr>
+          <w:sz w:val="28"/>
+          <w:szCs w:val="28"/>
+        </w:rPr>
+        <w:t>hh:mm:ss</w:t>
+      </w:r>
+      <w:proofErr w:type="spellEnd"/>
     </w:p>
     <w:p>
       <w:pPr>
+        <w:ind w:firstLine="360"/>
+        <w:jc w:val="both"/>
+        <w:rPr>
+          <w:sz w:val="28"/>
+          <w:szCs w:val="28"/>
+          <w:lang w:val="sr-Cyrl-RS"/>
+        </w:rPr>
+      </w:pPr>
+    </w:p>
+    <w:p>
+      <w:pPr>
+        <w:jc w:val="both"/>
+        <w:rPr>
+          <w:sz w:val="28"/>
+          <w:szCs w:val="28"/>
+          <w:lang w:val="sr-Cyrl-RS"/>
+        </w:rPr>
+      </w:pPr>
+      <w:r>
+        <w:rPr>
+          <w:sz w:val="28"/>
+          <w:szCs w:val="28"/>
+        </w:rPr>
+        <w:t>Zoran</w:t>
+      </w:r>
+      <w:r>
+        <w:rPr>
+          <w:sz w:val="28"/>
+          <w:szCs w:val="28"/>
+          <w:lang w:val="sr-Cyrl-RS"/>
+        </w:rPr>
+        <w:t xml:space="preserve"> ради контролор</w:t>
+      </w:r>
+      <w:r>
+        <w:rPr>
+          <w:sz w:val="28"/>
+          <w:szCs w:val="28"/>
+        </w:rPr>
+        <w:t>a</w:t>
+      </w:r>
+      <w:r>
+        <w:rPr>
+          <w:sz w:val="28"/>
+          <w:szCs w:val="28"/>
+          <w:lang w:val="sr-Cyrl-RS"/>
+        </w:rPr>
+        <w:t>:</w:t>
+      </w:r>
+    </w:p>
+    <w:p>
+      <w:pPr>
         <w:ind w:firstLine="720"/>
         <w:jc w:val="both"/>
         <w:rPr>
@@ -331,33 +376,224 @@
         <w:rPr>
           <w:sz w:val="28"/>
           <w:szCs w:val="28"/>
-          <w:lang w:val="sr-Cyrl-RS"/>
-        </w:rPr>
-      </w:pPr>
-      <w:r>
-        <w:rPr>
-          <w:sz w:val="28"/>
-          <w:szCs w:val="28"/>
-          <w:lang w:val="sr-Cyrl-RS"/>
-        </w:rPr>
-        <w:t xml:space="preserve">- Унос податак </w:t>
-      </w:r>
-      <w:r>
-        <w:rPr>
-          <w:sz w:val="28"/>
-          <w:szCs w:val="28"/>
-          <w:lang w:val="sr-Cyrl-RS"/>
-        </w:rPr>
-        <w:t xml:space="preserve">о </w:t>
-      </w:r>
-      <w:r>
-        <w:rPr>
-          <w:sz w:val="28"/>
-          <w:szCs w:val="28"/>
-          <w:lang w:val="sr-Cyrl-RS"/>
-        </w:rPr>
-        <w:t>лету и чување у фајлу</w:t>
-      </w:r>
+        </w:rPr>
+      </w:pPr>
+      <w:r>
+        <w:rPr>
+          <w:sz w:val="28"/>
+          <w:szCs w:val="28"/>
+          <w:lang w:val="sr-Cyrl-RS"/>
+        </w:rPr>
+        <w:t xml:space="preserve">- Унос податак о лету и чување </w:t>
+      </w:r>
+      <w:proofErr w:type="spellStart"/>
+      <w:r>
+        <w:rPr>
+          <w:sz w:val="28"/>
+          <w:szCs w:val="28"/>
+        </w:rPr>
+        <w:t>svakog</w:t>
+      </w:r>
+      <w:proofErr w:type="spellEnd"/>
+      <w:r>
+        <w:rPr>
+          <w:sz w:val="28"/>
+          <w:szCs w:val="28"/>
+        </w:rPr>
+        <w:t xml:space="preserve"> </w:t>
+      </w:r>
+      <w:proofErr w:type="spellStart"/>
+      <w:r>
+        <w:rPr>
+          <w:sz w:val="28"/>
+          <w:szCs w:val="28"/>
+        </w:rPr>
+        <w:t>leta</w:t>
+      </w:r>
+      <w:proofErr w:type="spellEnd"/>
+      <w:r>
+        <w:rPr>
+          <w:sz w:val="28"/>
+          <w:szCs w:val="28"/>
+        </w:rPr>
+        <w:t xml:space="preserve"> u </w:t>
+      </w:r>
+      <w:proofErr w:type="spellStart"/>
+      <w:r>
+        <w:rPr>
+          <w:sz w:val="28"/>
+          <w:szCs w:val="28"/>
+        </w:rPr>
+        <w:t>posebnom</w:t>
+      </w:r>
+      <w:proofErr w:type="spellEnd"/>
+      <w:r>
+        <w:rPr>
+          <w:sz w:val="28"/>
+          <w:szCs w:val="28"/>
+        </w:rPr>
+        <w:t xml:space="preserve"> </w:t>
+      </w:r>
+      <w:proofErr w:type="spellStart"/>
+      <w:r>
+        <w:rPr>
+          <w:sz w:val="28"/>
+          <w:szCs w:val="28"/>
+        </w:rPr>
+        <w:t>fajlu</w:t>
+      </w:r>
+      <w:proofErr w:type="spellEnd"/>
+      <w:r>
+        <w:rPr>
+          <w:sz w:val="28"/>
+          <w:szCs w:val="28"/>
+        </w:rPr>
+        <w:t xml:space="preserve">, </w:t>
+      </w:r>
+      <w:proofErr w:type="spellStart"/>
+      <w:r>
+        <w:rPr>
+          <w:sz w:val="28"/>
+          <w:szCs w:val="28"/>
+        </w:rPr>
+        <w:t>gdje</w:t>
+      </w:r>
+      <w:proofErr w:type="spellEnd"/>
+      <w:r>
+        <w:rPr>
+          <w:sz w:val="28"/>
+          <w:szCs w:val="28"/>
+        </w:rPr>
+        <w:t xml:space="preserve"> </w:t>
+      </w:r>
+      <w:proofErr w:type="spellStart"/>
+      <w:r>
+        <w:rPr>
+          <w:sz w:val="28"/>
+          <w:szCs w:val="28"/>
+        </w:rPr>
+        <w:t>ce</w:t>
+      </w:r>
+      <w:proofErr w:type="spellEnd"/>
+      <w:r>
+        <w:rPr>
+          <w:sz w:val="28"/>
+          <w:szCs w:val="28"/>
+        </w:rPr>
+        <w:t xml:space="preserve"> </w:t>
+      </w:r>
+      <w:proofErr w:type="spellStart"/>
+      <w:r>
+        <w:rPr>
+          <w:sz w:val="28"/>
+          <w:szCs w:val="28"/>
+        </w:rPr>
+        <w:t>naziv</w:t>
+      </w:r>
+      <w:proofErr w:type="spellEnd"/>
+      <w:r>
+        <w:rPr>
+          <w:sz w:val="28"/>
+          <w:szCs w:val="28"/>
+        </w:rPr>
+        <w:t xml:space="preserve"> </w:t>
+      </w:r>
+      <w:r>
+        <w:rPr>
+          <w:sz w:val="28"/>
+          <w:szCs w:val="28"/>
+        </w:rPr>
+        <w:tab/>
+      </w:r>
+      <w:proofErr w:type="spellStart"/>
+      <w:r>
+        <w:rPr>
+          <w:sz w:val="28"/>
+          <w:szCs w:val="28"/>
+        </w:rPr>
+        <w:t>fajla</w:t>
+      </w:r>
+      <w:proofErr w:type="spellEnd"/>
+      <w:r>
+        <w:rPr>
+          <w:sz w:val="28"/>
+          <w:szCs w:val="28"/>
+        </w:rPr>
+        <w:t xml:space="preserve"> </w:t>
+      </w:r>
+      <w:proofErr w:type="spellStart"/>
+      <w:r>
+        <w:rPr>
+          <w:sz w:val="28"/>
+          <w:szCs w:val="28"/>
+        </w:rPr>
+        <w:t>biti</w:t>
+      </w:r>
+      <w:proofErr w:type="spellEnd"/>
+      <w:r>
+        <w:rPr>
+          <w:sz w:val="28"/>
+          <w:szCs w:val="28"/>
+        </w:rPr>
+        <w:t xml:space="preserve"> ID.txt </w:t>
+      </w:r>
+      <w:proofErr w:type="spellStart"/>
+      <w:r>
+        <w:rPr>
+          <w:sz w:val="28"/>
+          <w:szCs w:val="28"/>
+        </w:rPr>
+        <w:t>gdje</w:t>
+      </w:r>
+      <w:proofErr w:type="spellEnd"/>
+      <w:r>
+        <w:rPr>
+          <w:sz w:val="28"/>
+          <w:szCs w:val="28"/>
+        </w:rPr>
+        <w:t xml:space="preserve"> je ID </w:t>
+      </w:r>
+      <w:proofErr w:type="spellStart"/>
+      <w:r>
+        <w:rPr>
+          <w:sz w:val="28"/>
+          <w:szCs w:val="28"/>
+        </w:rPr>
+        <w:t>jedinstvena</w:t>
+      </w:r>
+      <w:proofErr w:type="spellEnd"/>
+      <w:r>
+        <w:rPr>
+          <w:sz w:val="28"/>
+          <w:szCs w:val="28"/>
+        </w:rPr>
+        <w:t xml:space="preserve"> </w:t>
+      </w:r>
+      <w:proofErr w:type="spellStart"/>
+      <w:r>
+        <w:rPr>
+          <w:sz w:val="28"/>
+          <w:szCs w:val="28"/>
+        </w:rPr>
+        <w:t>oznaka</w:t>
+      </w:r>
+      <w:proofErr w:type="spellEnd"/>
+      <w:r>
+        <w:rPr>
+          <w:sz w:val="28"/>
+          <w:szCs w:val="28"/>
+        </w:rPr>
+        <w:t xml:space="preserve"> </w:t>
+      </w:r>
+      <w:proofErr w:type="spellStart"/>
+      <w:r>
+        <w:rPr>
+          <w:sz w:val="28"/>
+          <w:szCs w:val="28"/>
+        </w:rPr>
+        <w:t>leta</w:t>
+      </w:r>
+      <w:proofErr w:type="spellEnd"/>
     </w:p>
     <w:p>
       <w:pPr>
@@ -366,156 +602,88 @@
         <w:rPr>
           <w:sz w:val="28"/>
           <w:szCs w:val="28"/>
-          <w:lang w:val="sr-Cyrl-RS"/>
-        </w:rPr>
-      </w:pPr>
-      <w:r>
-        <w:rPr>
-          <w:sz w:val="28"/>
-          <w:szCs w:val="28"/>
-          <w:lang w:val="sr-Cyrl-RS"/>
-        </w:rPr>
-        <w:t xml:space="preserve">- .тхт фајл ће имати у себи колоне </w:t>
-      </w:r>
-      <w:r>
-        <w:rPr>
-          <w:sz w:val="28"/>
-          <w:szCs w:val="28"/>
-          <w:lang w:val="sr-Cyrl-RS"/>
-        </w:rPr>
-        <w:t xml:space="preserve">ознака лета, </w:t>
-      </w:r>
-      <w:r>
-        <w:rPr>
-          <w:sz w:val="28"/>
-          <w:szCs w:val="28"/>
-          <w:lang w:val="sr-Cyrl-RS"/>
-        </w:rPr>
-        <w:t>од</w:t>
-      </w:r>
-      <w:r>
-        <w:rPr>
-          <w:sz w:val="28"/>
-          <w:szCs w:val="28"/>
-        </w:rPr>
-        <w:t xml:space="preserve"> (</w:t>
-      </w:r>
-      <w:r>
-        <w:rPr>
-          <w:sz w:val="28"/>
-          <w:szCs w:val="28"/>
-        </w:rPr>
-        <w:t xml:space="preserve">sati, </w:t>
-      </w:r>
-      <w:proofErr w:type="spellStart"/>
-      <w:r>
-        <w:rPr>
-          <w:sz w:val="28"/>
-          <w:szCs w:val="28"/>
-        </w:rPr>
-        <w:t>minuti</w:t>
-      </w:r>
-      <w:proofErr w:type="spellEnd"/>
-      <w:r>
-        <w:rPr>
-          <w:sz w:val="28"/>
-          <w:szCs w:val="28"/>
-        </w:rPr>
-        <w:t xml:space="preserve">, </w:t>
-      </w:r>
-      <w:proofErr w:type="spellStart"/>
-      <w:r>
-        <w:rPr>
-          <w:sz w:val="28"/>
-          <w:szCs w:val="28"/>
-        </w:rPr>
-        <w:t>sekunde</w:t>
-      </w:r>
-      <w:proofErr w:type="spellEnd"/>
-      <w:r>
-        <w:rPr>
-          <w:sz w:val="28"/>
-          <w:szCs w:val="28"/>
-        </w:rPr>
-        <w:t>)</w:t>
-      </w:r>
-      <w:r>
-        <w:rPr>
-          <w:sz w:val="28"/>
-          <w:szCs w:val="28"/>
-          <w:lang w:val="sr-Cyrl-RS"/>
-        </w:rPr>
-        <w:t>, до</w:t>
-      </w:r>
-      <w:r>
-        <w:rPr>
-          <w:sz w:val="28"/>
-          <w:szCs w:val="28"/>
-        </w:rPr>
-        <w:t xml:space="preserve"> (</w:t>
-      </w:r>
-      <w:r>
-        <w:rPr>
-          <w:sz w:val="28"/>
-          <w:szCs w:val="28"/>
-        </w:rPr>
-        <w:t xml:space="preserve">sati, minute, </w:t>
-      </w:r>
-      <w:proofErr w:type="spellStart"/>
-      <w:r>
-        <w:rPr>
-          <w:sz w:val="28"/>
-          <w:szCs w:val="28"/>
-        </w:rPr>
-        <w:t>sekunde</w:t>
-      </w:r>
-      <w:proofErr w:type="spellEnd"/>
-      <w:r>
-        <w:rPr>
-          <w:sz w:val="28"/>
-          <w:szCs w:val="28"/>
-        </w:rPr>
-        <w:t>)</w:t>
-      </w:r>
-      <w:r>
-        <w:rPr>
-          <w:sz w:val="28"/>
-          <w:szCs w:val="28"/>
-          <w:lang w:val="sr-Cyrl-RS"/>
-        </w:rPr>
-        <w:t>, вријеме</w:t>
-      </w:r>
-      <w:r>
-        <w:rPr>
-          <w:sz w:val="28"/>
-          <w:szCs w:val="28"/>
-        </w:rPr>
-        <w:t xml:space="preserve"> (tip </w:t>
-      </w:r>
-      <w:proofErr w:type="spellStart"/>
-      <w:r>
-        <w:rPr>
-          <w:sz w:val="28"/>
-          <w:szCs w:val="28"/>
-        </w:rPr>
-        <w:t>klase</w:t>
-      </w:r>
-      <w:proofErr w:type="spellEnd"/>
-      <w:r>
-        <w:rPr>
-          <w:sz w:val="28"/>
-          <w:szCs w:val="28"/>
-        </w:rPr>
-        <w:t xml:space="preserve"> datum)</w:t>
-      </w:r>
-      <w:r>
-        <w:rPr>
-          <w:sz w:val="28"/>
-          <w:szCs w:val="28"/>
-          <w:lang w:val="sr-Cyrl-RS"/>
-        </w:rPr>
-        <w:t>, опис, број мјеста, број тренутно слободних мјеста</w:t>
-      </w:r>
+        </w:rPr>
+      </w:pPr>
+      <w:r>
+        <w:rPr>
+          <w:sz w:val="28"/>
+          <w:szCs w:val="28"/>
+        </w:rPr>
+        <w:t xml:space="preserve">- </w:t>
+      </w:r>
+      <w:proofErr w:type="spellStart"/>
+      <w:r>
+        <w:rPr>
+          <w:sz w:val="28"/>
+          <w:szCs w:val="28"/>
+        </w:rPr>
+        <w:t>Svaki</w:t>
+      </w:r>
+      <w:proofErr w:type="spellEnd"/>
+      <w:r>
+        <w:rPr>
+          <w:sz w:val="28"/>
+          <w:szCs w:val="28"/>
+        </w:rPr>
+        <w:t xml:space="preserve"> let </w:t>
+      </w:r>
+      <w:proofErr w:type="spellStart"/>
+      <w:r>
+        <w:rPr>
+          <w:sz w:val="28"/>
+          <w:szCs w:val="28"/>
+        </w:rPr>
+        <w:t>upisan</w:t>
+      </w:r>
+      <w:proofErr w:type="spellEnd"/>
+      <w:r>
+        <w:rPr>
+          <w:sz w:val="28"/>
+          <w:szCs w:val="28"/>
+        </w:rPr>
+        <w:t xml:space="preserve"> u </w:t>
+      </w:r>
+      <w:proofErr w:type="spellStart"/>
+      <w:r>
+        <w:rPr>
+          <w:sz w:val="28"/>
+          <w:szCs w:val="28"/>
+        </w:rPr>
+        <w:t>standardnom</w:t>
+      </w:r>
+      <w:proofErr w:type="spellEnd"/>
+      <w:r>
+        <w:rPr>
+          <w:sz w:val="28"/>
+          <w:szCs w:val="28"/>
+        </w:rPr>
+        <w:t xml:space="preserve"> </w:t>
+      </w:r>
+      <w:proofErr w:type="spellStart"/>
+      <w:r>
+        <w:rPr>
+          <w:sz w:val="28"/>
+          <w:szCs w:val="28"/>
+        </w:rPr>
+        <w:t>obliku</w:t>
+      </w:r>
+      <w:proofErr w:type="spellEnd"/>
+      <w:r>
+        <w:rPr>
+          <w:sz w:val="28"/>
+          <w:szCs w:val="28"/>
+        </w:rPr>
+        <w:t xml:space="preserve"> u </w:t>
+      </w:r>
+      <w:proofErr w:type="spellStart"/>
+      <w:r>
+        <w:rPr>
+          <w:sz w:val="28"/>
+          <w:szCs w:val="28"/>
+        </w:rPr>
+        <w:t>fajl</w:t>
+      </w:r>
+      <w:proofErr w:type="spellEnd"/>
     </w:p>
     <w:p>
       <w:pPr>
@@ -524,59 +692,1170 @@
         <w:rPr>
           <w:sz w:val="28"/>
           <w:szCs w:val="28"/>
-          <w:lang w:val="sr-Cyrl-RS"/>
-        </w:rPr>
-      </w:pPr>
-      <w:r>
-        <w:rPr>
-          <w:sz w:val="28"/>
-          <w:szCs w:val="28"/>
-          <w:lang w:val="sr-Cyrl-RS"/>
-        </w:rPr>
-        <w:t xml:space="preserve">- </w:t>
-      </w:r>
-      <w:r>
-        <w:rPr>
-          <w:sz w:val="28"/>
-          <w:szCs w:val="28"/>
-          <w:lang w:val="sr-Cyrl-RS"/>
-        </w:rPr>
-        <w:t>Креирање назива лета у фолдеру резервације</w:t>
-      </w:r>
-      <w:r>
-        <w:rPr>
-          <w:sz w:val="28"/>
-          <w:szCs w:val="28"/>
-          <w:lang w:val="sr-Cyrl-RS"/>
-        </w:rPr>
-        <w:t>, да Синиша може радити</w:t>
-      </w:r>
+        </w:rPr>
+      </w:pPr>
+      <w:r>
+        <w:rPr>
+          <w:sz w:val="28"/>
+          <w:szCs w:val="28"/>
+          <w:lang w:val="sr-Cyrl-RS"/>
+        </w:rPr>
+        <w:t xml:space="preserve">- .тхт </w:t>
+      </w:r>
+      <w:proofErr w:type="spellStart"/>
+      <w:r>
+        <w:rPr>
+          <w:sz w:val="28"/>
+          <w:szCs w:val="28"/>
+        </w:rPr>
+        <w:t>fajlovi</w:t>
+      </w:r>
+      <w:proofErr w:type="spellEnd"/>
+      <w:r>
+        <w:rPr>
+          <w:sz w:val="28"/>
+          <w:szCs w:val="28"/>
+          <w:lang w:val="sr-Cyrl-RS"/>
+        </w:rPr>
+        <w:t xml:space="preserve"> ће имати у себи колоне </w:t>
+      </w:r>
+      <w:r>
+        <w:rPr>
+          <w:sz w:val="28"/>
+          <w:szCs w:val="28"/>
+        </w:rPr>
+        <w:t>ID</w:t>
+      </w:r>
+      <w:r>
+        <w:rPr>
+          <w:sz w:val="28"/>
+          <w:szCs w:val="28"/>
+          <w:lang w:val="sr-Cyrl-RS"/>
+        </w:rPr>
+        <w:t>, од</w:t>
+      </w:r>
+      <w:r>
+        <w:rPr>
+          <w:sz w:val="28"/>
+          <w:szCs w:val="28"/>
+        </w:rPr>
+        <w:t xml:space="preserve"> (format </w:t>
+      </w:r>
+      <w:proofErr w:type="spellStart"/>
+      <w:r>
+        <w:rPr>
+          <w:sz w:val="28"/>
+          <w:szCs w:val="28"/>
+        </w:rPr>
+        <w:t>vremena</w:t>
+      </w:r>
+      <w:proofErr w:type="spellEnd"/>
+      <w:r>
+        <w:rPr>
+          <w:sz w:val="28"/>
+          <w:szCs w:val="28"/>
+        </w:rPr>
+        <w:t xml:space="preserve"> </w:t>
+      </w:r>
+      <w:proofErr w:type="spellStart"/>
+      <w:r>
+        <w:rPr>
+          <w:sz w:val="28"/>
+          <w:szCs w:val="28"/>
+        </w:rPr>
+        <w:t>tipa</w:t>
+      </w:r>
+      <w:proofErr w:type="spellEnd"/>
+      <w:r>
+        <w:rPr>
+          <w:sz w:val="28"/>
+          <w:szCs w:val="28"/>
+        </w:rPr>
+        <w:t xml:space="preserve"> string)</w:t>
+      </w:r>
+      <w:r>
+        <w:rPr>
+          <w:sz w:val="28"/>
+          <w:szCs w:val="28"/>
+          <w:lang w:val="sr-Cyrl-RS"/>
+        </w:rPr>
+        <w:t>, до</w:t>
+      </w:r>
+      <w:r>
+        <w:rPr>
+          <w:sz w:val="28"/>
+          <w:szCs w:val="28"/>
+        </w:rPr>
+        <w:t xml:space="preserve"> (format </w:t>
+      </w:r>
+      <w:proofErr w:type="spellStart"/>
+      <w:r>
+        <w:rPr>
+          <w:sz w:val="28"/>
+          <w:szCs w:val="28"/>
+        </w:rPr>
+        <w:t>vremena</w:t>
+      </w:r>
+      <w:proofErr w:type="spellEnd"/>
+      <w:r>
+        <w:rPr>
+          <w:sz w:val="28"/>
+          <w:szCs w:val="28"/>
+        </w:rPr>
+        <w:t xml:space="preserve"> </w:t>
+      </w:r>
+      <w:proofErr w:type="spellStart"/>
+      <w:r>
+        <w:rPr>
+          <w:sz w:val="28"/>
+          <w:szCs w:val="28"/>
+        </w:rPr>
+        <w:t>tipa</w:t>
+      </w:r>
+      <w:proofErr w:type="spellEnd"/>
+      <w:r>
+        <w:rPr>
+          <w:sz w:val="28"/>
+          <w:szCs w:val="28"/>
+        </w:rPr>
+        <w:t xml:space="preserve"> string)</w:t>
+      </w:r>
+      <w:r>
+        <w:rPr>
+          <w:sz w:val="28"/>
+          <w:szCs w:val="28"/>
+          <w:lang w:val="sr-Cyrl-RS"/>
+        </w:rPr>
+        <w:t>, вријеме</w:t>
+      </w:r>
+      <w:r>
+        <w:rPr>
+          <w:sz w:val="28"/>
+          <w:szCs w:val="28"/>
+        </w:rPr>
+        <w:t xml:space="preserve"> (tip </w:t>
+      </w:r>
+      <w:proofErr w:type="spellStart"/>
+      <w:r>
+        <w:rPr>
+          <w:sz w:val="28"/>
+          <w:szCs w:val="28"/>
+        </w:rPr>
+        <w:t>klase</w:t>
+      </w:r>
+      <w:proofErr w:type="spellEnd"/>
+      <w:r>
+        <w:rPr>
+          <w:sz w:val="28"/>
+          <w:szCs w:val="28"/>
+        </w:rPr>
+        <w:t xml:space="preserve"> </w:t>
+      </w:r>
+      <w:r>
+        <w:rPr>
+          <w:sz w:val="28"/>
+          <w:szCs w:val="28"/>
+        </w:rPr>
+        <w:t>D</w:t>
+      </w:r>
+      <w:r>
+        <w:rPr>
+          <w:sz w:val="28"/>
+          <w:szCs w:val="28"/>
+        </w:rPr>
+        <w:t>atum)</w:t>
+      </w:r>
+      <w:r>
+        <w:rPr>
+          <w:sz w:val="28"/>
+          <w:szCs w:val="28"/>
+          <w:lang w:val="sr-Cyrl-RS"/>
+        </w:rPr>
+        <w:t>, опис, број мјеста, број тренутно слободних мјеста</w:t>
+      </w:r>
+      <w:r>
+        <w:rPr>
+          <w:sz w:val="28"/>
+          <w:szCs w:val="28"/>
+        </w:rPr>
+        <w:t xml:space="preserve">, </w:t>
+      </w:r>
+      <w:proofErr w:type="spellStart"/>
+      <w:r>
+        <w:rPr>
+          <w:sz w:val="28"/>
+          <w:szCs w:val="28"/>
+        </w:rPr>
+        <w:t>odvojeni</w:t>
+      </w:r>
+      <w:proofErr w:type="spellEnd"/>
+      <w:r>
+        <w:rPr>
+          <w:sz w:val="28"/>
+          <w:szCs w:val="28"/>
+        </w:rPr>
+        <w:t xml:space="preserve"> </w:t>
+      </w:r>
+      <w:proofErr w:type="spellStart"/>
+      <w:r>
+        <w:rPr>
+          <w:sz w:val="28"/>
+          <w:szCs w:val="28"/>
+        </w:rPr>
+        <w:t>zarezom</w:t>
+      </w:r>
+      <w:proofErr w:type="spellEnd"/>
     </w:p>
     <w:p>
       <w:pPr>
+        <w:ind w:left="720"/>
         <w:jc w:val="both"/>
         <w:rPr>
           <w:sz w:val="28"/>
           <w:szCs w:val="28"/>
-          <w:lang w:val="sr-Cyrl-RS"/>
-        </w:rPr>
-      </w:pPr>
+        </w:rPr>
+      </w:pPr>
+      <w:r>
+        <w:rPr>
+          <w:sz w:val="28"/>
+          <w:szCs w:val="28"/>
+        </w:rPr>
+        <w:t xml:space="preserve">- Da bi se </w:t>
+      </w:r>
+      <w:proofErr w:type="spellStart"/>
+      <w:r>
+        <w:rPr>
+          <w:sz w:val="28"/>
+          <w:szCs w:val="28"/>
+        </w:rPr>
+        <w:t>pravio</w:t>
+      </w:r>
+      <w:proofErr w:type="spellEnd"/>
+      <w:r>
+        <w:rPr>
+          <w:sz w:val="28"/>
+          <w:szCs w:val="28"/>
+        </w:rPr>
+        <w:t xml:space="preserve"> </w:t>
+      </w:r>
+      <w:proofErr w:type="spellStart"/>
+      <w:r>
+        <w:rPr>
+          <w:sz w:val="28"/>
+          <w:szCs w:val="28"/>
+        </w:rPr>
+        <w:t>raspored</w:t>
+      </w:r>
+      <w:proofErr w:type="spellEnd"/>
+      <w:r>
+        <w:rPr>
+          <w:sz w:val="28"/>
+          <w:szCs w:val="28"/>
+        </w:rPr>
+        <w:t xml:space="preserve"> </w:t>
+      </w:r>
+      <w:proofErr w:type="spellStart"/>
+      <w:r>
+        <w:rPr>
+          <w:sz w:val="28"/>
+          <w:szCs w:val="28"/>
+        </w:rPr>
+        <w:t>letova</w:t>
+      </w:r>
+      <w:proofErr w:type="spellEnd"/>
+      <w:r>
+        <w:rPr>
+          <w:sz w:val="28"/>
+          <w:szCs w:val="28"/>
+        </w:rPr>
+        <w:t xml:space="preserve">, </w:t>
+      </w:r>
+      <w:proofErr w:type="spellStart"/>
+      <w:r>
+        <w:rPr>
+          <w:sz w:val="28"/>
+          <w:szCs w:val="28"/>
+        </w:rPr>
+        <w:t>najbolje</w:t>
+      </w:r>
+      <w:proofErr w:type="spellEnd"/>
+      <w:r>
+        <w:rPr>
+          <w:sz w:val="28"/>
+          <w:szCs w:val="28"/>
+        </w:rPr>
+        <w:t xml:space="preserve"> bi </w:t>
+      </w:r>
+      <w:proofErr w:type="spellStart"/>
+      <w:r>
+        <w:rPr>
+          <w:sz w:val="28"/>
+          <w:szCs w:val="28"/>
+        </w:rPr>
+        <w:t>bilo</w:t>
+      </w:r>
+      <w:proofErr w:type="spellEnd"/>
+      <w:r>
+        <w:rPr>
+          <w:sz w:val="28"/>
+          <w:szCs w:val="28"/>
+        </w:rPr>
+        <w:t xml:space="preserve"> da </w:t>
+      </w:r>
+      <w:proofErr w:type="spellStart"/>
+      <w:r>
+        <w:rPr>
+          <w:sz w:val="28"/>
+          <w:szCs w:val="28"/>
+        </w:rPr>
+        <w:t>postoji</w:t>
+      </w:r>
+      <w:proofErr w:type="spellEnd"/>
+      <w:r>
+        <w:rPr>
+          <w:sz w:val="28"/>
+          <w:szCs w:val="28"/>
+        </w:rPr>
+        <w:t xml:space="preserve"> </w:t>
+      </w:r>
+      <w:proofErr w:type="spellStart"/>
+      <w:r>
+        <w:rPr>
+          <w:sz w:val="28"/>
+          <w:szCs w:val="28"/>
+        </w:rPr>
+        <w:t>klasa</w:t>
+      </w:r>
+      <w:proofErr w:type="spellEnd"/>
+      <w:r>
+        <w:rPr>
+          <w:sz w:val="28"/>
+          <w:szCs w:val="28"/>
+        </w:rPr>
+        <w:t xml:space="preserve"> Let </w:t>
+      </w:r>
+      <w:proofErr w:type="spellStart"/>
+      <w:proofErr w:type="gramStart"/>
+      <w:r>
+        <w:rPr>
+          <w:sz w:val="28"/>
+          <w:szCs w:val="28"/>
+        </w:rPr>
+        <w:t>sa</w:t>
+      </w:r>
+      <w:proofErr w:type="spellEnd"/>
+      <w:proofErr w:type="gramEnd"/>
+      <w:r>
+        <w:rPr>
+          <w:sz w:val="28"/>
+          <w:szCs w:val="28"/>
+        </w:rPr>
+        <w:t xml:space="preserve"> </w:t>
+      </w:r>
+      <w:r>
+        <w:rPr>
+          <w:sz w:val="28"/>
+          <w:szCs w:val="28"/>
+        </w:rPr>
+        <w:t xml:space="preserve">gore </w:t>
+      </w:r>
+      <w:proofErr w:type="spellStart"/>
+      <w:r>
+        <w:rPr>
+          <w:sz w:val="28"/>
+          <w:szCs w:val="28"/>
+        </w:rPr>
+        <w:t>navedenim</w:t>
+      </w:r>
+      <w:proofErr w:type="spellEnd"/>
+      <w:r>
+        <w:rPr>
+          <w:sz w:val="28"/>
+          <w:szCs w:val="28"/>
+        </w:rPr>
+        <w:t xml:space="preserve"> </w:t>
+      </w:r>
+      <w:proofErr w:type="spellStart"/>
+      <w:r>
+        <w:rPr>
+          <w:sz w:val="28"/>
+          <w:szCs w:val="28"/>
+        </w:rPr>
+        <w:t>atributima</w:t>
+      </w:r>
+      <w:proofErr w:type="spellEnd"/>
+      <w:r>
+        <w:rPr>
+          <w:sz w:val="28"/>
+          <w:szCs w:val="28"/>
+        </w:rPr>
+        <w:t xml:space="preserve">, </w:t>
+      </w:r>
+      <w:proofErr w:type="spellStart"/>
+      <w:r>
+        <w:rPr>
+          <w:sz w:val="28"/>
+          <w:szCs w:val="28"/>
+        </w:rPr>
+        <w:t>preklopljen</w:t>
+      </w:r>
+      <w:proofErr w:type="spellEnd"/>
+      <w:r>
+        <w:rPr>
+          <w:sz w:val="28"/>
+          <w:szCs w:val="28"/>
+        </w:rPr>
+        <w:t xml:space="preserve"> </w:t>
+      </w:r>
+      <w:proofErr w:type="spellStart"/>
+      <w:r>
+        <w:rPr>
+          <w:sz w:val="28"/>
+          <w:szCs w:val="28"/>
+        </w:rPr>
+        <w:t>operatori</w:t>
+      </w:r>
+      <w:proofErr w:type="spellEnd"/>
+      <w:r>
+        <w:rPr>
+          <w:sz w:val="28"/>
+          <w:szCs w:val="28"/>
+        </w:rPr>
+        <w:t xml:space="preserve"> </w:t>
+      </w:r>
+      <w:proofErr w:type="spellStart"/>
+      <w:r>
+        <w:rPr>
+          <w:sz w:val="28"/>
+          <w:szCs w:val="28"/>
+        </w:rPr>
+        <w:t>za</w:t>
+      </w:r>
+      <w:proofErr w:type="spellEnd"/>
+      <w:r>
+        <w:rPr>
+          <w:sz w:val="28"/>
+          <w:szCs w:val="28"/>
+        </w:rPr>
+        <w:t xml:space="preserve"> </w:t>
+      </w:r>
+      <w:proofErr w:type="spellStart"/>
+      <w:r>
+        <w:rPr>
+          <w:sz w:val="28"/>
+          <w:szCs w:val="28"/>
+        </w:rPr>
+        <w:t>upis</w:t>
+      </w:r>
+      <w:proofErr w:type="spellEnd"/>
+      <w:r>
+        <w:rPr>
+          <w:sz w:val="28"/>
+          <w:szCs w:val="28"/>
+        </w:rPr>
+        <w:t xml:space="preserve"> </w:t>
+      </w:r>
+      <w:proofErr w:type="spellStart"/>
+      <w:r>
+        <w:rPr>
+          <w:sz w:val="28"/>
+          <w:szCs w:val="28"/>
+        </w:rPr>
+        <w:t>i</w:t>
+      </w:r>
+      <w:proofErr w:type="spellEnd"/>
+      <w:r>
+        <w:rPr>
+          <w:sz w:val="28"/>
+          <w:szCs w:val="28"/>
+        </w:rPr>
+        <w:t xml:space="preserve"> </w:t>
+      </w:r>
+      <w:proofErr w:type="spellStart"/>
+      <w:r>
+        <w:rPr>
+          <w:sz w:val="28"/>
+          <w:szCs w:val="28"/>
+        </w:rPr>
+        <w:t>citanje</w:t>
+      </w:r>
+      <w:proofErr w:type="spellEnd"/>
+      <w:r>
+        <w:rPr>
+          <w:sz w:val="28"/>
+          <w:szCs w:val="28"/>
+        </w:rPr>
+        <w:t xml:space="preserve"> </w:t>
+      </w:r>
+      <w:proofErr w:type="spellStart"/>
+      <w:r>
+        <w:rPr>
+          <w:sz w:val="28"/>
+          <w:szCs w:val="28"/>
+        </w:rPr>
+        <w:t>iz</w:t>
+      </w:r>
+      <w:proofErr w:type="spellEnd"/>
+      <w:r>
+        <w:rPr>
+          <w:sz w:val="28"/>
+          <w:szCs w:val="28"/>
+        </w:rPr>
+        <w:t xml:space="preserve"> </w:t>
+      </w:r>
+      <w:proofErr w:type="spellStart"/>
+      <w:r>
+        <w:rPr>
+          <w:sz w:val="28"/>
+          <w:szCs w:val="28"/>
+        </w:rPr>
+        <w:t>fajla</w:t>
+      </w:r>
+      <w:proofErr w:type="spellEnd"/>
+      <w:r>
+        <w:rPr>
+          <w:sz w:val="28"/>
+          <w:szCs w:val="28"/>
+        </w:rPr>
+        <w:t xml:space="preserve"> </w:t>
+      </w:r>
+      <w:proofErr w:type="spellStart"/>
+      <w:r>
+        <w:rPr>
+          <w:sz w:val="28"/>
+          <w:szCs w:val="28"/>
+        </w:rPr>
+        <w:t>i</w:t>
+      </w:r>
+      <w:proofErr w:type="spellEnd"/>
+      <w:r>
+        <w:rPr>
+          <w:sz w:val="28"/>
+          <w:szCs w:val="28"/>
+        </w:rPr>
+        <w:t xml:space="preserve"> </w:t>
+      </w:r>
+      <w:proofErr w:type="spellStart"/>
+      <w:r>
+        <w:rPr>
+          <w:sz w:val="28"/>
+          <w:szCs w:val="28"/>
+        </w:rPr>
+        <w:t>za</w:t>
+      </w:r>
+      <w:proofErr w:type="spellEnd"/>
+      <w:r>
+        <w:rPr>
+          <w:sz w:val="28"/>
+          <w:szCs w:val="28"/>
+        </w:rPr>
+        <w:t xml:space="preserve"> </w:t>
+      </w:r>
+      <w:proofErr w:type="spellStart"/>
+      <w:r>
+        <w:rPr>
+          <w:sz w:val="28"/>
+          <w:szCs w:val="28"/>
+        </w:rPr>
+        <w:t>upis</w:t>
+      </w:r>
+      <w:proofErr w:type="spellEnd"/>
+      <w:r>
+        <w:rPr>
+          <w:sz w:val="28"/>
+          <w:szCs w:val="28"/>
+        </w:rPr>
+        <w:t xml:space="preserve"> </w:t>
+      </w:r>
+      <w:proofErr w:type="spellStart"/>
+      <w:r>
+        <w:rPr>
+          <w:sz w:val="28"/>
+          <w:szCs w:val="28"/>
+        </w:rPr>
+        <w:t>i</w:t>
+      </w:r>
+      <w:proofErr w:type="spellEnd"/>
+      <w:r>
+        <w:rPr>
+          <w:sz w:val="28"/>
+          <w:szCs w:val="28"/>
+        </w:rPr>
+        <w:t xml:space="preserve"> </w:t>
+      </w:r>
+      <w:proofErr w:type="spellStart"/>
+      <w:r>
+        <w:rPr>
+          <w:sz w:val="28"/>
+          <w:szCs w:val="28"/>
+        </w:rPr>
+        <w:t>citanje</w:t>
+      </w:r>
+      <w:proofErr w:type="spellEnd"/>
+      <w:r>
+        <w:rPr>
+          <w:sz w:val="28"/>
+          <w:szCs w:val="28"/>
+        </w:rPr>
+        <w:t xml:space="preserve"> </w:t>
+      </w:r>
+      <w:proofErr w:type="spellStart"/>
+      <w:r>
+        <w:rPr>
+          <w:sz w:val="28"/>
+          <w:szCs w:val="28"/>
+        </w:rPr>
+        <w:t>na</w:t>
+      </w:r>
+      <w:proofErr w:type="spellEnd"/>
+      <w:r>
+        <w:rPr>
+          <w:sz w:val="28"/>
+          <w:szCs w:val="28"/>
+        </w:rPr>
+        <w:t xml:space="preserve"> </w:t>
+      </w:r>
+      <w:proofErr w:type="spellStart"/>
+      <w:r>
+        <w:rPr>
+          <w:sz w:val="28"/>
+          <w:szCs w:val="28"/>
+        </w:rPr>
+        <w:t>standardni</w:t>
+      </w:r>
+      <w:proofErr w:type="spellEnd"/>
+      <w:r>
+        <w:rPr>
+          <w:sz w:val="28"/>
+          <w:szCs w:val="28"/>
+        </w:rPr>
+        <w:t xml:space="preserve"> </w:t>
+      </w:r>
+      <w:proofErr w:type="spellStart"/>
+      <w:r>
+        <w:rPr>
+          <w:sz w:val="28"/>
+          <w:szCs w:val="28"/>
+        </w:rPr>
+        <w:t>tok</w:t>
+      </w:r>
+      <w:proofErr w:type="spellEnd"/>
     </w:p>
     <w:p>
       <w:pPr>
+        <w:ind w:left="720"/>
         <w:jc w:val="both"/>
         <w:rPr>
           <w:sz w:val="28"/>
           <w:szCs w:val="28"/>
-          <w:lang w:val="sr-Cyrl-RS"/>
-        </w:rPr>
-      </w:pPr>
-      <w:r>
-        <w:rPr>
-          <w:sz w:val="28"/>
-          <w:szCs w:val="28"/>
-          <w:lang w:val="sr-Cyrl-RS"/>
-        </w:rPr>
+        </w:rPr>
+      </w:pPr>
+      <w:r>
+        <w:rPr>
+          <w:sz w:val="28"/>
+          <w:szCs w:val="28"/>
+        </w:rPr>
+        <w:t xml:space="preserve">- </w:t>
+      </w:r>
+      <w:proofErr w:type="spellStart"/>
+      <w:r>
+        <w:rPr>
+          <w:sz w:val="28"/>
+          <w:szCs w:val="28"/>
+        </w:rPr>
+        <w:t>Ako</w:t>
+      </w:r>
+      <w:proofErr w:type="spellEnd"/>
+      <w:r>
+        <w:rPr>
+          <w:sz w:val="28"/>
+          <w:szCs w:val="28"/>
+        </w:rPr>
+        <w:t xml:space="preserve"> se </w:t>
+      </w:r>
+      <w:proofErr w:type="spellStart"/>
+      <w:r>
+        <w:rPr>
+          <w:sz w:val="28"/>
+          <w:szCs w:val="28"/>
+        </w:rPr>
+        <w:t>pravi</w:t>
+      </w:r>
+      <w:proofErr w:type="spellEnd"/>
+      <w:r>
+        <w:rPr>
+          <w:sz w:val="28"/>
+          <w:szCs w:val="28"/>
+        </w:rPr>
+        <w:t xml:space="preserve"> </w:t>
+      </w:r>
+      <w:proofErr w:type="spellStart"/>
+      <w:r>
+        <w:rPr>
+          <w:sz w:val="28"/>
+          <w:szCs w:val="28"/>
+        </w:rPr>
+        <w:t>raspored</w:t>
+      </w:r>
+      <w:proofErr w:type="spellEnd"/>
+      <w:r>
+        <w:rPr>
+          <w:sz w:val="28"/>
+          <w:szCs w:val="28"/>
+        </w:rPr>
+        <w:t xml:space="preserve"> </w:t>
+      </w:r>
+      <w:proofErr w:type="spellStart"/>
+      <w:r>
+        <w:rPr>
+          <w:sz w:val="28"/>
+          <w:szCs w:val="28"/>
+        </w:rPr>
+        <w:t>letova</w:t>
+      </w:r>
+      <w:proofErr w:type="spellEnd"/>
+      <w:r>
+        <w:rPr>
+          <w:sz w:val="28"/>
+          <w:szCs w:val="28"/>
+        </w:rPr>
+        <w:t xml:space="preserve">, </w:t>
+      </w:r>
+      <w:proofErr w:type="spellStart"/>
+      <w:r>
+        <w:rPr>
+          <w:sz w:val="28"/>
+          <w:szCs w:val="28"/>
+        </w:rPr>
+        <w:t>napraviti</w:t>
+      </w:r>
+      <w:proofErr w:type="spellEnd"/>
+      <w:r>
+        <w:rPr>
+          <w:sz w:val="28"/>
+          <w:szCs w:val="28"/>
+        </w:rPr>
+        <w:t xml:space="preserve"> STL </w:t>
+      </w:r>
+      <w:proofErr w:type="spellStart"/>
+      <w:r>
+        <w:rPr>
+          <w:sz w:val="28"/>
+          <w:szCs w:val="28"/>
+        </w:rPr>
+        <w:t>niz</w:t>
+      </w:r>
+      <w:proofErr w:type="spellEnd"/>
+      <w:r>
+        <w:rPr>
+          <w:sz w:val="28"/>
+          <w:szCs w:val="28"/>
+        </w:rPr>
+        <w:t xml:space="preserve"> </w:t>
+      </w:r>
+      <w:proofErr w:type="spellStart"/>
+      <w:r>
+        <w:rPr>
+          <w:sz w:val="28"/>
+          <w:szCs w:val="28"/>
+        </w:rPr>
+        <w:t>letova</w:t>
+      </w:r>
+      <w:proofErr w:type="spellEnd"/>
+      <w:r>
+        <w:rPr>
+          <w:sz w:val="28"/>
+          <w:szCs w:val="28"/>
+        </w:rPr>
+        <w:t xml:space="preserve"> </w:t>
+      </w:r>
+      <w:proofErr w:type="spellStart"/>
+      <w:r>
+        <w:rPr>
+          <w:sz w:val="28"/>
+          <w:szCs w:val="28"/>
+        </w:rPr>
+        <w:t>i</w:t>
+      </w:r>
+      <w:proofErr w:type="spellEnd"/>
+      <w:r>
+        <w:rPr>
+          <w:sz w:val="28"/>
+          <w:szCs w:val="28"/>
+        </w:rPr>
+        <w:t xml:space="preserve"> </w:t>
+      </w:r>
+      <w:proofErr w:type="spellStart"/>
+      <w:r>
+        <w:rPr>
+          <w:sz w:val="28"/>
+          <w:szCs w:val="28"/>
+        </w:rPr>
+        <w:t>sortirati</w:t>
+      </w:r>
+      <w:proofErr w:type="spellEnd"/>
+      <w:r>
+        <w:rPr>
+          <w:sz w:val="28"/>
+          <w:szCs w:val="28"/>
+        </w:rPr>
+        <w:t xml:space="preserve">, </w:t>
+      </w:r>
+      <w:proofErr w:type="spellStart"/>
+      <w:proofErr w:type="gramStart"/>
+      <w:r>
+        <w:rPr>
+          <w:sz w:val="28"/>
+          <w:szCs w:val="28"/>
+        </w:rPr>
+        <w:t>te</w:t>
+      </w:r>
+      <w:proofErr w:type="spellEnd"/>
+      <w:proofErr w:type="gramEnd"/>
+      <w:r>
+        <w:rPr>
+          <w:sz w:val="28"/>
+          <w:szCs w:val="28"/>
+        </w:rPr>
+        <w:t xml:space="preserve"> </w:t>
+      </w:r>
+      <w:proofErr w:type="spellStart"/>
+      <w:r>
+        <w:rPr>
+          <w:sz w:val="28"/>
+          <w:szCs w:val="28"/>
+        </w:rPr>
+        <w:t>upisati</w:t>
+      </w:r>
+      <w:proofErr w:type="spellEnd"/>
+      <w:r>
+        <w:rPr>
+          <w:sz w:val="28"/>
+          <w:szCs w:val="28"/>
+        </w:rPr>
+        <w:t xml:space="preserve"> u </w:t>
+      </w:r>
+      <w:proofErr w:type="spellStart"/>
+      <w:r>
+        <w:rPr>
+          <w:sz w:val="28"/>
+          <w:szCs w:val="28"/>
+        </w:rPr>
+        <w:t>fajl</w:t>
+      </w:r>
+      <w:proofErr w:type="spellEnd"/>
+      <w:r>
+        <w:rPr>
+          <w:sz w:val="28"/>
+          <w:szCs w:val="28"/>
+        </w:rPr>
+        <w:t xml:space="preserve"> sortiratiLetovi</w:t>
+      </w:r>
+      <w:r>
+        <w:rPr>
+          <w:sz w:val="28"/>
+          <w:szCs w:val="28"/>
+        </w:rPr>
+        <w:t xml:space="preserve">.txt </w:t>
+      </w:r>
+      <w:proofErr w:type="spellStart"/>
+      <w:r>
+        <w:rPr>
+          <w:sz w:val="28"/>
+          <w:szCs w:val="28"/>
+        </w:rPr>
+        <w:t>jedan</w:t>
+      </w:r>
+      <w:proofErr w:type="spellEnd"/>
+      <w:r>
+        <w:rPr>
+          <w:sz w:val="28"/>
+          <w:szCs w:val="28"/>
+        </w:rPr>
+        <w:t xml:space="preserve"> </w:t>
+      </w:r>
+      <w:proofErr w:type="spellStart"/>
+      <w:r>
+        <w:rPr>
+          <w:sz w:val="28"/>
+          <w:szCs w:val="28"/>
+        </w:rPr>
+        <w:t>ispod</w:t>
+      </w:r>
+      <w:proofErr w:type="spellEnd"/>
+      <w:r>
+        <w:rPr>
+          <w:sz w:val="28"/>
+          <w:szCs w:val="28"/>
+        </w:rPr>
+        <w:t xml:space="preserve"> </w:t>
+      </w:r>
+      <w:proofErr w:type="spellStart"/>
+      <w:r>
+        <w:rPr>
+          <w:sz w:val="28"/>
+          <w:szCs w:val="28"/>
+        </w:rPr>
+        <w:t>drugog</w:t>
+      </w:r>
+      <w:proofErr w:type="spellEnd"/>
+    </w:p>
+    <w:p>
+      <w:pPr>
+        <w:ind w:left="720"/>
+        <w:jc w:val="both"/>
+        <w:rPr>
+          <w:sz w:val="28"/>
+          <w:szCs w:val="28"/>
+        </w:rPr>
+      </w:pPr>
+      <w:r>
+        <w:rPr>
+          <w:sz w:val="28"/>
+          <w:szCs w:val="28"/>
+        </w:rPr>
+        <w:t>-</w:t>
+      </w:r>
+      <w:proofErr w:type="spellStart"/>
+      <w:r>
+        <w:rPr>
+          <w:sz w:val="28"/>
+          <w:szCs w:val="28"/>
+        </w:rPr>
+        <w:t>funkcija</w:t>
+      </w:r>
+      <w:proofErr w:type="spellEnd"/>
+      <w:r>
+        <w:rPr>
+          <w:sz w:val="28"/>
+          <w:szCs w:val="28"/>
+        </w:rPr>
+        <w:t xml:space="preserve"> </w:t>
+      </w:r>
+      <w:proofErr w:type="spellStart"/>
+      <w:r>
+        <w:rPr>
+          <w:sz w:val="28"/>
+          <w:szCs w:val="28"/>
+        </w:rPr>
+        <w:t>za</w:t>
+      </w:r>
+      <w:proofErr w:type="spellEnd"/>
+      <w:r>
+        <w:rPr>
+          <w:sz w:val="28"/>
+          <w:szCs w:val="28"/>
+        </w:rPr>
+        <w:t xml:space="preserve"> </w:t>
+      </w:r>
+      <w:proofErr w:type="spellStart"/>
+      <w:r>
+        <w:rPr>
+          <w:sz w:val="28"/>
+          <w:szCs w:val="28"/>
+        </w:rPr>
+        <w:t>sortiranje</w:t>
+      </w:r>
+      <w:proofErr w:type="spellEnd"/>
+      <w:r>
+        <w:rPr>
+          <w:sz w:val="28"/>
+          <w:szCs w:val="28"/>
+        </w:rPr>
+        <w:t xml:space="preserve"> </w:t>
+      </w:r>
+      <w:proofErr w:type="spellStart"/>
+      <w:r>
+        <w:rPr>
+          <w:sz w:val="28"/>
+          <w:szCs w:val="28"/>
+        </w:rPr>
+        <w:t>sortira</w:t>
+      </w:r>
+      <w:proofErr w:type="spellEnd"/>
+      <w:r>
+        <w:rPr>
+          <w:sz w:val="28"/>
+          <w:szCs w:val="28"/>
+        </w:rPr>
+        <w:t xml:space="preserve"> </w:t>
+      </w:r>
+      <w:proofErr w:type="spellStart"/>
+      <w:r>
+        <w:rPr>
+          <w:sz w:val="28"/>
+          <w:szCs w:val="28"/>
+        </w:rPr>
+        <w:t>po</w:t>
+      </w:r>
+      <w:proofErr w:type="spellEnd"/>
+      <w:r>
+        <w:rPr>
+          <w:sz w:val="28"/>
+          <w:szCs w:val="28"/>
+        </w:rPr>
+        <w:t xml:space="preserve"> </w:t>
+      </w:r>
+      <w:proofErr w:type="spellStart"/>
+      <w:r>
+        <w:rPr>
+          <w:sz w:val="28"/>
+          <w:szCs w:val="28"/>
+        </w:rPr>
+        <w:t>datumima</w:t>
+      </w:r>
+      <w:proofErr w:type="spellEnd"/>
+      <w:r>
+        <w:rPr>
+          <w:sz w:val="28"/>
+          <w:szCs w:val="28"/>
+        </w:rPr>
+        <w:t xml:space="preserve">, </w:t>
+      </w:r>
+      <w:proofErr w:type="spellStart"/>
+      <w:r>
+        <w:rPr>
+          <w:sz w:val="28"/>
+          <w:szCs w:val="28"/>
+        </w:rPr>
+        <w:t>ako</w:t>
+      </w:r>
+      <w:proofErr w:type="spellEnd"/>
+      <w:r>
+        <w:rPr>
+          <w:sz w:val="28"/>
+          <w:szCs w:val="28"/>
+        </w:rPr>
+        <w:t xml:space="preserve"> </w:t>
+      </w:r>
+      <w:proofErr w:type="spellStart"/>
+      <w:r>
+        <w:rPr>
+          <w:sz w:val="28"/>
+          <w:szCs w:val="28"/>
+        </w:rPr>
+        <w:t>su</w:t>
+      </w:r>
+      <w:proofErr w:type="spellEnd"/>
+      <w:r>
+        <w:rPr>
+          <w:sz w:val="28"/>
+          <w:szCs w:val="28"/>
+        </w:rPr>
+        <w:t xml:space="preserve"> </w:t>
+      </w:r>
+      <w:proofErr w:type="spellStart"/>
+      <w:r>
+        <w:rPr>
+          <w:sz w:val="28"/>
+          <w:szCs w:val="28"/>
+        </w:rPr>
+        <w:t>datumi</w:t>
+      </w:r>
+      <w:proofErr w:type="spellEnd"/>
+      <w:r>
+        <w:rPr>
+          <w:sz w:val="28"/>
+          <w:szCs w:val="28"/>
+        </w:rPr>
+        <w:t xml:space="preserve"> </w:t>
+      </w:r>
+      <w:proofErr w:type="spellStart"/>
+      <w:r>
+        <w:rPr>
+          <w:sz w:val="28"/>
+          <w:szCs w:val="28"/>
+        </w:rPr>
+        <w:t>isti</w:t>
+      </w:r>
+      <w:proofErr w:type="spellEnd"/>
+      <w:r>
+        <w:rPr>
+          <w:sz w:val="28"/>
+          <w:szCs w:val="28"/>
+        </w:rPr>
+        <w:t xml:space="preserve"> </w:t>
+      </w:r>
+      <w:proofErr w:type="spellStart"/>
+      <w:r>
+        <w:rPr>
+          <w:sz w:val="28"/>
+          <w:szCs w:val="28"/>
+        </w:rPr>
+        <w:t>onda</w:t>
+      </w:r>
+      <w:proofErr w:type="spellEnd"/>
+      <w:r>
+        <w:rPr>
+          <w:sz w:val="28"/>
+          <w:szCs w:val="28"/>
+        </w:rPr>
+        <w:t xml:space="preserve"> </w:t>
+      </w:r>
+      <w:proofErr w:type="spellStart"/>
+      <w:r>
+        <w:rPr>
+          <w:sz w:val="28"/>
+          <w:szCs w:val="28"/>
+        </w:rPr>
+        <w:t>po</w:t>
+      </w:r>
+      <w:proofErr w:type="spellEnd"/>
+      <w:r>
+        <w:rPr>
+          <w:sz w:val="28"/>
+          <w:szCs w:val="28"/>
+        </w:rPr>
+        <w:t xml:space="preserve"> </w:t>
+      </w:r>
+      <w:proofErr w:type="spellStart"/>
+      <w:r>
+        <w:rPr>
+          <w:sz w:val="28"/>
+          <w:szCs w:val="28"/>
+        </w:rPr>
+        <w:t>vremenu</w:t>
+      </w:r>
+      <w:proofErr w:type="spellEnd"/>
+    </w:p>
+    <w:p>
+      <w:pPr>
+        <w:ind w:left="720"/>
+        <w:jc w:val="both"/>
+        <w:rPr>
+          <w:sz w:val="28"/>
+          <w:szCs w:val="28"/>
+          <w:lang w:val="sr-Cyrl-RS"/>
+        </w:rPr>
+      </w:pPr>
+    </w:p>
+    <w:p>
+      <w:pPr>
+        <w:ind w:left="720"/>
+        <w:jc w:val="both"/>
+        <w:rPr>
+          <w:sz w:val="28"/>
+          <w:szCs w:val="28"/>
+          <w:lang w:val="sr-Cyrl-RS"/>
+        </w:rPr>
+      </w:pPr>
+    </w:p>
+    <w:p>
+      <w:pPr>
+        <w:jc w:val="both"/>
+        <w:rPr>
+          <w:sz w:val="28"/>
+          <w:szCs w:val="28"/>
+          <w:lang w:val="sr-Cyrl-RS"/>
+        </w:rPr>
+      </w:pPr>
+      <w:r>
+        <w:rPr>
+          <w:sz w:val="28"/>
+          <w:szCs w:val="28"/>
+          <w:lang w:val="sr-Cyrl-RS"/>
+        </w:rPr>
+        <w:lastRenderedPageBreak/>
         <w:t>Даријо</w:t>
       </w:r>
       <w:r>
@@ -996,6 +2275,26 @@
         <w:rPr>
           <w:sz w:val="28"/>
           <w:szCs w:val="28"/>
+          <w:lang w:val="sr-Cyrl-RS"/>
+        </w:rPr>
+      </w:pPr>
+    </w:p>
+    <w:p>
+      <w:pPr>
+        <w:jc w:val="both"/>
+        <w:rPr>
+          <w:sz w:val="28"/>
+          <w:szCs w:val="28"/>
+          <w:lang w:val="sr-Cyrl-RS"/>
+        </w:rPr>
+      </w:pPr>
+    </w:p>
+    <w:p>
+      <w:pPr>
+        <w:jc w:val="both"/>
+        <w:rPr>
+          <w:sz w:val="28"/>
+          <w:szCs w:val="28"/>
         </w:rPr>
       </w:pPr>
       <w:r>
@@ -1129,10 +2428,17 @@
           <w:sz w:val="28"/>
           <w:szCs w:val="28"/>
         </w:rPr>
-        <w:t xml:space="preserve"> rezervacije</w:t>
-      </w:r>
-      <w:bookmarkStart w:id="0" w:name="_GoBack"/>
-      <w:bookmarkEnd w:id="0"/>
+        <w:t xml:space="preserve"> </w:t>
+      </w:r>
+      <w:proofErr w:type="spellStart"/>
+      <w:r>
+        <w:rPr>
+          <w:sz w:val="28"/>
+          <w:szCs w:val="28"/>
+        </w:rPr>
+        <w:t>rezervacije</w:t>
+      </w:r>
+      <w:proofErr w:type="spellEnd"/>
     </w:p>
     <w:p>
       <w:pPr>
@@ -1148,15 +2454,647 @@
           <w:lang w:val="sr-Cyrl-RS"/>
         </w:rPr>
       </w:pPr>
-      <w:r>
-        <w:rPr>
-          <w:sz w:val="28"/>
-          <w:szCs w:val="28"/>
-          <w:lang w:val="sr-Cyrl-RS"/>
-        </w:rPr>
-        <w:lastRenderedPageBreak/>
-        <w:t xml:space="preserve">Ако не постоји лет, то јест фајл за резервацију лета враћа се одговарајућа порука раднику </w:t>
-      </w:r>
+      <w:proofErr w:type="spellStart"/>
+      <w:r>
+        <w:rPr>
+          <w:sz w:val="28"/>
+          <w:szCs w:val="28"/>
+        </w:rPr>
+        <w:t>Za</w:t>
+      </w:r>
+      <w:proofErr w:type="spellEnd"/>
+      <w:r>
+        <w:rPr>
+          <w:sz w:val="28"/>
+          <w:szCs w:val="28"/>
+        </w:rPr>
+        <w:t xml:space="preserve"> </w:t>
+      </w:r>
+      <w:proofErr w:type="spellStart"/>
+      <w:r>
+        <w:rPr>
+          <w:sz w:val="28"/>
+          <w:szCs w:val="28"/>
+        </w:rPr>
+        <w:t>svaku</w:t>
+      </w:r>
+      <w:proofErr w:type="spellEnd"/>
+      <w:r>
+        <w:rPr>
+          <w:sz w:val="28"/>
+          <w:szCs w:val="28"/>
+        </w:rPr>
+        <w:t xml:space="preserve"> </w:t>
+      </w:r>
+      <w:proofErr w:type="spellStart"/>
+      <w:r>
+        <w:rPr>
+          <w:sz w:val="28"/>
+          <w:szCs w:val="28"/>
+        </w:rPr>
+        <w:t>rezervaciju</w:t>
+      </w:r>
+      <w:proofErr w:type="spellEnd"/>
+      <w:r>
+        <w:rPr>
+          <w:sz w:val="28"/>
+          <w:szCs w:val="28"/>
+        </w:rPr>
+        <w:t xml:space="preserve">, </w:t>
+      </w:r>
+      <w:proofErr w:type="spellStart"/>
+      <w:r>
+        <w:rPr>
+          <w:sz w:val="28"/>
+          <w:szCs w:val="28"/>
+        </w:rPr>
+        <w:t>ako</w:t>
+      </w:r>
+      <w:proofErr w:type="spellEnd"/>
+      <w:r>
+        <w:rPr>
+          <w:sz w:val="28"/>
+          <w:szCs w:val="28"/>
+        </w:rPr>
+        <w:t xml:space="preserve"> je </w:t>
+      </w:r>
+      <w:proofErr w:type="spellStart"/>
+      <w:r>
+        <w:rPr>
+          <w:sz w:val="28"/>
+          <w:szCs w:val="28"/>
+        </w:rPr>
+        <w:t>odobri</w:t>
+      </w:r>
+      <w:proofErr w:type="spellEnd"/>
+      <w:r>
+        <w:rPr>
+          <w:sz w:val="28"/>
+          <w:szCs w:val="28"/>
+        </w:rPr>
+        <w:t xml:space="preserve">, </w:t>
+      </w:r>
+      <w:proofErr w:type="spellStart"/>
+      <w:r>
+        <w:rPr>
+          <w:sz w:val="28"/>
+          <w:szCs w:val="28"/>
+        </w:rPr>
+        <w:t>smanjuje</w:t>
+      </w:r>
+      <w:proofErr w:type="spellEnd"/>
+      <w:r>
+        <w:rPr>
+          <w:sz w:val="28"/>
+          <w:szCs w:val="28"/>
+        </w:rPr>
+        <w:t xml:space="preserve"> se </w:t>
+      </w:r>
+      <w:proofErr w:type="spellStart"/>
+      <w:r>
+        <w:rPr>
+          <w:sz w:val="28"/>
+          <w:szCs w:val="28"/>
+        </w:rPr>
+        <w:t>broj</w:t>
+      </w:r>
+      <w:proofErr w:type="spellEnd"/>
+      <w:r>
+        <w:rPr>
+          <w:sz w:val="28"/>
+          <w:szCs w:val="28"/>
+        </w:rPr>
+        <w:t xml:space="preserve"> </w:t>
+      </w:r>
+      <w:proofErr w:type="spellStart"/>
+      <w:r>
+        <w:rPr>
+          <w:sz w:val="28"/>
+          <w:szCs w:val="28"/>
+        </w:rPr>
+        <w:t>mjesta</w:t>
+      </w:r>
+      <w:proofErr w:type="spellEnd"/>
+      <w:r>
+        <w:rPr>
+          <w:sz w:val="28"/>
+          <w:szCs w:val="28"/>
+        </w:rPr>
+        <w:t xml:space="preserve"> </w:t>
+      </w:r>
+      <w:proofErr w:type="spellStart"/>
+      <w:r>
+        <w:rPr>
+          <w:sz w:val="28"/>
+          <w:szCs w:val="28"/>
+        </w:rPr>
+        <w:t>kod</w:t>
+      </w:r>
+      <w:proofErr w:type="spellEnd"/>
+      <w:r>
+        <w:rPr>
+          <w:sz w:val="28"/>
+          <w:szCs w:val="28"/>
+        </w:rPr>
+        <w:t xml:space="preserve"> </w:t>
+      </w:r>
+      <w:proofErr w:type="spellStart"/>
+      <w:r>
+        <w:rPr>
+          <w:sz w:val="28"/>
+          <w:szCs w:val="28"/>
+        </w:rPr>
+        <w:t>kontrolora</w:t>
+      </w:r>
+      <w:proofErr w:type="spellEnd"/>
+      <w:r>
+        <w:rPr>
+          <w:sz w:val="28"/>
+          <w:szCs w:val="28"/>
+        </w:rPr>
+        <w:t xml:space="preserve"> (</w:t>
+      </w:r>
+      <w:proofErr w:type="spellStart"/>
+      <w:r>
+        <w:rPr>
+          <w:sz w:val="28"/>
+          <w:szCs w:val="28"/>
+        </w:rPr>
+        <w:t>Operater</w:t>
+      </w:r>
+      <w:proofErr w:type="spellEnd"/>
+      <w:r>
+        <w:rPr>
+          <w:sz w:val="28"/>
+          <w:szCs w:val="28"/>
+        </w:rPr>
+        <w:t xml:space="preserve"> </w:t>
+      </w:r>
+      <w:proofErr w:type="spellStart"/>
+      <w:r>
+        <w:rPr>
+          <w:sz w:val="28"/>
+          <w:szCs w:val="28"/>
+        </w:rPr>
+        <w:t>prepise</w:t>
+      </w:r>
+      <w:proofErr w:type="spellEnd"/>
+      <w:r>
+        <w:rPr>
+          <w:sz w:val="28"/>
+          <w:szCs w:val="28"/>
+        </w:rPr>
+        <w:t xml:space="preserve"> </w:t>
+      </w:r>
+      <w:proofErr w:type="spellStart"/>
+      <w:r>
+        <w:rPr>
+          <w:sz w:val="28"/>
+          <w:szCs w:val="28"/>
+        </w:rPr>
+        <w:t>fajl</w:t>
+      </w:r>
+      <w:proofErr w:type="spellEnd"/>
+      <w:r>
+        <w:rPr>
+          <w:sz w:val="28"/>
+          <w:szCs w:val="28"/>
+        </w:rPr>
+        <w:t>)</w:t>
+      </w:r>
+    </w:p>
+    <w:p>
+      <w:pPr>
+        <w:pStyle w:val="ListParagraph"/>
+        <w:numPr>
+          <w:ilvl w:val="0"/>
+          <w:numId w:val="1"/>
+        </w:numPr>
+        <w:jc w:val="both"/>
+        <w:rPr>
+          <w:sz w:val="28"/>
+          <w:szCs w:val="28"/>
+          <w:lang w:val="sr-Cyrl-RS"/>
+        </w:rPr>
+      </w:pPr>
+      <w:proofErr w:type="spellStart"/>
+      <w:r>
+        <w:rPr>
+          <w:sz w:val="28"/>
+          <w:szCs w:val="28"/>
+        </w:rPr>
+        <w:t>Ako</w:t>
+      </w:r>
+      <w:proofErr w:type="spellEnd"/>
+      <w:r>
+        <w:rPr>
+          <w:sz w:val="28"/>
+          <w:szCs w:val="28"/>
+        </w:rPr>
+        <w:t xml:space="preserve"> je </w:t>
+      </w:r>
+      <w:proofErr w:type="spellStart"/>
+      <w:r>
+        <w:rPr>
+          <w:sz w:val="28"/>
+          <w:szCs w:val="28"/>
+        </w:rPr>
+        <w:t>sa</w:t>
+      </w:r>
+      <w:proofErr w:type="spellEnd"/>
+      <w:r>
+        <w:rPr>
+          <w:sz w:val="28"/>
+          <w:szCs w:val="28"/>
+        </w:rPr>
+        <w:t xml:space="preserve"> </w:t>
+      </w:r>
+      <w:proofErr w:type="spellStart"/>
+      <w:r>
+        <w:rPr>
+          <w:sz w:val="28"/>
+          <w:szCs w:val="28"/>
+        </w:rPr>
+        <w:t>druge</w:t>
+      </w:r>
+      <w:proofErr w:type="spellEnd"/>
+      <w:r>
+        <w:rPr>
+          <w:sz w:val="28"/>
+          <w:szCs w:val="28"/>
+        </w:rPr>
+        <w:t xml:space="preserve"> </w:t>
+      </w:r>
+      <w:proofErr w:type="spellStart"/>
+      <w:r>
+        <w:rPr>
+          <w:sz w:val="28"/>
+          <w:szCs w:val="28"/>
+        </w:rPr>
+        <w:t>strane</w:t>
+      </w:r>
+      <w:proofErr w:type="spellEnd"/>
+      <w:r>
+        <w:rPr>
+          <w:sz w:val="28"/>
+          <w:szCs w:val="28"/>
+        </w:rPr>
+        <w:t xml:space="preserve"> </w:t>
+      </w:r>
+      <w:proofErr w:type="spellStart"/>
+      <w:r>
+        <w:rPr>
+          <w:sz w:val="28"/>
+          <w:szCs w:val="28"/>
+        </w:rPr>
+        <w:t>otkaze</w:t>
+      </w:r>
+      <w:proofErr w:type="spellEnd"/>
+      <w:r>
+        <w:rPr>
+          <w:sz w:val="28"/>
+          <w:szCs w:val="28"/>
+        </w:rPr>
+        <w:t xml:space="preserve">, ne </w:t>
+      </w:r>
+      <w:proofErr w:type="spellStart"/>
+      <w:r>
+        <w:rPr>
+          <w:sz w:val="28"/>
+          <w:szCs w:val="28"/>
+        </w:rPr>
+        <w:t>brise</w:t>
+      </w:r>
+      <w:proofErr w:type="spellEnd"/>
+      <w:r>
+        <w:rPr>
+          <w:sz w:val="28"/>
+          <w:szCs w:val="28"/>
+        </w:rPr>
+        <w:t xml:space="preserve"> se </w:t>
+      </w:r>
+      <w:proofErr w:type="spellStart"/>
+      <w:r>
+        <w:rPr>
+          <w:sz w:val="28"/>
+          <w:szCs w:val="28"/>
+        </w:rPr>
+        <w:t>fajl</w:t>
+      </w:r>
+      <w:proofErr w:type="spellEnd"/>
+      <w:r>
+        <w:rPr>
+          <w:sz w:val="28"/>
+          <w:szCs w:val="28"/>
+        </w:rPr>
+        <w:t xml:space="preserve"> </w:t>
+      </w:r>
+      <w:proofErr w:type="spellStart"/>
+      <w:r>
+        <w:rPr>
+          <w:sz w:val="28"/>
+          <w:szCs w:val="28"/>
+        </w:rPr>
+        <w:t>kod</w:t>
+      </w:r>
+      <w:proofErr w:type="spellEnd"/>
+      <w:r>
+        <w:rPr>
+          <w:sz w:val="28"/>
+          <w:szCs w:val="28"/>
+        </w:rPr>
+        <w:t xml:space="preserve"> Sinise, </w:t>
+      </w:r>
+      <w:bookmarkStart w:id="0" w:name="_GoBack"/>
+      <w:bookmarkEnd w:id="0"/>
+      <w:proofErr w:type="spellStart"/>
+      <w:r>
+        <w:rPr>
+          <w:sz w:val="28"/>
+          <w:szCs w:val="28"/>
+        </w:rPr>
+        <w:t>nego</w:t>
+      </w:r>
+      <w:proofErr w:type="spellEnd"/>
+      <w:r>
+        <w:rPr>
+          <w:sz w:val="28"/>
+          <w:szCs w:val="28"/>
+        </w:rPr>
+        <w:t xml:space="preserve"> se </w:t>
+      </w:r>
+      <w:proofErr w:type="spellStart"/>
+      <w:r>
+        <w:rPr>
+          <w:sz w:val="28"/>
+          <w:szCs w:val="28"/>
+        </w:rPr>
+        <w:t>i</w:t>
+      </w:r>
+      <w:proofErr w:type="spellEnd"/>
+      <w:r>
+        <w:rPr>
+          <w:sz w:val="28"/>
+          <w:szCs w:val="28"/>
+        </w:rPr>
+        <w:t xml:space="preserve"> u </w:t>
+      </w:r>
+      <w:proofErr w:type="spellStart"/>
+      <w:r>
+        <w:rPr>
+          <w:sz w:val="28"/>
+          <w:szCs w:val="28"/>
+        </w:rPr>
+        <w:t>slucaju</w:t>
+      </w:r>
+      <w:proofErr w:type="spellEnd"/>
+      <w:r>
+        <w:rPr>
+          <w:sz w:val="28"/>
+          <w:szCs w:val="28"/>
+        </w:rPr>
+        <w:t xml:space="preserve"> </w:t>
+      </w:r>
+      <w:proofErr w:type="spellStart"/>
+      <w:r>
+        <w:rPr>
+          <w:sz w:val="28"/>
+          <w:szCs w:val="28"/>
+        </w:rPr>
+        <w:t>odobravanja</w:t>
+      </w:r>
+      <w:proofErr w:type="spellEnd"/>
+      <w:r>
+        <w:rPr>
+          <w:sz w:val="28"/>
+          <w:szCs w:val="28"/>
+        </w:rPr>
+        <w:t xml:space="preserve"> </w:t>
+      </w:r>
+      <w:proofErr w:type="spellStart"/>
+      <w:r>
+        <w:rPr>
+          <w:sz w:val="28"/>
+          <w:szCs w:val="28"/>
+        </w:rPr>
+        <w:t>i</w:t>
+      </w:r>
+      <w:proofErr w:type="spellEnd"/>
+      <w:r>
+        <w:rPr>
+          <w:sz w:val="28"/>
+          <w:szCs w:val="28"/>
+        </w:rPr>
+        <w:t xml:space="preserve"> u </w:t>
+      </w:r>
+      <w:proofErr w:type="spellStart"/>
+      <w:r>
+        <w:rPr>
+          <w:sz w:val="28"/>
+          <w:szCs w:val="28"/>
+        </w:rPr>
+        <w:t>slucaju</w:t>
+      </w:r>
+      <w:proofErr w:type="spellEnd"/>
+      <w:r>
+        <w:rPr>
+          <w:sz w:val="28"/>
+          <w:szCs w:val="28"/>
+        </w:rPr>
+        <w:t xml:space="preserve"> </w:t>
+      </w:r>
+      <w:proofErr w:type="spellStart"/>
+      <w:r>
+        <w:rPr>
+          <w:sz w:val="28"/>
+          <w:szCs w:val="28"/>
+        </w:rPr>
+        <w:t>otkazivanja</w:t>
+      </w:r>
+      <w:proofErr w:type="spellEnd"/>
+      <w:r>
+        <w:rPr>
+          <w:sz w:val="28"/>
+          <w:szCs w:val="28"/>
+        </w:rPr>
+        <w:t xml:space="preserve"> </w:t>
+      </w:r>
+      <w:proofErr w:type="spellStart"/>
+      <w:r>
+        <w:rPr>
+          <w:sz w:val="28"/>
+          <w:szCs w:val="28"/>
+        </w:rPr>
+        <w:t>cuva</w:t>
+      </w:r>
+      <w:proofErr w:type="spellEnd"/>
+      <w:r>
+        <w:rPr>
+          <w:sz w:val="28"/>
+          <w:szCs w:val="28"/>
+        </w:rPr>
+        <w:t xml:space="preserve"> </w:t>
+      </w:r>
+      <w:proofErr w:type="spellStart"/>
+      <w:r>
+        <w:rPr>
+          <w:sz w:val="28"/>
+          <w:szCs w:val="28"/>
+        </w:rPr>
+        <w:t>informacija</w:t>
+      </w:r>
+      <w:proofErr w:type="spellEnd"/>
+      <w:r>
+        <w:rPr>
+          <w:sz w:val="28"/>
+          <w:szCs w:val="28"/>
+        </w:rPr>
+        <w:t xml:space="preserve"> o </w:t>
+      </w:r>
+      <w:proofErr w:type="spellStart"/>
+      <w:r>
+        <w:rPr>
+          <w:sz w:val="28"/>
+          <w:szCs w:val="28"/>
+        </w:rPr>
+        <w:t>operateru</w:t>
+      </w:r>
+      <w:proofErr w:type="spellEnd"/>
+      <w:r>
+        <w:rPr>
+          <w:sz w:val="28"/>
+          <w:szCs w:val="28"/>
+        </w:rPr>
+        <w:t xml:space="preserve"> </w:t>
+      </w:r>
+      <w:proofErr w:type="spellStart"/>
+      <w:r>
+        <w:rPr>
+          <w:sz w:val="28"/>
+          <w:szCs w:val="28"/>
+        </w:rPr>
+        <w:t>koji</w:t>
+      </w:r>
+      <w:proofErr w:type="spellEnd"/>
+      <w:r>
+        <w:rPr>
+          <w:sz w:val="28"/>
+          <w:szCs w:val="28"/>
+        </w:rPr>
+        <w:t xml:space="preserve"> je to </w:t>
+      </w:r>
+      <w:proofErr w:type="spellStart"/>
+      <w:r>
+        <w:rPr>
+          <w:sz w:val="28"/>
+          <w:szCs w:val="28"/>
+        </w:rPr>
+        <w:t>nesto</w:t>
+      </w:r>
+      <w:proofErr w:type="spellEnd"/>
+      <w:r>
+        <w:rPr>
+          <w:sz w:val="28"/>
+          <w:szCs w:val="28"/>
+        </w:rPr>
+        <w:t xml:space="preserve"> radio</w:t>
+      </w:r>
+    </w:p>
+    <w:p>
+      <w:pPr>
+        <w:pStyle w:val="ListParagraph"/>
+        <w:numPr>
+          <w:ilvl w:val="0"/>
+          <w:numId w:val="1"/>
+        </w:numPr>
+        <w:jc w:val="both"/>
+        <w:rPr>
+          <w:sz w:val="28"/>
+          <w:szCs w:val="28"/>
+          <w:lang w:val="sr-Cyrl-RS"/>
+        </w:rPr>
+      </w:pPr>
+      <w:r>
+        <w:rPr>
+          <w:sz w:val="28"/>
+          <w:szCs w:val="28"/>
+          <w:lang w:val="sr-Cyrl-RS"/>
+        </w:rPr>
+        <w:t xml:space="preserve">Ако не постоји лет, то јест фајл за резервацију лета враћа се одговарајућа порука </w:t>
+      </w:r>
+      <w:proofErr w:type="spellStart"/>
+      <w:r>
+        <w:rPr>
+          <w:sz w:val="28"/>
+          <w:szCs w:val="28"/>
+        </w:rPr>
+        <w:t>onom</w:t>
+      </w:r>
+      <w:proofErr w:type="spellEnd"/>
+      <w:r>
+        <w:rPr>
+          <w:sz w:val="28"/>
+          <w:szCs w:val="28"/>
+        </w:rPr>
+        <w:t xml:space="preserve"> </w:t>
+      </w:r>
+      <w:proofErr w:type="spellStart"/>
+      <w:r>
+        <w:rPr>
+          <w:sz w:val="28"/>
+          <w:szCs w:val="28"/>
+        </w:rPr>
+        <w:t>ko</w:t>
+      </w:r>
+      <w:proofErr w:type="spellEnd"/>
+      <w:r>
+        <w:rPr>
+          <w:sz w:val="28"/>
+          <w:szCs w:val="28"/>
+        </w:rPr>
+        <w:t xml:space="preserve"> </w:t>
+      </w:r>
+      <w:proofErr w:type="spellStart"/>
+      <w:r>
+        <w:rPr>
+          <w:sz w:val="28"/>
+          <w:szCs w:val="28"/>
+        </w:rPr>
+        <w:t>koristi</w:t>
+      </w:r>
+      <w:proofErr w:type="spellEnd"/>
+      <w:r>
+        <w:rPr>
+          <w:sz w:val="28"/>
+          <w:szCs w:val="28"/>
+        </w:rPr>
+        <w:t xml:space="preserve"> </w:t>
+      </w:r>
+      <w:proofErr w:type="spellStart"/>
+      <w:r>
+        <w:rPr>
+          <w:sz w:val="28"/>
+          <w:szCs w:val="28"/>
+        </w:rPr>
+        <w:t>sistem</w:t>
+      </w:r>
+      <w:proofErr w:type="spellEnd"/>
+      <w:r>
+        <w:rPr>
+          <w:sz w:val="28"/>
+          <w:szCs w:val="28"/>
+        </w:rPr>
+        <w:t xml:space="preserve"> da je </w:t>
+      </w:r>
+      <w:proofErr w:type="spellStart"/>
+      <w:r>
+        <w:rPr>
+          <w:sz w:val="28"/>
+          <w:szCs w:val="28"/>
+        </w:rPr>
+        <w:t>pogrijesio</w:t>
+      </w:r>
+      <w:proofErr w:type="spellEnd"/>
     </w:p>
     <w:p>
       <w:pPr>

</xml_diff>

<commit_message>
Ispis letova za trazeni dan.
</commit_message>
<xml_diff>
--- a/OSI-ZADACI-ZA-CLANOVE-TIMA.docx
+++ b/OSI-ZADACI-ZA-CLANOVE-TIMA.docx
@@ -1,6 +1,6 @@
 
 <file path=word/document.xml><?xml version="1.0" encoding="utf-8"?>
-<w:document xmlns:wpc="http://schemas.microsoft.com/office/word/2010/wordprocessingCanvas" xmlns:cx="http://schemas.microsoft.com/office/drawing/2014/chartex" xmlns:cx1="http://schemas.microsoft.com/office/drawing/2015/9/8/chartex" xmlns:mc="http://schemas.openxmlformats.org/markup-compatibility/2006" xmlns:o="urn:schemas-microsoft-com:office:office" xmlns:r="http://schemas.openxmlformats.org/officeDocument/2006/relationships" xmlns:m="http://schemas.openxmlformats.org/officeDocument/2006/math" xmlns:v="urn:schemas-microsoft-com:vml" xmlns:wp14="http://schemas.microsoft.com/office/word/2010/wordprocessingDrawing" xmlns:wp="http://schemas.openxmlformats.org/drawingml/2006/wordprocessingDrawing" xmlns:w10="urn:schemas-microsoft-com:office:word" xmlns:w="http://schemas.openxmlformats.org/wordprocessingml/2006/main" xmlns:w14="http://schemas.microsoft.com/office/word/2010/wordml" xmlns:w15="http://schemas.microsoft.com/office/word/2012/wordml" xmlns:w16se="http://schemas.microsoft.com/office/word/2015/wordml/symex" xmlns:wpg="http://schemas.microsoft.com/office/word/2010/wordprocessingGroup" xmlns:wpi="http://schemas.microsoft.com/office/word/2010/wordprocessingInk" xmlns:wne="http://schemas.microsoft.com/office/word/2006/wordml" xmlns:wps="http://schemas.microsoft.com/office/word/2010/wordprocessingShape" mc:Ignorable="w14 w15 w16se wp14">
+<w:document xmlns:wpc="http://schemas.microsoft.com/office/word/2010/wordprocessingCanvas" xmlns:cx="http://schemas.microsoft.com/office/drawing/2014/chartex" xmlns:cx1="http://schemas.microsoft.com/office/drawing/2015/9/8/chartex" xmlns:cx2="http://schemas.microsoft.com/office/drawing/2015/10/21/chartex" xmlns:cx3="http://schemas.microsoft.com/office/drawing/2016/5/9/chartex" xmlns:cx4="http://schemas.microsoft.com/office/drawing/2016/5/10/chartex" xmlns:cx5="http://schemas.microsoft.com/office/drawing/2016/5/11/chartex" xmlns:cx6="http://schemas.microsoft.com/office/drawing/2016/5/12/chartex" xmlns:cx7="http://schemas.microsoft.com/office/drawing/2016/5/13/chartex" xmlns:cx8="http://schemas.microsoft.com/office/drawing/2016/5/14/chartex" xmlns:mc="http://schemas.openxmlformats.org/markup-compatibility/2006" xmlns:aink="http://schemas.microsoft.com/office/drawing/2016/ink" xmlns:am3d="http://schemas.microsoft.com/office/drawing/2017/model3d" xmlns:o="urn:schemas-microsoft-com:office:office" xmlns:r="http://schemas.openxmlformats.org/officeDocument/2006/relationships" xmlns:m="http://schemas.openxmlformats.org/officeDocument/2006/math" xmlns:v="urn:schemas-microsoft-com:vml" xmlns:wp14="http://schemas.microsoft.com/office/word/2010/wordprocessingDrawing" xmlns:wp="http://schemas.openxmlformats.org/drawingml/2006/wordprocessingDrawing" xmlns:w10="urn:schemas-microsoft-com:office:word" xmlns:w="http://schemas.openxmlformats.org/wordprocessingml/2006/main" xmlns:w14="http://schemas.microsoft.com/office/word/2010/wordml" xmlns:w15="http://schemas.microsoft.com/office/word/2012/wordml" xmlns:w16cex="http://schemas.microsoft.com/office/word/2018/wordml/cex" xmlns:w16cid="http://schemas.microsoft.com/office/word/2016/wordml/cid" xmlns:w16="http://schemas.microsoft.com/office/word/2018/wordml" xmlns:w16sdtdh="http://schemas.microsoft.com/office/word/2020/wordml/sdtdatahash" xmlns:w16se="http://schemas.microsoft.com/office/word/2015/wordml/symex" xmlns:wpg="http://schemas.microsoft.com/office/word/2010/wordprocessingGroup" xmlns:wpi="http://schemas.microsoft.com/office/word/2010/wordprocessingInk" xmlns:wne="http://schemas.microsoft.com/office/word/2006/wordml" xmlns:wps="http://schemas.microsoft.com/office/word/2010/wordprocessingShape" mc:Ignorable="w14 w15 w16se w16cid w16 w16cex w16sdtdh wp14">
   <w:body>
     <w:p>
       <w:pPr>
@@ -376,6 +376,7 @@
         <w:rPr>
           <w:sz w:val="28"/>
           <w:szCs w:val="28"/>
+          <w:lang w:val="sr-Cyrl-RS"/>
         </w:rPr>
       </w:pPr>
       <w:r>
@@ -399,6 +400,7 @@
         <w:rPr>
           <w:sz w:val="28"/>
           <w:szCs w:val="28"/>
+          <w:lang w:val="sr-Cyrl-RS"/>
         </w:rPr>
         <w:t xml:space="preserve"> </w:t>
       </w:r>
@@ -415,8 +417,24 @@
         <w:rPr>
           <w:sz w:val="28"/>
           <w:szCs w:val="28"/>
-        </w:rPr>
-        <w:t xml:space="preserve"> u </w:t>
+          <w:lang w:val="sr-Cyrl-RS"/>
+        </w:rPr>
+        <w:t xml:space="preserve"> </w:t>
+      </w:r>
+      <w:r>
+        <w:rPr>
+          <w:sz w:val="28"/>
+          <w:szCs w:val="28"/>
+        </w:rPr>
+        <w:t>u</w:t>
+      </w:r>
+      <w:r>
+        <w:rPr>
+          <w:sz w:val="28"/>
+          <w:szCs w:val="28"/>
+          <w:lang w:val="sr-Cyrl-RS"/>
+        </w:rPr>
+        <w:t xml:space="preserve"> </w:t>
       </w:r>
       <w:proofErr w:type="spellStart"/>
       <w:r>
@@ -431,6 +449,7 @@
         <w:rPr>
           <w:sz w:val="28"/>
           <w:szCs w:val="28"/>
+          <w:lang w:val="sr-Cyrl-RS"/>
         </w:rPr>
         <w:t xml:space="preserve"> </w:t>
       </w:r>
@@ -447,6 +466,7 @@
         <w:rPr>
           <w:sz w:val="28"/>
           <w:szCs w:val="28"/>
+          <w:lang w:val="sr-Cyrl-RS"/>
         </w:rPr>
         <w:t xml:space="preserve">, </w:t>
       </w:r>
@@ -463,6 +483,7 @@
         <w:rPr>
           <w:sz w:val="28"/>
           <w:szCs w:val="28"/>
+          <w:lang w:val="sr-Cyrl-RS"/>
         </w:rPr>
         <w:t xml:space="preserve"> </w:t>
       </w:r>
@@ -479,6 +500,7 @@
         <w:rPr>
           <w:sz w:val="28"/>
           <w:szCs w:val="28"/>
+          <w:lang w:val="sr-Cyrl-RS"/>
         </w:rPr>
         <w:t xml:space="preserve"> </w:t>
       </w:r>
@@ -495,13 +517,15 @@
         <w:rPr>
           <w:sz w:val="28"/>
           <w:szCs w:val="28"/>
-        </w:rPr>
-        <w:t xml:space="preserve"> </w:t>
-      </w:r>
-      <w:r>
-        <w:rPr>
-          <w:sz w:val="28"/>
-          <w:szCs w:val="28"/>
+          <w:lang w:val="sr-Cyrl-RS"/>
+        </w:rPr>
+        <w:t xml:space="preserve"> </w:t>
+      </w:r>
+      <w:r>
+        <w:rPr>
+          <w:sz w:val="28"/>
+          <w:szCs w:val="28"/>
+          <w:lang w:val="sr-Cyrl-RS"/>
         </w:rPr>
         <w:tab/>
       </w:r>
@@ -518,6 +542,7 @@
         <w:rPr>
           <w:sz w:val="28"/>
           <w:szCs w:val="28"/>
+          <w:lang w:val="sr-Cyrl-RS"/>
         </w:rPr>
         <w:t xml:space="preserve"> </w:t>
       </w:r>
@@ -534,8 +559,39 @@
         <w:rPr>
           <w:sz w:val="28"/>
           <w:szCs w:val="28"/>
-        </w:rPr>
-        <w:t xml:space="preserve"> ID.txt </w:t>
+          <w:lang w:val="sr-Cyrl-RS"/>
+        </w:rPr>
+        <w:t xml:space="preserve"> </w:t>
+      </w:r>
+      <w:r>
+        <w:rPr>
+          <w:sz w:val="28"/>
+          <w:szCs w:val="28"/>
+        </w:rPr>
+        <w:t>ID</w:t>
+      </w:r>
+      <w:r>
+        <w:rPr>
+          <w:sz w:val="28"/>
+          <w:szCs w:val="28"/>
+          <w:lang w:val="sr-Cyrl-RS"/>
+        </w:rPr>
+        <w:t>.</w:t>
+      </w:r>
+      <w:r>
+        <w:rPr>
+          <w:sz w:val="28"/>
+          <w:szCs w:val="28"/>
+        </w:rPr>
+        <w:t>txt</w:t>
+      </w:r>
+      <w:r>
+        <w:rPr>
+          <w:sz w:val="28"/>
+          <w:szCs w:val="28"/>
+          <w:lang w:val="sr-Cyrl-RS"/>
+        </w:rPr>
+        <w:t xml:space="preserve"> </w:t>
       </w:r>
       <w:proofErr w:type="spellStart"/>
       <w:r>
@@ -550,8 +606,39 @@
         <w:rPr>
           <w:sz w:val="28"/>
           <w:szCs w:val="28"/>
-        </w:rPr>
-        <w:t xml:space="preserve"> je ID </w:t>
+          <w:lang w:val="sr-Cyrl-RS"/>
+        </w:rPr>
+        <w:t xml:space="preserve"> </w:t>
+      </w:r>
+      <w:r>
+        <w:rPr>
+          <w:sz w:val="28"/>
+          <w:szCs w:val="28"/>
+        </w:rPr>
+        <w:t>je</w:t>
+      </w:r>
+      <w:r>
+        <w:rPr>
+          <w:sz w:val="28"/>
+          <w:szCs w:val="28"/>
+          <w:lang w:val="sr-Cyrl-RS"/>
+        </w:rPr>
+        <w:t xml:space="preserve"> </w:t>
+      </w:r>
+      <w:r>
+        <w:rPr>
+          <w:sz w:val="28"/>
+          <w:szCs w:val="28"/>
+        </w:rPr>
+        <w:t>ID</w:t>
+      </w:r>
+      <w:r>
+        <w:rPr>
+          <w:sz w:val="28"/>
+          <w:szCs w:val="28"/>
+          <w:lang w:val="sr-Cyrl-RS"/>
+        </w:rPr>
+        <w:t xml:space="preserve"> </w:t>
       </w:r>
       <w:proofErr w:type="spellStart"/>
       <w:r>
@@ -566,6 +653,7 @@
         <w:rPr>
           <w:sz w:val="28"/>
           <w:szCs w:val="28"/>
+          <w:lang w:val="sr-Cyrl-RS"/>
         </w:rPr>
         <w:t xml:space="preserve"> </w:t>
       </w:r>
@@ -582,6 +670,7 @@
         <w:rPr>
           <w:sz w:val="28"/>
           <w:szCs w:val="28"/>
+          <w:lang w:val="sr-Cyrl-RS"/>
         </w:rPr>
         <w:t xml:space="preserve"> </w:t>
       </w:r>
@@ -976,33 +1065,334 @@
           <w:sz w:val="28"/>
           <w:szCs w:val="28"/>
         </w:rPr>
-        <w:t>najbolje</w:t>
-      </w:r>
-      <w:proofErr w:type="spellEnd"/>
-      <w:r>
-        <w:rPr>
-          <w:sz w:val="28"/>
-          <w:szCs w:val="28"/>
-        </w:rPr>
-        <w:t xml:space="preserve"> bi </w:t>
-      </w:r>
-      <w:proofErr w:type="spellStart"/>
-      <w:r>
-        <w:rPr>
-          <w:sz w:val="28"/>
-          <w:szCs w:val="28"/>
-        </w:rPr>
-        <w:t>bilo</w:t>
-      </w:r>
-      <w:proofErr w:type="spellEnd"/>
-      <w:r>
-        <w:rPr>
-          <w:sz w:val="28"/>
-          <w:szCs w:val="28"/>
-        </w:rPr>
-        <w:t xml:space="preserve"> da </w:t>
-      </w:r>
-      <w:proofErr w:type="spellStart"/>
+        <w:t>K</w:t>
+      </w:r>
+      <w:r>
+        <w:rPr>
+          <w:sz w:val="28"/>
+          <w:szCs w:val="28"/>
+        </w:rPr>
+        <w:t>lasa</w:t>
+      </w:r>
+      <w:proofErr w:type="spellEnd"/>
+      <w:r>
+        <w:rPr>
+          <w:sz w:val="28"/>
+          <w:szCs w:val="28"/>
+        </w:rPr>
+        <w:t xml:space="preserve"> Let </w:t>
+      </w:r>
+      <w:proofErr w:type="spellStart"/>
+      <w:r>
+        <w:rPr>
+          <w:sz w:val="28"/>
+          <w:szCs w:val="28"/>
+        </w:rPr>
+        <w:t>sa</w:t>
+      </w:r>
+      <w:proofErr w:type="spellEnd"/>
+      <w:r>
+        <w:rPr>
+          <w:sz w:val="28"/>
+          <w:szCs w:val="28"/>
+        </w:rPr>
+        <w:t xml:space="preserve"> </w:t>
+      </w:r>
+      <w:r>
+        <w:rPr>
+          <w:sz w:val="28"/>
+          <w:szCs w:val="28"/>
+        </w:rPr>
+        <w:t xml:space="preserve">gore </w:t>
+      </w:r>
+      <w:proofErr w:type="spellStart"/>
+      <w:r>
+        <w:rPr>
+          <w:sz w:val="28"/>
+          <w:szCs w:val="28"/>
+        </w:rPr>
+        <w:t>navedenim</w:t>
+      </w:r>
+      <w:proofErr w:type="spellEnd"/>
+      <w:r>
+        <w:rPr>
+          <w:sz w:val="28"/>
+          <w:szCs w:val="28"/>
+        </w:rPr>
+        <w:t xml:space="preserve"> </w:t>
+      </w:r>
+      <w:proofErr w:type="spellStart"/>
+      <w:r>
+        <w:rPr>
+          <w:sz w:val="28"/>
+          <w:szCs w:val="28"/>
+        </w:rPr>
+        <w:t>atributima</w:t>
+      </w:r>
+      <w:proofErr w:type="spellEnd"/>
+      <w:r>
+        <w:rPr>
+          <w:sz w:val="28"/>
+          <w:szCs w:val="28"/>
+        </w:rPr>
+        <w:t xml:space="preserve">, </w:t>
+      </w:r>
+      <w:proofErr w:type="spellStart"/>
+      <w:r>
+        <w:rPr>
+          <w:sz w:val="28"/>
+          <w:szCs w:val="28"/>
+        </w:rPr>
+        <w:t>preklopljen</w:t>
+      </w:r>
+      <w:r>
+        <w:rPr>
+          <w:sz w:val="28"/>
+          <w:szCs w:val="28"/>
+        </w:rPr>
+        <w:t>im</w:t>
+      </w:r>
+      <w:proofErr w:type="spellEnd"/>
+      <w:r>
+        <w:rPr>
+          <w:sz w:val="28"/>
+          <w:szCs w:val="28"/>
+        </w:rPr>
+        <w:t xml:space="preserve"> </w:t>
+      </w:r>
+      <w:proofErr w:type="spellStart"/>
+      <w:r>
+        <w:rPr>
+          <w:sz w:val="28"/>
+          <w:szCs w:val="28"/>
+        </w:rPr>
+        <w:t>operatori</w:t>
+      </w:r>
+      <w:r>
+        <w:rPr>
+          <w:sz w:val="28"/>
+          <w:szCs w:val="28"/>
+        </w:rPr>
+        <w:t>ma</w:t>
+      </w:r>
+      <w:proofErr w:type="spellEnd"/>
+      <w:r>
+        <w:rPr>
+          <w:sz w:val="28"/>
+          <w:szCs w:val="28"/>
+        </w:rPr>
+        <w:t xml:space="preserve"> za </w:t>
+      </w:r>
+      <w:proofErr w:type="spellStart"/>
+      <w:r>
+        <w:rPr>
+          <w:sz w:val="28"/>
+          <w:szCs w:val="28"/>
+        </w:rPr>
+        <w:t>upis</w:t>
+      </w:r>
+      <w:proofErr w:type="spellEnd"/>
+      <w:r>
+        <w:rPr>
+          <w:sz w:val="28"/>
+          <w:szCs w:val="28"/>
+        </w:rPr>
+        <w:t xml:space="preserve"> </w:t>
+      </w:r>
+      <w:proofErr w:type="spellStart"/>
+      <w:r>
+        <w:rPr>
+          <w:sz w:val="28"/>
+          <w:szCs w:val="28"/>
+        </w:rPr>
+        <w:t>i</w:t>
+      </w:r>
+      <w:proofErr w:type="spellEnd"/>
+      <w:r>
+        <w:rPr>
+          <w:sz w:val="28"/>
+          <w:szCs w:val="28"/>
+        </w:rPr>
+        <w:t xml:space="preserve"> </w:t>
+      </w:r>
+      <w:proofErr w:type="spellStart"/>
+      <w:r>
+        <w:rPr>
+          <w:sz w:val="28"/>
+          <w:szCs w:val="28"/>
+        </w:rPr>
+        <w:t>citanje</w:t>
+      </w:r>
+      <w:proofErr w:type="spellEnd"/>
+      <w:r>
+        <w:rPr>
+          <w:sz w:val="28"/>
+          <w:szCs w:val="28"/>
+        </w:rPr>
+        <w:t xml:space="preserve"> </w:t>
+      </w:r>
+      <w:proofErr w:type="spellStart"/>
+      <w:r>
+        <w:rPr>
+          <w:sz w:val="28"/>
+          <w:szCs w:val="28"/>
+        </w:rPr>
+        <w:t>iz</w:t>
+      </w:r>
+      <w:proofErr w:type="spellEnd"/>
+      <w:r>
+        <w:rPr>
+          <w:sz w:val="28"/>
+          <w:szCs w:val="28"/>
+        </w:rPr>
+        <w:t xml:space="preserve"> </w:t>
+      </w:r>
+      <w:proofErr w:type="spellStart"/>
+      <w:r>
+        <w:rPr>
+          <w:sz w:val="28"/>
+          <w:szCs w:val="28"/>
+        </w:rPr>
+        <w:t>fajla</w:t>
+      </w:r>
+      <w:proofErr w:type="spellEnd"/>
+      <w:r>
+        <w:rPr>
+          <w:sz w:val="28"/>
+          <w:szCs w:val="28"/>
+        </w:rPr>
+        <w:t xml:space="preserve"> </w:t>
+      </w:r>
+      <w:proofErr w:type="spellStart"/>
+      <w:r>
+        <w:rPr>
+          <w:sz w:val="28"/>
+          <w:szCs w:val="28"/>
+        </w:rPr>
+        <w:t>i</w:t>
+      </w:r>
+      <w:proofErr w:type="spellEnd"/>
+      <w:r>
+        <w:rPr>
+          <w:sz w:val="28"/>
+          <w:szCs w:val="28"/>
+        </w:rPr>
+        <w:t xml:space="preserve"> za </w:t>
+      </w:r>
+      <w:proofErr w:type="spellStart"/>
+      <w:r>
+        <w:rPr>
+          <w:sz w:val="28"/>
+          <w:szCs w:val="28"/>
+        </w:rPr>
+        <w:t>upis</w:t>
+      </w:r>
+      <w:proofErr w:type="spellEnd"/>
+      <w:r>
+        <w:rPr>
+          <w:sz w:val="28"/>
+          <w:szCs w:val="28"/>
+        </w:rPr>
+        <w:t xml:space="preserve"> </w:t>
+      </w:r>
+      <w:proofErr w:type="spellStart"/>
+      <w:r>
+        <w:rPr>
+          <w:sz w:val="28"/>
+          <w:szCs w:val="28"/>
+        </w:rPr>
+        <w:t>i</w:t>
+      </w:r>
+      <w:proofErr w:type="spellEnd"/>
+      <w:r>
+        <w:rPr>
+          <w:sz w:val="28"/>
+          <w:szCs w:val="28"/>
+        </w:rPr>
+        <w:t xml:space="preserve"> </w:t>
+      </w:r>
+      <w:proofErr w:type="spellStart"/>
+      <w:r>
+        <w:rPr>
+          <w:sz w:val="28"/>
+          <w:szCs w:val="28"/>
+        </w:rPr>
+        <w:t>citanje</w:t>
+      </w:r>
+      <w:proofErr w:type="spellEnd"/>
+      <w:r>
+        <w:rPr>
+          <w:sz w:val="28"/>
+          <w:szCs w:val="28"/>
+        </w:rPr>
+        <w:t xml:space="preserve"> </w:t>
+      </w:r>
+      <w:proofErr w:type="spellStart"/>
+      <w:r>
+        <w:rPr>
+          <w:sz w:val="28"/>
+          <w:szCs w:val="28"/>
+        </w:rPr>
+        <w:t>na</w:t>
+      </w:r>
+      <w:proofErr w:type="spellEnd"/>
+      <w:r>
+        <w:rPr>
+          <w:sz w:val="28"/>
+          <w:szCs w:val="28"/>
+        </w:rPr>
+        <w:t xml:space="preserve"> </w:t>
+      </w:r>
+      <w:proofErr w:type="spellStart"/>
+      <w:r>
+        <w:rPr>
+          <w:sz w:val="28"/>
+          <w:szCs w:val="28"/>
+        </w:rPr>
+        <w:t>standardni</w:t>
+      </w:r>
+      <w:proofErr w:type="spellEnd"/>
+      <w:r>
+        <w:rPr>
+          <w:sz w:val="28"/>
+          <w:szCs w:val="28"/>
+        </w:rPr>
+        <w:t xml:space="preserve"> </w:t>
+      </w:r>
+      <w:proofErr w:type="spellStart"/>
+      <w:r>
+        <w:rPr>
+          <w:sz w:val="28"/>
+          <w:szCs w:val="28"/>
+        </w:rPr>
+        <w:t>tok</w:t>
+      </w:r>
+      <w:proofErr w:type="spellEnd"/>
+      <w:r>
+        <w:rPr>
+          <w:sz w:val="28"/>
+          <w:szCs w:val="28"/>
+        </w:rPr>
+        <w:t xml:space="preserve"> </w:t>
+      </w:r>
+      <w:proofErr w:type="spellStart"/>
+      <w:r>
+        <w:rPr>
+          <w:sz w:val="28"/>
+          <w:szCs w:val="28"/>
+        </w:rPr>
+        <w:t>vec</w:t>
+      </w:r>
+      <w:proofErr w:type="spellEnd"/>
+      <w:r>
+        <w:rPr>
+          <w:sz w:val="28"/>
+          <w:szCs w:val="28"/>
+        </w:rPr>
+        <w:t xml:space="preserve"> </w:t>
+      </w:r>
+      <w:proofErr w:type="spellStart"/>
+      <w:proofErr w:type="gramStart"/>
       <w:r>
         <w:rPr>
           <w:sz w:val="28"/>
@@ -1016,34 +1406,8 @@
           <w:sz w:val="28"/>
           <w:szCs w:val="28"/>
         </w:rPr>
-        <w:t xml:space="preserve"> </w:t>
-      </w:r>
-      <w:proofErr w:type="spellStart"/>
-      <w:r>
-        <w:rPr>
-          <w:sz w:val="28"/>
-          <w:szCs w:val="28"/>
-        </w:rPr>
-        <w:t>klasa</w:t>
-      </w:r>
-      <w:proofErr w:type="spellEnd"/>
-      <w:r>
-        <w:rPr>
-          <w:sz w:val="28"/>
-          <w:szCs w:val="28"/>
-        </w:rPr>
-        <w:t xml:space="preserve"> Let </w:t>
-      </w:r>
-      <w:proofErr w:type="spellStart"/>
-      <w:proofErr w:type="gramStart"/>
-      <w:r>
-        <w:rPr>
-          <w:sz w:val="28"/>
-          <w:szCs w:val="28"/>
-        </w:rPr>
-        <w:t>sa</w:t>
-      </w:r>
-      <w:proofErr w:type="spellEnd"/>
+        <w:t xml:space="preserve">  --</w:t>
+      </w:r>
       <w:proofErr w:type="gramEnd"/>
       <w:r>
         <w:rPr>
@@ -1052,292 +1416,13 @@
         </w:rPr>
         <w:t xml:space="preserve"> </w:t>
       </w:r>
-      <w:r>
-        <w:rPr>
-          <w:sz w:val="28"/>
-          <w:szCs w:val="28"/>
-        </w:rPr>
-        <w:t xml:space="preserve">gore </w:t>
-      </w:r>
-      <w:proofErr w:type="spellStart"/>
-      <w:r>
-        <w:rPr>
-          <w:sz w:val="28"/>
-          <w:szCs w:val="28"/>
-        </w:rPr>
-        <w:t>navedenim</w:t>
-      </w:r>
-      <w:proofErr w:type="spellEnd"/>
-      <w:r>
-        <w:rPr>
-          <w:sz w:val="28"/>
-          <w:szCs w:val="28"/>
-        </w:rPr>
-        <w:t xml:space="preserve"> </w:t>
-      </w:r>
-      <w:proofErr w:type="spellStart"/>
-      <w:r>
-        <w:rPr>
-          <w:sz w:val="28"/>
-          <w:szCs w:val="28"/>
-        </w:rPr>
-        <w:t>atributima</w:t>
-      </w:r>
-      <w:proofErr w:type="spellEnd"/>
-      <w:r>
-        <w:rPr>
-          <w:sz w:val="28"/>
-          <w:szCs w:val="28"/>
-        </w:rPr>
-        <w:t xml:space="preserve">, </w:t>
-      </w:r>
-      <w:proofErr w:type="spellStart"/>
-      <w:r>
-        <w:rPr>
-          <w:sz w:val="28"/>
-          <w:szCs w:val="28"/>
-        </w:rPr>
-        <w:t>preklopljen</w:t>
-      </w:r>
-      <w:proofErr w:type="spellEnd"/>
-      <w:r>
-        <w:rPr>
-          <w:sz w:val="28"/>
-          <w:szCs w:val="28"/>
-        </w:rPr>
-        <w:t xml:space="preserve"> </w:t>
-      </w:r>
-      <w:proofErr w:type="spellStart"/>
-      <w:r>
-        <w:rPr>
-          <w:sz w:val="28"/>
-          <w:szCs w:val="28"/>
-        </w:rPr>
-        <w:t>operatori</w:t>
-      </w:r>
-      <w:proofErr w:type="spellEnd"/>
-      <w:r>
-        <w:rPr>
-          <w:sz w:val="28"/>
-          <w:szCs w:val="28"/>
-        </w:rPr>
-        <w:t xml:space="preserve"> </w:t>
-      </w:r>
-      <w:proofErr w:type="spellStart"/>
-      <w:r>
-        <w:rPr>
-          <w:sz w:val="28"/>
-          <w:szCs w:val="28"/>
-        </w:rPr>
-        <w:t>za</w:t>
-      </w:r>
-      <w:proofErr w:type="spellEnd"/>
-      <w:r>
-        <w:rPr>
-          <w:sz w:val="28"/>
-          <w:szCs w:val="28"/>
-        </w:rPr>
-        <w:t xml:space="preserve"> </w:t>
-      </w:r>
-      <w:proofErr w:type="spellStart"/>
-      <w:r>
-        <w:rPr>
-          <w:sz w:val="28"/>
-          <w:szCs w:val="28"/>
-        </w:rPr>
-        <w:t>upis</w:t>
-      </w:r>
-      <w:proofErr w:type="spellEnd"/>
-      <w:r>
-        <w:rPr>
-          <w:sz w:val="28"/>
-          <w:szCs w:val="28"/>
-        </w:rPr>
-        <w:t xml:space="preserve"> </w:t>
-      </w:r>
-      <w:proofErr w:type="spellStart"/>
-      <w:r>
-        <w:rPr>
-          <w:sz w:val="28"/>
-          <w:szCs w:val="28"/>
-        </w:rPr>
-        <w:t>i</w:t>
-      </w:r>
-      <w:proofErr w:type="spellEnd"/>
-      <w:r>
-        <w:rPr>
-          <w:sz w:val="28"/>
-          <w:szCs w:val="28"/>
-        </w:rPr>
-        <w:t xml:space="preserve"> </w:t>
-      </w:r>
-      <w:proofErr w:type="spellStart"/>
-      <w:r>
-        <w:rPr>
-          <w:sz w:val="28"/>
-          <w:szCs w:val="28"/>
-        </w:rPr>
-        <w:t>citanje</w:t>
-      </w:r>
-      <w:proofErr w:type="spellEnd"/>
-      <w:r>
-        <w:rPr>
-          <w:sz w:val="28"/>
-          <w:szCs w:val="28"/>
-        </w:rPr>
-        <w:t xml:space="preserve"> </w:t>
-      </w:r>
-      <w:proofErr w:type="spellStart"/>
-      <w:r>
-        <w:rPr>
-          <w:sz w:val="28"/>
-          <w:szCs w:val="28"/>
-        </w:rPr>
-        <w:t>iz</w:t>
-      </w:r>
-      <w:proofErr w:type="spellEnd"/>
-      <w:r>
-        <w:rPr>
-          <w:sz w:val="28"/>
-          <w:szCs w:val="28"/>
-        </w:rPr>
-        <w:t xml:space="preserve"> </w:t>
-      </w:r>
-      <w:proofErr w:type="spellStart"/>
-      <w:r>
-        <w:rPr>
-          <w:sz w:val="28"/>
-          <w:szCs w:val="28"/>
-        </w:rPr>
-        <w:t>fajla</w:t>
-      </w:r>
-      <w:proofErr w:type="spellEnd"/>
-      <w:r>
-        <w:rPr>
-          <w:sz w:val="28"/>
-          <w:szCs w:val="28"/>
-        </w:rPr>
-        <w:t xml:space="preserve"> </w:t>
-      </w:r>
-      <w:proofErr w:type="spellStart"/>
-      <w:r>
-        <w:rPr>
-          <w:sz w:val="28"/>
-          <w:szCs w:val="28"/>
-        </w:rPr>
-        <w:t>i</w:t>
-      </w:r>
-      <w:proofErr w:type="spellEnd"/>
-      <w:r>
-        <w:rPr>
-          <w:sz w:val="28"/>
-          <w:szCs w:val="28"/>
-        </w:rPr>
-        <w:t xml:space="preserve"> </w:t>
-      </w:r>
-      <w:proofErr w:type="spellStart"/>
-      <w:r>
-        <w:rPr>
-          <w:sz w:val="28"/>
-          <w:szCs w:val="28"/>
-        </w:rPr>
-        <w:t>za</w:t>
-      </w:r>
-      <w:proofErr w:type="spellEnd"/>
-      <w:r>
-        <w:rPr>
-          <w:sz w:val="28"/>
-          <w:szCs w:val="28"/>
-        </w:rPr>
-        <w:t xml:space="preserve"> </w:t>
-      </w:r>
-      <w:proofErr w:type="spellStart"/>
-      <w:r>
-        <w:rPr>
-          <w:sz w:val="28"/>
-          <w:szCs w:val="28"/>
-        </w:rPr>
-        <w:t>upis</w:t>
-      </w:r>
-      <w:proofErr w:type="spellEnd"/>
-      <w:r>
-        <w:rPr>
-          <w:sz w:val="28"/>
-          <w:szCs w:val="28"/>
-        </w:rPr>
-        <w:t xml:space="preserve"> </w:t>
-      </w:r>
-      <w:proofErr w:type="spellStart"/>
-      <w:r>
-        <w:rPr>
-          <w:sz w:val="28"/>
-          <w:szCs w:val="28"/>
-        </w:rPr>
-        <w:t>i</w:t>
-      </w:r>
-      <w:proofErr w:type="spellEnd"/>
-      <w:r>
-        <w:rPr>
-          <w:sz w:val="28"/>
-          <w:szCs w:val="28"/>
-        </w:rPr>
-        <w:t xml:space="preserve"> </w:t>
-      </w:r>
-      <w:proofErr w:type="spellStart"/>
-      <w:r>
-        <w:rPr>
-          <w:sz w:val="28"/>
-          <w:szCs w:val="28"/>
-        </w:rPr>
-        <w:t>citanje</w:t>
-      </w:r>
-      <w:proofErr w:type="spellEnd"/>
-      <w:r>
-        <w:rPr>
-          <w:sz w:val="28"/>
-          <w:szCs w:val="28"/>
-        </w:rPr>
-        <w:t xml:space="preserve"> </w:t>
-      </w:r>
-      <w:proofErr w:type="spellStart"/>
-      <w:r>
-        <w:rPr>
-          <w:sz w:val="28"/>
-          <w:szCs w:val="28"/>
-        </w:rPr>
-        <w:t>na</w:t>
-      </w:r>
-      <w:proofErr w:type="spellEnd"/>
-      <w:r>
-        <w:rPr>
-          <w:sz w:val="28"/>
-          <w:szCs w:val="28"/>
-        </w:rPr>
-        <w:t xml:space="preserve"> </w:t>
-      </w:r>
-      <w:proofErr w:type="spellStart"/>
-      <w:r>
-        <w:rPr>
-          <w:sz w:val="28"/>
-          <w:szCs w:val="28"/>
-        </w:rPr>
-        <w:t>standardni</w:t>
-      </w:r>
-      <w:proofErr w:type="spellEnd"/>
-      <w:r>
-        <w:rPr>
-          <w:sz w:val="28"/>
-          <w:szCs w:val="28"/>
-        </w:rPr>
-        <w:t xml:space="preserve"> </w:t>
-      </w:r>
-      <w:proofErr w:type="spellStart"/>
-      <w:r>
-        <w:rPr>
-          <w:sz w:val="28"/>
-          <w:szCs w:val="28"/>
-        </w:rPr>
-        <w:t>tok</w:t>
+      <w:proofErr w:type="spellStart"/>
+      <w:r>
+        <w:rPr>
+          <w:sz w:val="28"/>
+          <w:szCs w:val="28"/>
+        </w:rPr>
+        <w:t>Let.h</w:t>
       </w:r>
       <w:proofErr w:type="spellEnd"/>
     </w:p>
@@ -1502,7 +1587,6 @@
         <w:t xml:space="preserve">, </w:t>
       </w:r>
       <w:proofErr w:type="spellStart"/>
-      <w:proofErr w:type="gramStart"/>
       <w:r>
         <w:rPr>
           <w:sz w:val="28"/>
@@ -1511,7 +1595,6 @@
         <w:t>te</w:t>
       </w:r>
       <w:proofErr w:type="spellEnd"/>
-      <w:proofErr w:type="gramEnd"/>
       <w:r>
         <w:rPr>
           <w:sz w:val="28"/>
@@ -1630,23 +1713,7 @@
           <w:sz w:val="28"/>
           <w:szCs w:val="28"/>
         </w:rPr>
-        <w:t xml:space="preserve"> </w:t>
-      </w:r>
-      <w:proofErr w:type="spellStart"/>
-      <w:r>
-        <w:rPr>
-          <w:sz w:val="28"/>
-          <w:szCs w:val="28"/>
-        </w:rPr>
-        <w:t>za</w:t>
-      </w:r>
-      <w:proofErr w:type="spellEnd"/>
-      <w:r>
-        <w:rPr>
-          <w:sz w:val="28"/>
-          <w:szCs w:val="28"/>
-        </w:rPr>
-        <w:t xml:space="preserve"> </w:t>
+        <w:t xml:space="preserve"> za </w:t>
       </w:r>
       <w:proofErr w:type="spellStart"/>
       <w:r>
@@ -1678,23 +1745,7 @@
           <w:sz w:val="28"/>
           <w:szCs w:val="28"/>
         </w:rPr>
-        <w:t xml:space="preserve"> </w:t>
-      </w:r>
-      <w:proofErr w:type="spellStart"/>
-      <w:r>
-        <w:rPr>
-          <w:sz w:val="28"/>
-          <w:szCs w:val="28"/>
-        </w:rPr>
-        <w:t>po</w:t>
-      </w:r>
-      <w:proofErr w:type="spellEnd"/>
-      <w:r>
-        <w:rPr>
-          <w:sz w:val="28"/>
-          <w:szCs w:val="28"/>
-        </w:rPr>
-        <w:t xml:space="preserve"> </w:t>
+        <w:t xml:space="preserve"> po </w:t>
       </w:r>
       <w:proofErr w:type="spellStart"/>
       <w:r>
@@ -1790,23 +1841,7 @@
           <w:sz w:val="28"/>
           <w:szCs w:val="28"/>
         </w:rPr>
-        <w:t xml:space="preserve"> </w:t>
-      </w:r>
-      <w:proofErr w:type="spellStart"/>
-      <w:r>
-        <w:rPr>
-          <w:sz w:val="28"/>
-          <w:szCs w:val="28"/>
-        </w:rPr>
-        <w:t>po</w:t>
-      </w:r>
-      <w:proofErr w:type="spellEnd"/>
-      <w:r>
-        <w:rPr>
-          <w:sz w:val="28"/>
-          <w:szCs w:val="28"/>
-        </w:rPr>
-        <w:t xml:space="preserve"> </w:t>
+        <w:t xml:space="preserve"> po </w:t>
       </w:r>
       <w:proofErr w:type="spellStart"/>
       <w:r>
@@ -1956,6 +1991,7 @@
         <w:rPr>
           <w:sz w:val="28"/>
           <w:szCs w:val="28"/>
+          <w:lang w:val="sr-Cyrl-RS"/>
         </w:rPr>
         <w:t xml:space="preserve"> </w:t>
       </w:r>
@@ -1972,6 +2008,7 @@
         <w:rPr>
           <w:sz w:val="28"/>
           <w:szCs w:val="28"/>
+          <w:lang w:val="sr-Cyrl-RS"/>
         </w:rPr>
         <w:t xml:space="preserve"> </w:t>
       </w:r>
@@ -1988,6 +2025,7 @@
         <w:rPr>
           <w:sz w:val="28"/>
           <w:szCs w:val="28"/>
+          <w:lang w:val="sr-Cyrl-RS"/>
         </w:rPr>
         <w:t xml:space="preserve"> </w:t>
       </w:r>
@@ -2004,6 +2042,7 @@
         <w:rPr>
           <w:sz w:val="28"/>
           <w:szCs w:val="28"/>
+          <w:lang w:val="sr-Cyrl-RS"/>
         </w:rPr>
         <w:t xml:space="preserve"> </w:t>
       </w:r>
@@ -2020,8 +2059,24 @@
         <w:rPr>
           <w:sz w:val="28"/>
           <w:szCs w:val="28"/>
-        </w:rPr>
-        <w:t xml:space="preserve"> .h </w:t>
+          <w:lang w:val="sr-Cyrl-RS"/>
+        </w:rPr>
+        <w:t xml:space="preserve"> .</w:t>
+      </w:r>
+      <w:r>
+        <w:rPr>
+          <w:sz w:val="28"/>
+          <w:szCs w:val="28"/>
+        </w:rPr>
+        <w:t>h</w:t>
+      </w:r>
+      <w:r>
+        <w:rPr>
+          <w:sz w:val="28"/>
+          <w:szCs w:val="28"/>
+          <w:lang w:val="sr-Cyrl-RS"/>
+        </w:rPr>
+        <w:t xml:space="preserve"> </w:t>
       </w:r>
       <w:proofErr w:type="spellStart"/>
       <w:r>
@@ -2059,6 +2114,7 @@
         <w:rPr>
           <w:sz w:val="28"/>
           <w:szCs w:val="28"/>
+          <w:lang w:val="sr-Cyrl-RS"/>
         </w:rPr>
         <w:t xml:space="preserve">, </w:t>
       </w:r>
@@ -2075,8 +2131,24 @@
         <w:rPr>
           <w:sz w:val="28"/>
           <w:szCs w:val="28"/>
-        </w:rPr>
-        <w:t xml:space="preserve"> se </w:t>
+          <w:lang w:val="sr-Cyrl-RS"/>
+        </w:rPr>
+        <w:t xml:space="preserve"> </w:t>
+      </w:r>
+      <w:r>
+        <w:rPr>
+          <w:sz w:val="28"/>
+          <w:szCs w:val="28"/>
+        </w:rPr>
+        <w:t>se</w:t>
+      </w:r>
+      <w:r>
+        <w:rPr>
+          <w:sz w:val="28"/>
+          <w:szCs w:val="28"/>
+          <w:lang w:val="sr-Cyrl-RS"/>
+        </w:rPr>
+        <w:t xml:space="preserve"> </w:t>
       </w:r>
       <w:proofErr w:type="spellStart"/>
       <w:r>
@@ -2091,6 +2163,7 @@
         <w:rPr>
           <w:sz w:val="28"/>
           <w:szCs w:val="28"/>
+          <w:lang w:val="sr-Cyrl-RS"/>
         </w:rPr>
         <w:t xml:space="preserve"> </w:t>
       </w:r>
@@ -2107,6 +2180,7 @@
         <w:rPr>
           <w:sz w:val="28"/>
           <w:szCs w:val="28"/>
+          <w:lang w:val="sr-Cyrl-RS"/>
         </w:rPr>
         <w:t xml:space="preserve"> </w:t>
       </w:r>
@@ -2123,6 +2197,7 @@
         <w:rPr>
           <w:sz w:val="28"/>
           <w:szCs w:val="28"/>
+          <w:lang w:val="sr-Cyrl-RS"/>
         </w:rPr>
         <w:t xml:space="preserve"> </w:t>
       </w:r>
@@ -2170,6 +2245,7 @@
         <w:rPr>
           <w:sz w:val="28"/>
           <w:szCs w:val="28"/>
+          <w:lang w:val="ru-RU"/>
         </w:rPr>
         <w:t>7</w:t>
       </w:r>
@@ -2185,10 +2261,10 @@
         <w:rPr>
           <w:sz w:val="28"/>
           <w:szCs w:val="28"/>
-        </w:rPr>
-        <w:t xml:space="preserve"> </w:t>
-      </w:r>
-      <w:proofErr w:type="spellStart"/>
+          <w:lang w:val="ru-RU"/>
+        </w:rPr>
+        <w:t xml:space="preserve"> </w:t>
+      </w:r>
       <w:r>
         <w:rPr>
           <w:sz w:val="28"/>
@@ -2196,11 +2272,11 @@
         </w:rPr>
         <w:t>koji</w:t>
       </w:r>
-      <w:proofErr w:type="spellEnd"/>
-      <w:r>
-        <w:rPr>
-          <w:sz w:val="28"/>
-          <w:szCs w:val="28"/>
+      <w:r>
+        <w:rPr>
+          <w:sz w:val="28"/>
+          <w:szCs w:val="28"/>
+          <w:lang w:val="ru-RU"/>
         </w:rPr>
         <w:t xml:space="preserve"> </w:t>
       </w:r>
@@ -2217,6 +2293,7 @@
         <w:rPr>
           <w:sz w:val="28"/>
           <w:szCs w:val="28"/>
+          <w:lang w:val="ru-RU"/>
         </w:rPr>
         <w:t xml:space="preserve"> </w:t>
       </w:r>
@@ -2233,6 +2310,7 @@
         <w:rPr>
           <w:sz w:val="28"/>
           <w:szCs w:val="28"/>
+          <w:lang w:val="ru-RU"/>
         </w:rPr>
         <w:t xml:space="preserve"> </w:t>
       </w:r>
@@ -2249,10 +2327,10 @@
         <w:rPr>
           <w:sz w:val="28"/>
           <w:szCs w:val="28"/>
-        </w:rPr>
-        <w:t xml:space="preserve"> </w:t>
-      </w:r>
-      <w:proofErr w:type="spellStart"/>
+          <w:lang w:val="ru-RU"/>
+        </w:rPr>
+        <w:t xml:space="preserve"> </w:t>
+      </w:r>
       <w:r>
         <w:rPr>
           <w:sz w:val="28"/>
@@ -2260,13 +2338,20 @@
         </w:rPr>
         <w:t>Zorana</w:t>
       </w:r>
-      <w:proofErr w:type="spellEnd"/>
-      <w:r>
-        <w:rPr>
-          <w:sz w:val="28"/>
-          <w:szCs w:val="28"/>
-        </w:rPr>
-        <w:t xml:space="preserve"> gore</w:t>
+      <w:r>
+        <w:rPr>
+          <w:sz w:val="28"/>
+          <w:szCs w:val="28"/>
+          <w:lang w:val="ru-RU"/>
+        </w:rPr>
+        <w:t xml:space="preserve"> </w:t>
+      </w:r>
+      <w:r>
+        <w:rPr>
+          <w:sz w:val="28"/>
+          <w:szCs w:val="28"/>
+        </w:rPr>
+        <w:t>gore</w:t>
       </w:r>
     </w:p>
     <w:p>
@@ -2454,21 +2539,12 @@
           <w:lang w:val="sr-Cyrl-RS"/>
         </w:rPr>
       </w:pPr>
-      <w:proofErr w:type="spellStart"/>
-      <w:r>
-        <w:rPr>
-          <w:sz w:val="28"/>
-          <w:szCs w:val="28"/>
-        </w:rPr>
-        <w:t>Za</w:t>
-      </w:r>
-      <w:proofErr w:type="spellEnd"/>
-      <w:r>
-        <w:rPr>
-          <w:sz w:val="28"/>
-          <w:szCs w:val="28"/>
-        </w:rPr>
-        <w:t xml:space="preserve"> </w:t>
+      <w:r>
+        <w:rPr>
+          <w:sz w:val="28"/>
+          <w:szCs w:val="28"/>
+        </w:rPr>
+        <w:t xml:space="preserve">Za </w:t>
       </w:r>
       <w:proofErr w:type="spellStart"/>
       <w:r>
@@ -2755,15 +2831,47 @@
           <w:sz w:val="28"/>
           <w:szCs w:val="28"/>
         </w:rPr>
-        <w:t xml:space="preserve">, ne </w:t>
-      </w:r>
-      <w:proofErr w:type="spellStart"/>
-      <w:r>
-        <w:rPr>
-          <w:sz w:val="28"/>
-          <w:szCs w:val="28"/>
-        </w:rPr>
-        <w:t>brise</w:t>
+        <w:t xml:space="preserve">, ne brise se </w:t>
+      </w:r>
+      <w:proofErr w:type="spellStart"/>
+      <w:r>
+        <w:rPr>
+          <w:sz w:val="28"/>
+          <w:szCs w:val="28"/>
+        </w:rPr>
+        <w:t>fajl</w:t>
+      </w:r>
+      <w:proofErr w:type="spellEnd"/>
+      <w:r>
+        <w:rPr>
+          <w:sz w:val="28"/>
+          <w:szCs w:val="28"/>
+        </w:rPr>
+        <w:t xml:space="preserve"> </w:t>
+      </w:r>
+      <w:proofErr w:type="spellStart"/>
+      <w:r>
+        <w:rPr>
+          <w:sz w:val="28"/>
+          <w:szCs w:val="28"/>
+        </w:rPr>
+        <w:t>kod</w:t>
+      </w:r>
+      <w:proofErr w:type="spellEnd"/>
+      <w:r>
+        <w:rPr>
+          <w:sz w:val="28"/>
+          <w:szCs w:val="28"/>
+        </w:rPr>
+        <w:t xml:space="preserve"> Sinise, </w:t>
+      </w:r>
+      <w:proofErr w:type="spellStart"/>
+      <w:r>
+        <w:rPr>
+          <w:sz w:val="28"/>
+          <w:szCs w:val="28"/>
+        </w:rPr>
+        <w:t>nego</w:t>
       </w:r>
       <w:proofErr w:type="spellEnd"/>
       <w:r>
@@ -2779,56 +2887,6 @@
           <w:sz w:val="28"/>
           <w:szCs w:val="28"/>
         </w:rPr>
-        <w:t>fajl</w:t>
-      </w:r>
-      <w:proofErr w:type="spellEnd"/>
-      <w:r>
-        <w:rPr>
-          <w:sz w:val="28"/>
-          <w:szCs w:val="28"/>
-        </w:rPr>
-        <w:t xml:space="preserve"> </w:t>
-      </w:r>
-      <w:proofErr w:type="spellStart"/>
-      <w:r>
-        <w:rPr>
-          <w:sz w:val="28"/>
-          <w:szCs w:val="28"/>
-        </w:rPr>
-        <w:t>kod</w:t>
-      </w:r>
-      <w:proofErr w:type="spellEnd"/>
-      <w:r>
-        <w:rPr>
-          <w:sz w:val="28"/>
-          <w:szCs w:val="28"/>
-        </w:rPr>
-        <w:t xml:space="preserve"> Sinise, </w:t>
-      </w:r>
-      <w:bookmarkStart w:id="0" w:name="_GoBack"/>
-      <w:bookmarkEnd w:id="0"/>
-      <w:proofErr w:type="spellStart"/>
-      <w:r>
-        <w:rPr>
-          <w:sz w:val="28"/>
-          <w:szCs w:val="28"/>
-        </w:rPr>
-        <w:t>nego</w:t>
-      </w:r>
-      <w:proofErr w:type="spellEnd"/>
-      <w:r>
-        <w:rPr>
-          <w:sz w:val="28"/>
-          <w:szCs w:val="28"/>
-        </w:rPr>
-        <w:t xml:space="preserve"> se </w:t>
-      </w:r>
-      <w:proofErr w:type="spellStart"/>
-      <w:r>
-        <w:rPr>
-          <w:sz w:val="28"/>
-          <w:szCs w:val="28"/>
-        </w:rPr>
         <w:t>i</w:t>
       </w:r>
       <w:proofErr w:type="spellEnd"/>
@@ -2965,23 +3023,7 @@
           <w:sz w:val="28"/>
           <w:szCs w:val="28"/>
         </w:rPr>
-        <w:t xml:space="preserve"> </w:t>
-      </w:r>
-      <w:proofErr w:type="spellStart"/>
-      <w:r>
-        <w:rPr>
-          <w:sz w:val="28"/>
-          <w:szCs w:val="28"/>
-        </w:rPr>
-        <w:t>koji</w:t>
-      </w:r>
-      <w:proofErr w:type="spellEnd"/>
-      <w:r>
-        <w:rPr>
-          <w:sz w:val="28"/>
-          <w:szCs w:val="28"/>
-        </w:rPr>
-        <w:t xml:space="preserve"> je to </w:t>
+        <w:t xml:space="preserve"> koji je to </w:t>
       </w:r>
       <w:proofErr w:type="spellStart"/>
       <w:r>
@@ -3035,10 +3077,10 @@
         <w:rPr>
           <w:sz w:val="28"/>
           <w:szCs w:val="28"/>
-        </w:rPr>
-        <w:t xml:space="preserve"> </w:t>
-      </w:r>
-      <w:proofErr w:type="spellStart"/>
+          <w:lang w:val="sr-Cyrl-RS"/>
+        </w:rPr>
+        <w:t xml:space="preserve"> </w:t>
+      </w:r>
       <w:r>
         <w:rPr>
           <w:sz w:val="28"/>
@@ -3046,11 +3088,11 @@
         </w:rPr>
         <w:t>ko</w:t>
       </w:r>
-      <w:proofErr w:type="spellEnd"/>
-      <w:r>
-        <w:rPr>
-          <w:sz w:val="28"/>
-          <w:szCs w:val="28"/>
+      <w:r>
+        <w:rPr>
+          <w:sz w:val="28"/>
+          <w:szCs w:val="28"/>
+          <w:lang w:val="sr-Cyrl-RS"/>
         </w:rPr>
         <w:t xml:space="preserve"> </w:t>
       </w:r>
@@ -3067,6 +3109,7 @@
         <w:rPr>
           <w:sz w:val="28"/>
           <w:szCs w:val="28"/>
+          <w:lang w:val="sr-Cyrl-RS"/>
         </w:rPr>
         <w:t xml:space="preserve"> </w:t>
       </w:r>
@@ -3083,8 +3126,39 @@
         <w:rPr>
           <w:sz w:val="28"/>
           <w:szCs w:val="28"/>
-        </w:rPr>
-        <w:t xml:space="preserve"> da je </w:t>
+          <w:lang w:val="sr-Cyrl-RS"/>
+        </w:rPr>
+        <w:t xml:space="preserve"> </w:t>
+      </w:r>
+      <w:r>
+        <w:rPr>
+          <w:sz w:val="28"/>
+          <w:szCs w:val="28"/>
+        </w:rPr>
+        <w:t>da</w:t>
+      </w:r>
+      <w:r>
+        <w:rPr>
+          <w:sz w:val="28"/>
+          <w:szCs w:val="28"/>
+          <w:lang w:val="sr-Cyrl-RS"/>
+        </w:rPr>
+        <w:t xml:space="preserve"> </w:t>
+      </w:r>
+      <w:r>
+        <w:rPr>
+          <w:sz w:val="28"/>
+          <w:szCs w:val="28"/>
+        </w:rPr>
+        <w:t>je</w:t>
+      </w:r>
+      <w:r>
+        <w:rPr>
+          <w:sz w:val="28"/>
+          <w:szCs w:val="28"/>
+          <w:lang w:val="sr-Cyrl-RS"/>
+        </w:rPr>
+        <w:t xml:space="preserve"> </w:t>
       </w:r>
       <w:proofErr w:type="spellStart"/>
       <w:r>
@@ -3103,6 +3177,7 @@
         <w:rPr>
           <w:sz w:val="28"/>
           <w:szCs w:val="28"/>
+          <w:lang w:val="sr-Cyrl-RS"/>
         </w:rPr>
       </w:pPr>
     </w:p>
@@ -3115,12 +3190,21 @@
           <w:szCs w:val="28"/>
         </w:rPr>
       </w:pPr>
-      <w:r>
-        <w:rPr>
-          <w:sz w:val="28"/>
-          <w:szCs w:val="28"/>
-        </w:rPr>
-        <w:t xml:space="preserve">Novica </w:t>
+      <w:proofErr w:type="spellStart"/>
+      <w:r>
+        <w:rPr>
+          <w:sz w:val="28"/>
+          <w:szCs w:val="28"/>
+        </w:rPr>
+        <w:t>Novica</w:t>
+      </w:r>
+      <w:proofErr w:type="spellEnd"/>
+      <w:r>
+        <w:rPr>
+          <w:sz w:val="28"/>
+          <w:szCs w:val="28"/>
+        </w:rPr>
+        <w:t xml:space="preserve"> </w:t>
       </w:r>
       <w:proofErr w:type="spellStart"/>
       <w:r>
@@ -3136,23 +3220,7 @@
           <w:sz w:val="28"/>
           <w:szCs w:val="28"/>
         </w:rPr>
-        <w:t xml:space="preserve"> </w:t>
-      </w:r>
-      <w:proofErr w:type="spellStart"/>
-      <w:r>
-        <w:rPr>
-          <w:sz w:val="28"/>
-          <w:szCs w:val="28"/>
-        </w:rPr>
-        <w:t>po</w:t>
-      </w:r>
-      <w:proofErr w:type="spellEnd"/>
-      <w:r>
-        <w:rPr>
-          <w:sz w:val="28"/>
-          <w:szCs w:val="28"/>
-        </w:rPr>
-        <w:t xml:space="preserve"> </w:t>
+        <w:t xml:space="preserve"> po </w:t>
       </w:r>
       <w:proofErr w:type="spellStart"/>
       <w:r>
@@ -3274,23 +3342,7 @@
           <w:sz w:val="28"/>
           <w:szCs w:val="28"/>
         </w:rPr>
-        <w:t xml:space="preserve"> </w:t>
-      </w:r>
-      <w:proofErr w:type="spellStart"/>
-      <w:r>
-        <w:rPr>
-          <w:sz w:val="28"/>
-          <w:szCs w:val="28"/>
-        </w:rPr>
-        <w:t>za</w:t>
-      </w:r>
-      <w:proofErr w:type="spellEnd"/>
-      <w:r>
-        <w:rPr>
-          <w:sz w:val="28"/>
-          <w:szCs w:val="28"/>
-        </w:rPr>
-        <w:t xml:space="preserve"> datum.</w:t>
+        <w:t xml:space="preserve"> za datum.</w:t>
       </w:r>
     </w:p>
     <w:p>
@@ -3302,21 +3354,12 @@
           <w:szCs w:val="28"/>
         </w:rPr>
       </w:pPr>
-      <w:proofErr w:type="spellStart"/>
-      <w:r>
-        <w:rPr>
-          <w:sz w:val="28"/>
-          <w:szCs w:val="28"/>
-        </w:rPr>
-        <w:t>Svi</w:t>
-      </w:r>
-      <w:proofErr w:type="spellEnd"/>
-      <w:r>
-        <w:rPr>
-          <w:sz w:val="28"/>
-          <w:szCs w:val="28"/>
-        </w:rPr>
-        <w:t xml:space="preserve"> </w:t>
+      <w:r>
+        <w:rPr>
+          <w:sz w:val="28"/>
+          <w:szCs w:val="28"/>
+        </w:rPr>
+        <w:t xml:space="preserve">Svi </w:t>
       </w:r>
       <w:proofErr w:type="spellStart"/>
       <w:r>
@@ -3377,7 +3420,6 @@
         <w:t xml:space="preserve"> se </w:t>
       </w:r>
       <w:proofErr w:type="spellStart"/>
-      <w:proofErr w:type="gramStart"/>
       <w:r>
         <w:rPr>
           <w:sz w:val="28"/>
@@ -3386,7 +3428,6 @@
         <w:t>na</w:t>
       </w:r>
       <w:proofErr w:type="spellEnd"/>
-      <w:proofErr w:type="gramEnd"/>
       <w:r>
         <w:rPr>
           <w:sz w:val="28"/>
@@ -3518,7 +3559,7 @@
 </file>
 
 <file path=word/numbering.xml><?xml version="1.0" encoding="utf-8"?>
-<w:numbering xmlns:wpc="http://schemas.microsoft.com/office/word/2010/wordprocessingCanvas" xmlns:cx="http://schemas.microsoft.com/office/drawing/2014/chartex" xmlns:cx1="http://schemas.microsoft.com/office/drawing/2015/9/8/chartex" xmlns:mc="http://schemas.openxmlformats.org/markup-compatibility/2006" xmlns:o="urn:schemas-microsoft-com:office:office" xmlns:r="http://schemas.openxmlformats.org/officeDocument/2006/relationships" xmlns:m="http://schemas.openxmlformats.org/officeDocument/2006/math" xmlns:v="urn:schemas-microsoft-com:vml" xmlns:wp14="http://schemas.microsoft.com/office/word/2010/wordprocessingDrawing" xmlns:wp="http://schemas.openxmlformats.org/drawingml/2006/wordprocessingDrawing" xmlns:w10="urn:schemas-microsoft-com:office:word" xmlns:w="http://schemas.openxmlformats.org/wordprocessingml/2006/main" xmlns:w14="http://schemas.microsoft.com/office/word/2010/wordml" xmlns:w15="http://schemas.microsoft.com/office/word/2012/wordml" xmlns:w16se="http://schemas.microsoft.com/office/word/2015/wordml/symex" xmlns:wpg="http://schemas.microsoft.com/office/word/2010/wordprocessingGroup" xmlns:wpi="http://schemas.microsoft.com/office/word/2010/wordprocessingInk" xmlns:wne="http://schemas.microsoft.com/office/word/2006/wordml" xmlns:wps="http://schemas.microsoft.com/office/word/2010/wordprocessingShape" mc:Ignorable="w14 w15 w16se wp14">
+<w:numbering xmlns:wpc="http://schemas.microsoft.com/office/word/2010/wordprocessingCanvas" xmlns:cx="http://schemas.microsoft.com/office/drawing/2014/chartex" xmlns:cx1="http://schemas.microsoft.com/office/drawing/2015/9/8/chartex" xmlns:cx2="http://schemas.microsoft.com/office/drawing/2015/10/21/chartex" xmlns:cx3="http://schemas.microsoft.com/office/drawing/2016/5/9/chartex" xmlns:cx4="http://schemas.microsoft.com/office/drawing/2016/5/10/chartex" xmlns:cx5="http://schemas.microsoft.com/office/drawing/2016/5/11/chartex" xmlns:cx6="http://schemas.microsoft.com/office/drawing/2016/5/12/chartex" xmlns:cx7="http://schemas.microsoft.com/office/drawing/2016/5/13/chartex" xmlns:cx8="http://schemas.microsoft.com/office/drawing/2016/5/14/chartex" xmlns:mc="http://schemas.openxmlformats.org/markup-compatibility/2006" xmlns:aink="http://schemas.microsoft.com/office/drawing/2016/ink" xmlns:am3d="http://schemas.microsoft.com/office/drawing/2017/model3d" xmlns:o="urn:schemas-microsoft-com:office:office" xmlns:r="http://schemas.openxmlformats.org/officeDocument/2006/relationships" xmlns:m="http://schemas.openxmlformats.org/officeDocument/2006/math" xmlns:v="urn:schemas-microsoft-com:vml" xmlns:wp14="http://schemas.microsoft.com/office/word/2010/wordprocessingDrawing" xmlns:wp="http://schemas.openxmlformats.org/drawingml/2006/wordprocessingDrawing" xmlns:w10="urn:schemas-microsoft-com:office:word" xmlns:w="http://schemas.openxmlformats.org/wordprocessingml/2006/main" xmlns:w14="http://schemas.microsoft.com/office/word/2010/wordml" xmlns:w15="http://schemas.microsoft.com/office/word/2012/wordml" xmlns:w16cex="http://schemas.microsoft.com/office/word/2018/wordml/cex" xmlns:w16cid="http://schemas.microsoft.com/office/word/2016/wordml/cid" xmlns:w16="http://schemas.microsoft.com/office/word/2018/wordml" xmlns:w16sdtdh="http://schemas.microsoft.com/office/word/2020/wordml/sdtdatahash" xmlns:w16se="http://schemas.microsoft.com/office/word/2015/wordml/symex" xmlns:wpg="http://schemas.microsoft.com/office/word/2010/wordprocessingGroup" xmlns:wpi="http://schemas.microsoft.com/office/word/2010/wordprocessingInk" xmlns:wne="http://schemas.microsoft.com/office/word/2006/wordml" xmlns:wps="http://schemas.microsoft.com/office/word/2010/wordprocessingShape" mc:Ignorable="w14 w15 w16se w16cid w16 w16cex w16sdtdh wp14">
   <w:abstractNum w:abstractNumId="0" w15:restartNumberingAfterBreak="0">
     <w:nsid w:val="12864375"/>
     <w:multiLevelType w:val="hybridMultilevel"/>
@@ -3638,7 +3679,7 @@
 </file>
 
 <file path=word/styles.xml><?xml version="1.0" encoding="utf-8"?>
-<w:styles xmlns:mc="http://schemas.openxmlformats.org/markup-compatibility/2006" xmlns:r="http://schemas.openxmlformats.org/officeDocument/2006/relationships" xmlns:w="http://schemas.openxmlformats.org/wordprocessingml/2006/main" xmlns:w14="http://schemas.microsoft.com/office/word/2010/wordml" xmlns:w15="http://schemas.microsoft.com/office/word/2012/wordml" xmlns:w16se="http://schemas.microsoft.com/office/word/2015/wordml/symex" mc:Ignorable="w14 w15 w16se">
+<w:styles xmlns:mc="http://schemas.openxmlformats.org/markup-compatibility/2006" xmlns:r="http://schemas.openxmlformats.org/officeDocument/2006/relationships" xmlns:w="http://schemas.openxmlformats.org/wordprocessingml/2006/main" xmlns:w14="http://schemas.microsoft.com/office/word/2010/wordml" xmlns:w15="http://schemas.microsoft.com/office/word/2012/wordml" xmlns:w16cex="http://schemas.microsoft.com/office/word/2018/wordml/cex" xmlns:w16cid="http://schemas.microsoft.com/office/word/2016/wordml/cid" xmlns:w16="http://schemas.microsoft.com/office/word/2018/wordml" xmlns:w16sdtdh="http://schemas.microsoft.com/office/word/2020/wordml/sdtdatahash" xmlns:w16se="http://schemas.microsoft.com/office/word/2015/wordml/symex" mc:Ignorable="w14 w15 w16se w16cid w16 w16cex w16sdtdh">
   <w:docDefaults>
     <w:rPrDefault>
       <w:rPr>
@@ -3654,7 +3695,7 @@
       </w:pPr>
     </w:pPrDefault>
   </w:docDefaults>
-  <w:latentStyles w:defLockedState="0" w:defUIPriority="99" w:defSemiHidden="0" w:defUnhideWhenUsed="0" w:defQFormat="0" w:count="371">
+  <w:latentStyles w:defLockedState="0" w:defUIPriority="99" w:defSemiHidden="0" w:defUnhideWhenUsed="0" w:defQFormat="0" w:count="376">
     <w:lsdException w:name="Normal" w:uiPriority="0" w:qFormat="1"/>
     <w:lsdException w:name="heading 1" w:uiPriority="9" w:qFormat="1"/>
     <w:lsdException w:name="heading 2" w:semiHidden="1" w:uiPriority="9" w:unhideWhenUsed="1" w:qFormat="1"/>
@@ -3760,7 +3801,6 @@
     <w:lsdException w:name="HTML Sample" w:semiHidden="1" w:unhideWhenUsed="1"/>
     <w:lsdException w:name="HTML Typewriter" w:semiHidden="1" w:unhideWhenUsed="1"/>
     <w:lsdException w:name="HTML Variable" w:semiHidden="1" w:unhideWhenUsed="1"/>
-    <w:lsdException w:name="Normal Table" w:semiHidden="1" w:unhideWhenUsed="1"/>
     <w:lsdException w:name="annotation subject" w:semiHidden="1" w:unhideWhenUsed="1"/>
     <w:lsdException w:name="No List" w:semiHidden="1" w:unhideWhenUsed="1"/>
     <w:lsdException w:name="Outline List 1" w:semiHidden="1" w:unhideWhenUsed="1"/>
@@ -3803,11 +3843,8 @@
     <w:lsdException w:name="Table Contemporary" w:semiHidden="1" w:unhideWhenUsed="1"/>
     <w:lsdException w:name="Table Elegant" w:semiHidden="1" w:unhideWhenUsed="1"/>
     <w:lsdException w:name="Table Professional" w:semiHidden="1" w:unhideWhenUsed="1"/>
-    <w:lsdException w:name="Table Subtle 1" w:semiHidden="1" w:unhideWhenUsed="1"/>
     <w:lsdException w:name="Table Subtle 2" w:semiHidden="1" w:unhideWhenUsed="1"/>
     <w:lsdException w:name="Table Web 1" w:semiHidden="1" w:unhideWhenUsed="1"/>
-    <w:lsdException w:name="Table Web 2" w:semiHidden="1" w:unhideWhenUsed="1"/>
-    <w:lsdException w:name="Table Web 3" w:semiHidden="1" w:unhideWhenUsed="1"/>
     <w:lsdException w:name="Balloon Text" w:semiHidden="1" w:unhideWhenUsed="1"/>
     <w:lsdException w:name="Table Grid" w:uiPriority="39"/>
     <w:lsdException w:name="Table Theme" w:semiHidden="1" w:unhideWhenUsed="1"/>
@@ -4026,6 +4063,11 @@
     <w:lsdException w:name="List Table 5 Dark Accent 6" w:uiPriority="50"/>
     <w:lsdException w:name="List Table 6 Colorful Accent 6" w:uiPriority="51"/>
     <w:lsdException w:name="List Table 7 Colorful Accent 6" w:uiPriority="52"/>
+    <w:lsdException w:name="Mention" w:semiHidden="1" w:unhideWhenUsed="1"/>
+    <w:lsdException w:name="Smart Hyperlink" w:semiHidden="1" w:unhideWhenUsed="1"/>
+    <w:lsdException w:name="Hashtag" w:semiHidden="1" w:unhideWhenUsed="1"/>
+    <w:lsdException w:name="Unresolved Mention" w:semiHidden="1" w:unhideWhenUsed="1"/>
+    <w:lsdException w:name="Smart Link" w:semiHidden="1" w:unhideWhenUsed="1"/>
   </w:latentStyles>
   <w:style w:type="paragraph" w:default="1" w:styleId="Normal">
     <w:name w:val="Normal"/>

</xml_diff>

<commit_message>
Doradjene klase Letovi, Datum i Korisnicka dokumentacija - ZADATAK 3
</commit_message>
<xml_diff>
--- a/OSI-ZADACI-ZA-CLANOVE-TIMA.docx
+++ b/OSI-ZADACI-ZA-CLANOVE-TIMA.docx
@@ -1088,18 +1088,48 @@
         <w:ind w:left="720"/>
         <w:jc w:val="both"/>
         <w:rPr>
+          <w:sz w:val="28"/>
+          <w:szCs w:val="28"/>
+        </w:rPr>
+      </w:pPr>
+      <w:r>
+        <w:rPr>
+          <w:sz w:val="28"/>
+          <w:szCs w:val="28"/>
+        </w:rPr>
+        <w:t xml:space="preserve">- </w:t>
+      </w:r>
+      <w:r>
+        <w:rPr>
           <w:b/>
           <w:sz w:val="28"/>
           <w:szCs w:val="28"/>
         </w:rPr>
-      </w:pPr>
+        <w:t>(</w:t>
+      </w:r>
       <w:r>
         <w:rPr>
           <w:b/>
           <w:sz w:val="28"/>
           <w:szCs w:val="28"/>
         </w:rPr>
-        <w:t xml:space="preserve">- NOVICA PRAVI FUNCKIJU ZA UPIS LETA U FAJL I CITANJE LETA SA STD. </w:t>
+        <w:t>NOVICA</w:t>
+      </w:r>
+      <w:r>
+        <w:rPr>
+          <w:b/>
+          <w:sz w:val="28"/>
+          <w:szCs w:val="28"/>
+        </w:rPr>
+        <w:t xml:space="preserve"> </w:t>
+      </w:r>
+      <w:r>
+        <w:rPr>
+          <w:b/>
+          <w:sz w:val="28"/>
+          <w:szCs w:val="28"/>
+        </w:rPr>
+        <w:t>URADIO</w:t>
       </w:r>
       <w:bookmarkStart w:id="0" w:name="_GoBack"/>
       <w:bookmarkEnd w:id="0"/>
@@ -1109,11 +1139,240 @@
           <w:sz w:val="28"/>
           <w:szCs w:val="28"/>
         </w:rPr>
-        <w:t>TOKA</w:t>
-      </w:r>
+        <w:t xml:space="preserve"> OVO)</w:t>
+      </w:r>
+      <w:r>
+        <w:rPr>
+          <w:sz w:val="28"/>
+          <w:szCs w:val="28"/>
+        </w:rPr>
+        <w:t xml:space="preserve"> – </w:t>
+      </w:r>
+      <w:proofErr w:type="spellStart"/>
+      <w:r>
+        <w:rPr>
+          <w:sz w:val="28"/>
+          <w:szCs w:val="28"/>
+        </w:rPr>
+        <w:t>Citanje</w:t>
+      </w:r>
+      <w:proofErr w:type="spellEnd"/>
+      <w:r>
+        <w:rPr>
+          <w:sz w:val="28"/>
+          <w:szCs w:val="28"/>
+        </w:rPr>
+        <w:t xml:space="preserve"> </w:t>
+      </w:r>
+      <w:proofErr w:type="spellStart"/>
+      <w:r>
+        <w:rPr>
+          <w:sz w:val="28"/>
+          <w:szCs w:val="28"/>
+        </w:rPr>
+        <w:t>leta</w:t>
+      </w:r>
+      <w:proofErr w:type="spellEnd"/>
+      <w:r>
+        <w:rPr>
+          <w:sz w:val="28"/>
+          <w:szCs w:val="28"/>
+        </w:rPr>
+        <w:t xml:space="preserve"> </w:t>
+      </w:r>
+      <w:proofErr w:type="spellStart"/>
+      <w:proofErr w:type="gramStart"/>
+      <w:r>
+        <w:rPr>
+          <w:sz w:val="28"/>
+          <w:szCs w:val="28"/>
+        </w:rPr>
+        <w:t>sa</w:t>
+      </w:r>
+      <w:proofErr w:type="spellEnd"/>
+      <w:proofErr w:type="gramEnd"/>
+      <w:r>
+        <w:rPr>
+          <w:sz w:val="28"/>
+          <w:szCs w:val="28"/>
+        </w:rPr>
+        <w:t xml:space="preserve"> </w:t>
+      </w:r>
+      <w:proofErr w:type="spellStart"/>
+      <w:r>
+        <w:rPr>
+          <w:sz w:val="28"/>
+          <w:szCs w:val="28"/>
+        </w:rPr>
+        <w:t>standardnog</w:t>
+      </w:r>
+      <w:proofErr w:type="spellEnd"/>
+      <w:r>
+        <w:rPr>
+          <w:sz w:val="28"/>
+          <w:szCs w:val="28"/>
+        </w:rPr>
+        <w:t xml:space="preserve"> </w:t>
+      </w:r>
+      <w:proofErr w:type="spellStart"/>
+      <w:r>
+        <w:rPr>
+          <w:sz w:val="28"/>
+          <w:szCs w:val="28"/>
+        </w:rPr>
+        <w:t>toka</w:t>
+      </w:r>
+      <w:proofErr w:type="spellEnd"/>
+      <w:r>
+        <w:rPr>
+          <w:sz w:val="28"/>
+          <w:szCs w:val="28"/>
+        </w:rPr>
+        <w:t xml:space="preserve"> </w:t>
+      </w:r>
+      <w:proofErr w:type="spellStart"/>
+      <w:r>
+        <w:rPr>
+          <w:sz w:val="28"/>
+          <w:szCs w:val="28"/>
+        </w:rPr>
+        <w:t>i</w:t>
+      </w:r>
+      <w:proofErr w:type="spellEnd"/>
+      <w:r>
+        <w:rPr>
+          <w:sz w:val="28"/>
+          <w:szCs w:val="28"/>
+        </w:rPr>
+        <w:t xml:space="preserve"> </w:t>
+      </w:r>
+      <w:proofErr w:type="spellStart"/>
+      <w:r>
+        <w:rPr>
+          <w:sz w:val="28"/>
+          <w:szCs w:val="28"/>
+        </w:rPr>
+        <w:t>upis</w:t>
+      </w:r>
+      <w:proofErr w:type="spellEnd"/>
+      <w:r>
+        <w:rPr>
+          <w:sz w:val="28"/>
+          <w:szCs w:val="28"/>
+        </w:rPr>
+        <w:t xml:space="preserve"> </w:t>
+      </w:r>
+      <w:proofErr w:type="spellStart"/>
+      <w:r>
+        <w:rPr>
+          <w:sz w:val="28"/>
+          <w:szCs w:val="28"/>
+        </w:rPr>
+        <w:t>leta</w:t>
+      </w:r>
+      <w:proofErr w:type="spellEnd"/>
+      <w:r>
+        <w:rPr>
+          <w:sz w:val="28"/>
+          <w:szCs w:val="28"/>
+        </w:rPr>
+        <w:t xml:space="preserve"> u </w:t>
+      </w:r>
+      <w:proofErr w:type="spellStart"/>
+      <w:r>
+        <w:rPr>
+          <w:sz w:val="28"/>
+          <w:szCs w:val="28"/>
+        </w:rPr>
+        <w:t>fajl</w:t>
+      </w:r>
+      <w:proofErr w:type="spellEnd"/>
+      <w:r>
+        <w:rPr>
+          <w:sz w:val="28"/>
+          <w:szCs w:val="28"/>
+        </w:rPr>
+        <w:t xml:space="preserve">, </w:t>
+      </w:r>
+      <w:proofErr w:type="spellStart"/>
+      <w:r>
+        <w:rPr>
+          <w:sz w:val="28"/>
+          <w:szCs w:val="28"/>
+        </w:rPr>
+        <w:t>dvije</w:t>
+      </w:r>
+      <w:proofErr w:type="spellEnd"/>
+      <w:r>
+        <w:rPr>
+          <w:sz w:val="28"/>
+          <w:szCs w:val="28"/>
+        </w:rPr>
+        <w:t xml:space="preserve"> </w:t>
+      </w:r>
+      <w:proofErr w:type="spellStart"/>
+      <w:r>
+        <w:rPr>
+          <w:sz w:val="28"/>
+          <w:szCs w:val="28"/>
+        </w:rPr>
+        <w:t>funkcije</w:t>
+      </w:r>
+      <w:proofErr w:type="spellEnd"/>
+      <w:r>
+        <w:rPr>
+          <w:sz w:val="28"/>
+          <w:szCs w:val="28"/>
+        </w:rPr>
+        <w:t xml:space="preserve"> u </w:t>
+      </w:r>
+      <w:proofErr w:type="spellStart"/>
+      <w:r>
+        <w:rPr>
+          <w:sz w:val="28"/>
+          <w:szCs w:val="28"/>
+        </w:rPr>
+        <w:t>klasi</w:t>
+      </w:r>
+      <w:proofErr w:type="spellEnd"/>
+      <w:r>
+        <w:rPr>
+          <w:sz w:val="28"/>
+          <w:szCs w:val="28"/>
+        </w:rPr>
+        <w:t xml:space="preserve"> </w:t>
+      </w:r>
+      <w:proofErr w:type="spellStart"/>
+      <w:r>
+        <w:rPr>
+          <w:sz w:val="28"/>
+          <w:szCs w:val="28"/>
+        </w:rPr>
+        <w:t>Letovi</w:t>
+      </w:r>
+      <w:proofErr w:type="spellEnd"/>
     </w:p>
     <w:p>
       <w:pPr>
+        <w:ind w:left="720"/>
+        <w:jc w:val="both"/>
+        <w:rPr>
+          <w:b/>
+          <w:sz w:val="28"/>
+          <w:szCs w:val="28"/>
+        </w:rPr>
+      </w:pPr>
+      <w:r>
+        <w:rPr>
+          <w:b/>
+          <w:sz w:val="28"/>
+          <w:szCs w:val="28"/>
+        </w:rPr>
+        <w:t>- NOVICA PRAVI FUNCKIJU ZA UPIS LETA U FAJL I CITANJE LETA SA STD. TOKA</w:t>
+      </w:r>
+    </w:p>
+    <w:p>
+      <w:pPr>
         <w:ind w:firstLine="720"/>
         <w:jc w:val="both"/>
         <w:rPr>
@@ -1775,6 +2034,7 @@
           <w:sz w:val="28"/>
           <w:szCs w:val="28"/>
         </w:rPr>
+        <w:lastRenderedPageBreak/>
         <w:t xml:space="preserve">- </w:t>
       </w:r>
       <w:r>
@@ -2260,7 +2520,6 @@
           <w:sz w:val="28"/>
           <w:szCs w:val="28"/>
         </w:rPr>
-        <w:lastRenderedPageBreak/>
         <w:t xml:space="preserve">- </w:t>
       </w:r>
       <w:proofErr w:type="spellStart"/>
@@ -4439,256 +4698,6 @@
           <w:szCs w:val="28"/>
         </w:rPr>
         <w:t>nejasnoce</w:t>
-      </w:r>
-      <w:proofErr w:type="spellEnd"/>
-    </w:p>
-    <w:p>
-      <w:pPr>
-        <w:jc w:val="both"/>
-        <w:rPr>
-          <w:sz w:val="28"/>
-          <w:szCs w:val="28"/>
-        </w:rPr>
-      </w:pPr>
-      <w:r>
-        <w:rPr>
-          <w:sz w:val="28"/>
-          <w:szCs w:val="28"/>
-        </w:rPr>
-        <w:t xml:space="preserve">- </w:t>
-      </w:r>
-      <w:r>
-        <w:rPr>
-          <w:b/>
-          <w:sz w:val="28"/>
-          <w:szCs w:val="28"/>
-        </w:rPr>
-        <w:t>(</w:t>
-      </w:r>
-      <w:r>
-        <w:rPr>
-          <w:b/>
-          <w:sz w:val="28"/>
-          <w:szCs w:val="28"/>
-        </w:rPr>
-        <w:t>NOVICA</w:t>
-      </w:r>
-      <w:r>
-        <w:rPr>
-          <w:b/>
-          <w:sz w:val="28"/>
-          <w:szCs w:val="28"/>
-        </w:rPr>
-        <w:t xml:space="preserve"> TREBA OVO)</w:t>
-      </w:r>
-      <w:r>
-        <w:rPr>
-          <w:sz w:val="28"/>
-          <w:szCs w:val="28"/>
-        </w:rPr>
-        <w:t xml:space="preserve"> – </w:t>
-      </w:r>
-      <w:proofErr w:type="spellStart"/>
-      <w:r>
-        <w:rPr>
-          <w:sz w:val="28"/>
-          <w:szCs w:val="28"/>
-        </w:rPr>
-        <w:t>Citanje</w:t>
-      </w:r>
-      <w:proofErr w:type="spellEnd"/>
-      <w:r>
-        <w:rPr>
-          <w:sz w:val="28"/>
-          <w:szCs w:val="28"/>
-        </w:rPr>
-        <w:t xml:space="preserve"> </w:t>
-      </w:r>
-      <w:proofErr w:type="spellStart"/>
-      <w:r>
-        <w:rPr>
-          <w:sz w:val="28"/>
-          <w:szCs w:val="28"/>
-        </w:rPr>
-        <w:t>leta</w:t>
-      </w:r>
-      <w:proofErr w:type="spellEnd"/>
-      <w:r>
-        <w:rPr>
-          <w:sz w:val="28"/>
-          <w:szCs w:val="28"/>
-        </w:rPr>
-        <w:t xml:space="preserve"> </w:t>
-      </w:r>
-      <w:proofErr w:type="spellStart"/>
-      <w:proofErr w:type="gramStart"/>
-      <w:r>
-        <w:rPr>
-          <w:sz w:val="28"/>
-          <w:szCs w:val="28"/>
-        </w:rPr>
-        <w:t>sa</w:t>
-      </w:r>
-      <w:proofErr w:type="spellEnd"/>
-      <w:proofErr w:type="gramEnd"/>
-      <w:r>
-        <w:rPr>
-          <w:sz w:val="28"/>
-          <w:szCs w:val="28"/>
-        </w:rPr>
-        <w:t xml:space="preserve"> </w:t>
-      </w:r>
-      <w:proofErr w:type="spellStart"/>
-      <w:r>
-        <w:rPr>
-          <w:sz w:val="28"/>
-          <w:szCs w:val="28"/>
-        </w:rPr>
-        <w:t>standardnog</w:t>
-      </w:r>
-      <w:proofErr w:type="spellEnd"/>
-      <w:r>
-        <w:rPr>
-          <w:sz w:val="28"/>
-          <w:szCs w:val="28"/>
-        </w:rPr>
-        <w:t xml:space="preserve"> </w:t>
-      </w:r>
-      <w:proofErr w:type="spellStart"/>
-      <w:r>
-        <w:rPr>
-          <w:sz w:val="28"/>
-          <w:szCs w:val="28"/>
-        </w:rPr>
-        <w:t>toka</w:t>
-      </w:r>
-      <w:proofErr w:type="spellEnd"/>
-      <w:r>
-        <w:rPr>
-          <w:sz w:val="28"/>
-          <w:szCs w:val="28"/>
-        </w:rPr>
-        <w:t xml:space="preserve"> </w:t>
-      </w:r>
-      <w:proofErr w:type="spellStart"/>
-      <w:r>
-        <w:rPr>
-          <w:sz w:val="28"/>
-          <w:szCs w:val="28"/>
-        </w:rPr>
-        <w:t>i</w:t>
-      </w:r>
-      <w:proofErr w:type="spellEnd"/>
-      <w:r>
-        <w:rPr>
-          <w:sz w:val="28"/>
-          <w:szCs w:val="28"/>
-        </w:rPr>
-        <w:t xml:space="preserve"> </w:t>
-      </w:r>
-      <w:proofErr w:type="spellStart"/>
-      <w:r>
-        <w:rPr>
-          <w:sz w:val="28"/>
-          <w:szCs w:val="28"/>
-        </w:rPr>
-        <w:t>upis</w:t>
-      </w:r>
-      <w:proofErr w:type="spellEnd"/>
-      <w:r>
-        <w:rPr>
-          <w:sz w:val="28"/>
-          <w:szCs w:val="28"/>
-        </w:rPr>
-        <w:t xml:space="preserve"> </w:t>
-      </w:r>
-      <w:proofErr w:type="spellStart"/>
-      <w:r>
-        <w:rPr>
-          <w:sz w:val="28"/>
-          <w:szCs w:val="28"/>
-        </w:rPr>
-        <w:t>leta</w:t>
-      </w:r>
-      <w:proofErr w:type="spellEnd"/>
-      <w:r>
-        <w:rPr>
-          <w:sz w:val="28"/>
-          <w:szCs w:val="28"/>
-        </w:rPr>
-        <w:t xml:space="preserve"> u </w:t>
-      </w:r>
-      <w:proofErr w:type="spellStart"/>
-      <w:r>
-        <w:rPr>
-          <w:sz w:val="28"/>
-          <w:szCs w:val="28"/>
-        </w:rPr>
-        <w:t>fajl</w:t>
-      </w:r>
-      <w:proofErr w:type="spellEnd"/>
-      <w:r>
-        <w:rPr>
-          <w:sz w:val="28"/>
-          <w:szCs w:val="28"/>
-        </w:rPr>
-        <w:t xml:space="preserve">, </w:t>
-      </w:r>
-      <w:proofErr w:type="spellStart"/>
-      <w:r>
-        <w:rPr>
-          <w:sz w:val="28"/>
-          <w:szCs w:val="28"/>
-        </w:rPr>
-        <w:t>dvije</w:t>
-      </w:r>
-      <w:proofErr w:type="spellEnd"/>
-      <w:r>
-        <w:rPr>
-          <w:sz w:val="28"/>
-          <w:szCs w:val="28"/>
-        </w:rPr>
-        <w:t xml:space="preserve"> </w:t>
-      </w:r>
-      <w:proofErr w:type="spellStart"/>
-      <w:r>
-        <w:rPr>
-          <w:sz w:val="28"/>
-          <w:szCs w:val="28"/>
-        </w:rPr>
-        <w:t>funkcije</w:t>
-      </w:r>
-      <w:proofErr w:type="spellEnd"/>
-      <w:r>
-        <w:rPr>
-          <w:sz w:val="28"/>
-          <w:szCs w:val="28"/>
-        </w:rPr>
-        <w:t xml:space="preserve"> u </w:t>
-      </w:r>
-      <w:proofErr w:type="spellStart"/>
-      <w:r>
-        <w:rPr>
-          <w:sz w:val="28"/>
-          <w:szCs w:val="28"/>
-        </w:rPr>
-        <w:t>klasi</w:t>
-      </w:r>
-      <w:proofErr w:type="spellEnd"/>
-      <w:r>
-        <w:rPr>
-          <w:sz w:val="28"/>
-          <w:szCs w:val="28"/>
-        </w:rPr>
-        <w:t xml:space="preserve"> </w:t>
-      </w:r>
-      <w:proofErr w:type="spellStart"/>
-      <w:r>
-        <w:rPr>
-          <w:sz w:val="28"/>
-          <w:szCs w:val="28"/>
-        </w:rPr>
-        <w:t>Letovi</w:t>
       </w:r>
       <w:proofErr w:type="spellEnd"/>
     </w:p>

</xml_diff>

<commit_message>
Doradjeni letovi, dodane dvije funkcije za administratora, popravljene greske u prethodnom komitu, azurirani zadaci za tim - ZADATAK 3
</commit_message>
<xml_diff>
--- a/OSI-ZADACI-ZA-CLANOVE-TIMA.docx
+++ b/OSI-ZADACI-ZA-CLANOVE-TIMA.docx
@@ -124,23 +124,87 @@
           <w:sz w:val="28"/>
           <w:szCs w:val="28"/>
         </w:rPr>
-        <w:t>radnika</w:t>
-      </w:r>
-      <w:proofErr w:type="spellEnd"/>
-      <w:r>
-        <w:rPr>
-          <w:sz w:val="28"/>
-          <w:szCs w:val="28"/>
-        </w:rPr>
-        <w:t xml:space="preserve"> </w:t>
-      </w:r>
-      <w:proofErr w:type="spellStart"/>
-      <w:r>
-        <w:rPr>
-          <w:sz w:val="28"/>
-          <w:szCs w:val="28"/>
-        </w:rPr>
-        <w:t>koji</w:t>
+        <w:t>novog</w:t>
+      </w:r>
+      <w:proofErr w:type="spellEnd"/>
+      <w:r>
+        <w:rPr>
+          <w:sz w:val="28"/>
+          <w:szCs w:val="28"/>
+        </w:rPr>
+        <w:t xml:space="preserve"> </w:t>
+      </w:r>
+      <w:proofErr w:type="spellStart"/>
+      <w:r>
+        <w:rPr>
+          <w:sz w:val="28"/>
+          <w:szCs w:val="28"/>
+        </w:rPr>
+        <w:t>administratora</w:t>
+      </w:r>
+      <w:proofErr w:type="spellEnd"/>
+      <w:r>
+        <w:rPr>
+          <w:sz w:val="28"/>
+          <w:szCs w:val="28"/>
+        </w:rPr>
+        <w:t xml:space="preserve"> </w:t>
+      </w:r>
+      <w:proofErr w:type="spellStart"/>
+      <w:r>
+        <w:rPr>
+          <w:sz w:val="28"/>
+          <w:szCs w:val="28"/>
+        </w:rPr>
+        <w:t>ili</w:t>
+      </w:r>
+      <w:proofErr w:type="spellEnd"/>
+      <w:r>
+        <w:rPr>
+          <w:sz w:val="28"/>
+          <w:szCs w:val="28"/>
+        </w:rPr>
+        <w:t xml:space="preserve"> </w:t>
+      </w:r>
+      <w:proofErr w:type="spellStart"/>
+      <w:r>
+        <w:rPr>
+          <w:sz w:val="28"/>
+          <w:szCs w:val="28"/>
+        </w:rPr>
+        <w:t>sefa</w:t>
+      </w:r>
+      <w:proofErr w:type="spellEnd"/>
+      <w:r>
+        <w:rPr>
+          <w:sz w:val="28"/>
+          <w:szCs w:val="28"/>
+        </w:rPr>
+        <w:t xml:space="preserve"> </w:t>
+      </w:r>
+      <w:proofErr w:type="spellStart"/>
+      <w:r>
+        <w:rPr>
+          <w:sz w:val="28"/>
+          <w:szCs w:val="28"/>
+        </w:rPr>
+        <w:t>ukoliko</w:t>
+      </w:r>
+      <w:proofErr w:type="spellEnd"/>
+      <w:r>
+        <w:rPr>
+          <w:sz w:val="28"/>
+          <w:szCs w:val="28"/>
+        </w:rPr>
+        <w:t xml:space="preserve"> </w:t>
+      </w:r>
+      <w:proofErr w:type="spellStart"/>
+      <w:r>
+        <w:rPr>
+          <w:sz w:val="28"/>
+          <w:szCs w:val="28"/>
+        </w:rPr>
+        <w:t>ih</w:t>
       </w:r>
       <w:proofErr w:type="spellEnd"/>
       <w:r>
@@ -172,64 +236,25 @@
           <w:sz w:val="28"/>
           <w:szCs w:val="28"/>
         </w:rPr>
-        <w:t>postoji</w:t>
-      </w:r>
-      <w:proofErr w:type="spellEnd"/>
-      <w:r>
-        <w:rPr>
-          <w:sz w:val="28"/>
-          <w:szCs w:val="28"/>
-        </w:rPr>
-        <w:t xml:space="preserve"> </w:t>
-      </w:r>
-      <w:proofErr w:type="spellStart"/>
-      <w:r>
-        <w:rPr>
-          <w:sz w:val="28"/>
-          <w:szCs w:val="28"/>
-        </w:rPr>
-        <w:t>sa</w:t>
-      </w:r>
-      <w:proofErr w:type="spellEnd"/>
-      <w:r>
-        <w:rPr>
-          <w:sz w:val="28"/>
-          <w:szCs w:val="28"/>
-        </w:rPr>
-        <w:t xml:space="preserve"> </w:t>
-      </w:r>
-      <w:proofErr w:type="spellStart"/>
-      <w:r>
-        <w:rPr>
-          <w:sz w:val="28"/>
-          <w:szCs w:val="28"/>
-        </w:rPr>
-        <w:t>odgovarajucom</w:t>
-      </w:r>
-      <w:proofErr w:type="spellEnd"/>
-      <w:r>
-        <w:rPr>
-          <w:sz w:val="28"/>
-          <w:szCs w:val="28"/>
-        </w:rPr>
-        <w:t xml:space="preserve"> </w:t>
-      </w:r>
-      <w:proofErr w:type="spellStart"/>
-      <w:r>
-        <w:rPr>
-          <w:sz w:val="28"/>
-          <w:szCs w:val="28"/>
-        </w:rPr>
-        <w:t>porukom</w:t>
-      </w:r>
-      <w:proofErr w:type="spellEnd"/>
-      <w:r>
-        <w:rPr>
-          <w:sz w:val="28"/>
-          <w:szCs w:val="28"/>
-        </w:rPr>
-        <w:t xml:space="preserve"> (try catch)</w:t>
-      </w:r>
+        <w:t>ima</w:t>
+      </w:r>
+      <w:proofErr w:type="spellEnd"/>
+      <w:r>
+        <w:rPr>
+          <w:sz w:val="28"/>
+          <w:szCs w:val="28"/>
+        </w:rPr>
+        <w:t xml:space="preserve"> </w:t>
+      </w:r>
+      <w:proofErr w:type="spellStart"/>
+      <w:r>
+        <w:rPr>
+          <w:sz w:val="28"/>
+          <w:szCs w:val="28"/>
+        </w:rPr>
+        <w:t>dovoljno</w:t>
+      </w:r>
+      <w:proofErr w:type="spellEnd"/>
     </w:p>
     <w:p>
       <w:pPr>
@@ -700,16 +725,238 @@
     </w:p>
     <w:p>
       <w:pPr>
+        <w:pStyle w:val="ListParagraph"/>
+        <w:numPr>
+          <w:ilvl w:val="0"/>
+          <w:numId w:val="2"/>
+        </w:numPr>
         <w:jc w:val="both"/>
         <w:rPr>
           <w:sz w:val="28"/>
           <w:szCs w:val="28"/>
-          <w:lang w:val="sr-Cyrl-RS"/>
-        </w:rPr>
-      </w:pPr>
+        </w:rPr>
+      </w:pPr>
+      <w:proofErr w:type="spellStart"/>
+      <w:r>
+        <w:rPr>
+          <w:sz w:val="28"/>
+          <w:szCs w:val="28"/>
+        </w:rPr>
+        <w:t>Onemoguciti</w:t>
+      </w:r>
+      <w:proofErr w:type="spellEnd"/>
+      <w:r>
+        <w:rPr>
+          <w:sz w:val="28"/>
+          <w:szCs w:val="28"/>
+        </w:rPr>
+        <w:t xml:space="preserve"> </w:t>
+      </w:r>
+      <w:proofErr w:type="spellStart"/>
+      <w:r>
+        <w:rPr>
+          <w:sz w:val="28"/>
+          <w:szCs w:val="28"/>
+        </w:rPr>
+        <w:t>dodavanje</w:t>
+      </w:r>
+      <w:proofErr w:type="spellEnd"/>
+      <w:r>
+        <w:rPr>
+          <w:sz w:val="28"/>
+          <w:szCs w:val="28"/>
+        </w:rPr>
+        <w:t xml:space="preserve"> </w:t>
+      </w:r>
+      <w:proofErr w:type="spellStart"/>
+      <w:r>
+        <w:rPr>
+          <w:sz w:val="28"/>
+          <w:szCs w:val="28"/>
+        </w:rPr>
+        <w:t>radnika</w:t>
+      </w:r>
+      <w:proofErr w:type="spellEnd"/>
+      <w:r>
+        <w:rPr>
+          <w:sz w:val="28"/>
+          <w:szCs w:val="28"/>
+        </w:rPr>
+        <w:t xml:space="preserve"> </w:t>
+      </w:r>
+      <w:proofErr w:type="spellStart"/>
+      <w:r>
+        <w:rPr>
+          <w:sz w:val="28"/>
+          <w:szCs w:val="28"/>
+        </w:rPr>
+        <w:t>sa</w:t>
+      </w:r>
+      <w:proofErr w:type="spellEnd"/>
+      <w:r>
+        <w:rPr>
+          <w:sz w:val="28"/>
+          <w:szCs w:val="28"/>
+        </w:rPr>
+        <w:t xml:space="preserve"> </w:t>
+      </w:r>
+      <w:proofErr w:type="spellStart"/>
+      <w:r>
+        <w:rPr>
+          <w:sz w:val="28"/>
+          <w:szCs w:val="28"/>
+        </w:rPr>
+        <w:t>istim</w:t>
+      </w:r>
+      <w:proofErr w:type="spellEnd"/>
+      <w:r>
+        <w:rPr>
+          <w:sz w:val="28"/>
+          <w:szCs w:val="28"/>
+        </w:rPr>
+        <w:t xml:space="preserve"> </w:t>
+      </w:r>
+      <w:proofErr w:type="spellStart"/>
+      <w:r>
+        <w:rPr>
+          <w:sz w:val="28"/>
+          <w:szCs w:val="28"/>
+        </w:rPr>
+        <w:t>korisnickim</w:t>
+      </w:r>
+      <w:proofErr w:type="spellEnd"/>
+      <w:r>
+        <w:rPr>
+          <w:sz w:val="28"/>
+          <w:szCs w:val="28"/>
+        </w:rPr>
+        <w:t xml:space="preserve"> </w:t>
+      </w:r>
+      <w:proofErr w:type="spellStart"/>
+      <w:r>
+        <w:rPr>
+          <w:sz w:val="28"/>
+          <w:szCs w:val="28"/>
+        </w:rPr>
+        <w:t>imenom</w:t>
+      </w:r>
+      <w:proofErr w:type="spellEnd"/>
+      <w:r>
+        <w:rPr>
+          <w:sz w:val="28"/>
+          <w:szCs w:val="28"/>
+        </w:rPr>
+        <w:t xml:space="preserve">, </w:t>
+      </w:r>
+      <w:proofErr w:type="spellStart"/>
+      <w:r>
+        <w:rPr>
+          <w:sz w:val="28"/>
+          <w:szCs w:val="28"/>
+        </w:rPr>
+        <w:t>funkcija</w:t>
+      </w:r>
+      <w:proofErr w:type="spellEnd"/>
+      <w:r>
+        <w:rPr>
+          <w:sz w:val="28"/>
+          <w:szCs w:val="28"/>
+        </w:rPr>
+        <w:t xml:space="preserve"> je </w:t>
+      </w:r>
+      <w:proofErr w:type="spellStart"/>
+      <w:r>
+        <w:rPr>
+          <w:sz w:val="28"/>
+          <w:szCs w:val="28"/>
+        </w:rPr>
+        <w:t>vec</w:t>
+      </w:r>
+      <w:proofErr w:type="spellEnd"/>
+      <w:r>
+        <w:rPr>
+          <w:sz w:val="28"/>
+          <w:szCs w:val="28"/>
+        </w:rPr>
+        <w:t xml:space="preserve"> </w:t>
+      </w:r>
+      <w:proofErr w:type="spellStart"/>
+      <w:r>
+        <w:rPr>
+          <w:sz w:val="28"/>
+          <w:szCs w:val="28"/>
+        </w:rPr>
+        <w:t>ranije</w:t>
+      </w:r>
+      <w:proofErr w:type="spellEnd"/>
+      <w:r>
+        <w:rPr>
+          <w:sz w:val="28"/>
+          <w:szCs w:val="28"/>
+        </w:rPr>
+        <w:t xml:space="preserve"> </w:t>
+      </w:r>
+      <w:proofErr w:type="spellStart"/>
+      <w:r>
+        <w:rPr>
+          <w:sz w:val="28"/>
+          <w:szCs w:val="28"/>
+        </w:rPr>
+        <w:t>bila</w:t>
+      </w:r>
+      <w:proofErr w:type="spellEnd"/>
+      <w:r>
+        <w:rPr>
+          <w:sz w:val="28"/>
+          <w:szCs w:val="28"/>
+        </w:rPr>
+        <w:t xml:space="preserve">, ne </w:t>
+      </w:r>
+      <w:proofErr w:type="spellStart"/>
+      <w:r>
+        <w:rPr>
+          <w:sz w:val="28"/>
+          <w:szCs w:val="28"/>
+        </w:rPr>
+        <w:t>znam</w:t>
+      </w:r>
+      <w:proofErr w:type="spellEnd"/>
+      <w:r>
+        <w:rPr>
+          <w:sz w:val="28"/>
+          <w:szCs w:val="28"/>
+        </w:rPr>
+        <w:t xml:space="preserve"> </w:t>
+      </w:r>
+      <w:proofErr w:type="spellStart"/>
+      <w:r>
+        <w:rPr>
+          <w:sz w:val="28"/>
+          <w:szCs w:val="28"/>
+        </w:rPr>
+        <w:t>gdje</w:t>
+      </w:r>
+      <w:proofErr w:type="spellEnd"/>
+      <w:r>
+        <w:rPr>
+          <w:sz w:val="28"/>
+          <w:szCs w:val="28"/>
+        </w:rPr>
+        <w:t xml:space="preserve"> je sad</w:t>
+      </w:r>
     </w:p>
     <w:p>
       <w:pPr>
+        <w:jc w:val="both"/>
+        <w:rPr>
+          <w:sz w:val="28"/>
+          <w:szCs w:val="28"/>
+          <w:lang w:val="sr-Cyrl-RS"/>
+        </w:rPr>
+      </w:pPr>
+    </w:p>
+    <w:p>
+      <w:pPr>
         <w:ind w:firstLine="360"/>
         <w:jc w:val="both"/>
         <w:rPr>
@@ -1026,46 +1273,108 @@
     </w:p>
     <w:p>
       <w:pPr>
+        <w:ind w:firstLine="360"/>
         <w:jc w:val="both"/>
         <w:rPr>
-          <w:sz w:val="28"/>
-          <w:szCs w:val="28"/>
-          <w:lang w:val="sr-Cyrl-RS"/>
-        </w:rPr>
-      </w:pPr>
-      <w:r>
-        <w:rPr>
-          <w:sz w:val="28"/>
-          <w:szCs w:val="28"/>
-        </w:rPr>
-        <w:t>Zoran</w:t>
-      </w:r>
-      <w:r>
-        <w:rPr>
-          <w:sz w:val="28"/>
-          <w:szCs w:val="28"/>
-          <w:lang w:val="sr-Cyrl-RS"/>
-        </w:rPr>
-        <w:t xml:space="preserve"> ради контролор</w:t>
-      </w:r>
-      <w:r>
-        <w:rPr>
-          <w:sz w:val="28"/>
-          <w:szCs w:val="28"/>
-        </w:rPr>
-        <w:t>a</w:t>
-      </w:r>
-      <w:r>
-        <w:rPr>
-          <w:sz w:val="28"/>
-          <w:szCs w:val="28"/>
-          <w:lang w:val="sr-Cyrl-RS"/>
-        </w:rPr>
-        <w:t>:</w:t>
-      </w:r>
+          <w:b/>
+          <w:sz w:val="28"/>
+          <w:szCs w:val="28"/>
+        </w:rPr>
+      </w:pPr>
     </w:p>
     <w:p>
       <w:pPr>
+        <w:ind w:firstLine="360"/>
+        <w:jc w:val="both"/>
+        <w:rPr>
+          <w:b/>
+          <w:sz w:val="28"/>
+          <w:szCs w:val="28"/>
+        </w:rPr>
+      </w:pPr>
+      <w:r>
+        <w:rPr>
+          <w:b/>
+          <w:sz w:val="28"/>
+          <w:szCs w:val="28"/>
+        </w:rPr>
+        <w:t>ZORAN I SINISA DOVRSITI KONTROLORA I OPERATERA, DA BI SE PROGRAM MOGAO TESTIRATI STO PRIJE, OSTAO IM JE MALI BROJ FUNKCIONALNOSTI</w:t>
+      </w:r>
+    </w:p>
+    <w:p>
+      <w:pPr>
+        <w:ind w:firstLine="360"/>
+        <w:jc w:val="both"/>
+        <w:rPr>
+          <w:b/>
+          <w:sz w:val="28"/>
+          <w:szCs w:val="28"/>
+        </w:rPr>
+      </w:pPr>
+      <w:r>
+        <w:rPr>
+          <w:b/>
+          <w:sz w:val="28"/>
+          <w:szCs w:val="28"/>
+        </w:rPr>
+        <w:t xml:space="preserve">NAKO STO ZORAN I SINISA ZAVRSE, I DARIJO DA ZAVRSI FUNKCIJU ZA SEFA </w:t>
+      </w:r>
+      <w:bookmarkStart w:id="0" w:name="_GoBack"/>
+      <w:bookmarkEnd w:id="0"/>
+    </w:p>
+    <w:p>
+      <w:pPr>
+        <w:ind w:firstLine="360"/>
+        <w:jc w:val="both"/>
+        <w:rPr>
+          <w:b/>
+          <w:sz w:val="28"/>
+          <w:szCs w:val="28"/>
+        </w:rPr>
+      </w:pPr>
+    </w:p>
+    <w:p>
+      <w:pPr>
+        <w:jc w:val="both"/>
+        <w:rPr>
+          <w:sz w:val="28"/>
+          <w:szCs w:val="28"/>
+          <w:lang w:val="sr-Cyrl-RS"/>
+        </w:rPr>
+      </w:pPr>
+      <w:r>
+        <w:rPr>
+          <w:sz w:val="28"/>
+          <w:szCs w:val="28"/>
+        </w:rPr>
+        <w:t>Zoran</w:t>
+      </w:r>
+      <w:r>
+        <w:rPr>
+          <w:sz w:val="28"/>
+          <w:szCs w:val="28"/>
+          <w:lang w:val="sr-Cyrl-RS"/>
+        </w:rPr>
+        <w:t xml:space="preserve"> ради контролор</w:t>
+      </w:r>
+      <w:r>
+        <w:rPr>
+          <w:sz w:val="28"/>
+          <w:szCs w:val="28"/>
+        </w:rPr>
+        <w:t>a</w:t>
+      </w:r>
+      <w:r>
+        <w:rPr>
+          <w:sz w:val="28"/>
+          <w:szCs w:val="28"/>
+          <w:lang w:val="sr-Cyrl-RS"/>
+        </w:rPr>
+        <w:t>:</w:t>
+      </w:r>
+    </w:p>
+    <w:p>
+      <w:pPr>
         <w:ind w:firstLine="720"/>
         <w:jc w:val="both"/>
         <w:rPr>
@@ -1131,8 +1440,6 @@
         </w:rPr>
         <w:t>URADIO</w:t>
       </w:r>
-      <w:bookmarkStart w:id="0" w:name="_GoBack"/>
-      <w:bookmarkEnd w:id="0"/>
       <w:r>
         <w:rPr>
           <w:b/>
@@ -1387,6 +1694,7 @@
           <w:szCs w:val="28"/>
           <w:lang w:val="sr-Cyrl-RS"/>
         </w:rPr>
+        <w:lastRenderedPageBreak/>
         <w:t xml:space="preserve">- Унос податак о лету и чување </w:t>
       </w:r>
       <w:proofErr w:type="spellStart"/>
@@ -2034,7 +2342,6 @@
           <w:sz w:val="28"/>
           <w:szCs w:val="28"/>
         </w:rPr>
-        <w:lastRenderedPageBreak/>
         <w:t xml:space="preserve">- </w:t>
       </w:r>
       <w:r>
@@ -3709,6 +4016,7 @@
           <w:sz w:val="28"/>
           <w:szCs w:val="28"/>
         </w:rPr>
+        <w:lastRenderedPageBreak/>
         <w:t>Smisliti</w:t>
       </w:r>
       <w:proofErr w:type="spellEnd"/>

</xml_diff>

<commit_message>
Sve funkcionalnosti sefa su gotove. closes #50
</commit_message>
<xml_diff>
--- a/OSI-ZADACI-ZA-CLANOVE-TIMA.docx
+++ b/OSI-ZADACI-ZA-CLANOVE-TIMA.docx
@@ -70,9 +70,33 @@
         <w:rPr>
           <w:sz w:val="28"/>
           <w:szCs w:val="28"/>
+          <w:lang w:val="ru-RU"/>
+        </w:rPr>
+        <w:t>*</w:t>
+      </w:r>
+      <w:r>
+        <w:rPr>
+          <w:sz w:val="28"/>
+          <w:szCs w:val="28"/>
           <w:lang w:val="sr-Cyrl-RS"/>
         </w:rPr>
         <w:t>ДАРИЈО ТРЕБА ДОРАДИТИ ДА ИСПИШЕ И СЛЕТИО У ЛИЈЕПОМ ФОРМАТУ ЗА ЗАВРШЕНЕ ЛЕТОВЕ, ЈЕР ЈЕ ТАКО ПРЕКЛОПЉЕН ОПЕРАТОР ЗА ИСПИС, ТАКОЂЕ НЕК ПОГЛЕДА И ФУНКЦИЈУ КОЈОМ СЕ ПРИКАЗУЈУ РЕЗЕРВАЦИЈЕ ОДОБРЕНЕ И ОТКАЗАНЕ И ОСТАЛЕ, НОВИЦА НАПИСАО ФУНКЦИЈУ</w:t>
+      </w:r>
+      <w:r>
+        <w:rPr>
+          <w:sz w:val="28"/>
+          <w:szCs w:val="28"/>
+          <w:lang w:val="ru-RU"/>
+        </w:rPr>
+        <w:t xml:space="preserve">* </w:t>
+      </w:r>
+      <w:r>
+        <w:rPr>
+          <w:sz w:val="28"/>
+          <w:szCs w:val="28"/>
+          <w:lang w:val="sr-Cyrl-RS"/>
+        </w:rPr>
+        <w:t>-- урађено</w:t>
       </w:r>
     </w:p>
     <w:p>
@@ -118,6 +142,7 @@
           <w:b/>
           <w:sz w:val="28"/>
           <w:szCs w:val="28"/>
+          <w:lang w:val="ru-RU"/>
         </w:rPr>
       </w:pPr>
       <w:r>
@@ -136,6 +161,7 @@
         <w:rPr>
           <w:sz w:val="28"/>
           <w:szCs w:val="28"/>
+          <w:lang w:val="ru-RU"/>
         </w:rPr>
       </w:pPr>
     </w:p>
@@ -507,6 +533,7 @@
     <w:lsdException w:name="HTML Sample" w:semiHidden="1" w:unhideWhenUsed="1"/>
     <w:lsdException w:name="HTML Typewriter" w:semiHidden="1" w:unhideWhenUsed="1"/>
     <w:lsdException w:name="HTML Variable" w:semiHidden="1" w:unhideWhenUsed="1"/>
+    <w:lsdException w:name="Normal Table" w:semiHidden="1" w:unhideWhenUsed="1"/>
     <w:lsdException w:name="annotation subject" w:semiHidden="1" w:unhideWhenUsed="1"/>
     <w:lsdException w:name="No List" w:semiHidden="1" w:unhideWhenUsed="1"/>
     <w:lsdException w:name="Outline List 1" w:semiHidden="1" w:unhideWhenUsed="1"/>
@@ -549,8 +576,11 @@
     <w:lsdException w:name="Table Contemporary" w:semiHidden="1" w:unhideWhenUsed="1"/>
     <w:lsdException w:name="Table Elegant" w:semiHidden="1" w:unhideWhenUsed="1"/>
     <w:lsdException w:name="Table Professional" w:semiHidden="1" w:unhideWhenUsed="1"/>
+    <w:lsdException w:name="Table Subtle 1" w:semiHidden="1" w:unhideWhenUsed="1"/>
     <w:lsdException w:name="Table Subtle 2" w:semiHidden="1" w:unhideWhenUsed="1"/>
     <w:lsdException w:name="Table Web 1" w:semiHidden="1" w:unhideWhenUsed="1"/>
+    <w:lsdException w:name="Table Web 2" w:semiHidden="1" w:unhideWhenUsed="1"/>
+    <w:lsdException w:name="Table Web 3" w:semiHidden="1" w:unhideWhenUsed="1"/>
     <w:lsdException w:name="Balloon Text" w:semiHidden="1" w:unhideWhenUsed="1"/>
     <w:lsdException w:name="Table Grid" w:uiPriority="39"/>
     <w:lsdException w:name="Table Theme" w:semiHidden="1" w:unhideWhenUsed="1"/>

</xml_diff>